<commit_message>
post-hoc analysis (last updated 10/26/22)
</commit_message>
<xml_diff>
--- a/tables/post hoc/ipv-dep-immune_post-hoc-table1.docx
+++ b/tables/post hoc/ipv-dep-immune_post-hoc-table1.docx
@@ -1457,7 +1457,7 @@
                 <w:szCs w:val="14"/>
                 <w:color w:val="000000"/>
               </w:rPr>
-              <w:t xml:space="preserve"> </w:t>
+              <w:t xml:space="preserve">Exposure to IPV during pregnancy</w:t>
             </w:r>
           </w:p>
         </w:tc>
@@ -2326,52 +2326,52 @@
                 <w:szCs w:val="14"/>
                 <w:color w:val="000000"/>
               </w:rPr>
-              <w:t xml:space="preserve">Ln IL-21 Year 1</w:t>
-            </w:r>
-          </w:p>
-        </w:tc>
-        <w:tc>
-          <w:tcPr>
-            <w:tcBorders>
-              <w:bottom w:val="none" w:sz="0" w:space="0" w:color="000000"/>
-              <w:top w:val="none" w:sz="0" w:space="0" w:color="000000"/>
-              <w:left w:val="none" w:sz="0" w:space="0" w:color="000000"/>
-              <w:right w:val="none" w:sz="0" w:space="0" w:color="000000"/>
-            </w:tcBorders>
-            <w:shd w:val="clear" w:color="auto" w:fill="FFFFFF"/>
-            <w:tcMar>
-              <w:top w:w="0" w:type="dxa"/>
-              <w:bottom w:w="0" w:type="dxa"/>
-              <w:left w:w="0" w:type="dxa"/>
-              <w:right w:w="0" w:type="dxa"/>
-            </w:tcMar>
-            <w:vAlign w:val="center"/>
-          </w:tcPr>
-          <w:p>
-            <w:pPr>
-              <w:pStyle w:val="Normal"/>
-              <w:jc w:val="center"/>
-              <w:keepNext/>
-              <w:pBdr>
-                <w:bottom w:val="none" w:sz="0" w:space="0" w:color="000000"/>
-                <w:top w:val="none" w:sz="0" w:space="0" w:color="000000"/>
-                <w:left w:val="none" w:sz="0" w:space="0" w:color="000000"/>
-                <w:right w:val="none" w:sz="0" w:space="0" w:color="000000"/>
-              </w:pBdr>
-              <w:spacing w:after="100" w:before="100" w:line="240"/>
-              <w:ind w:firstLine="0" w:left="100" w:right="100"/>
-            </w:pPr>
-            <w:r>
-              <w:rPr>
-                <w:rFonts w:ascii="Arial" w:hAnsi="Arial" w:eastAsia="Arial" w:cs="Arial"/>
-                <w:i w:val="false"/>
-                <w:b w:val="false"/>
-                <w:u w:val="none"/>
-                <w:sz w:val="14"/>
-                <w:szCs w:val="14"/>
-                <w:color w:val="000000"/>
-              </w:rPr>
-              <w:t xml:space="preserve">254</w:t>
+              <w:t xml:space="preserve">Ln IFN-y Year 1</w:t>
+            </w:r>
+          </w:p>
+        </w:tc>
+        <w:tc>
+          <w:tcPr>
+            <w:tcBorders>
+              <w:bottom w:val="none" w:sz="0" w:space="0" w:color="000000"/>
+              <w:top w:val="none" w:sz="0" w:space="0" w:color="000000"/>
+              <w:left w:val="none" w:sz="0" w:space="0" w:color="000000"/>
+              <w:right w:val="none" w:sz="0" w:space="0" w:color="000000"/>
+            </w:tcBorders>
+            <w:shd w:val="clear" w:color="auto" w:fill="FFFFFF"/>
+            <w:tcMar>
+              <w:top w:w="0" w:type="dxa"/>
+              <w:bottom w:w="0" w:type="dxa"/>
+              <w:left w:w="0" w:type="dxa"/>
+              <w:right w:w="0" w:type="dxa"/>
+            </w:tcMar>
+            <w:vAlign w:val="center"/>
+          </w:tcPr>
+          <w:p>
+            <w:pPr>
+              <w:pStyle w:val="Normal"/>
+              <w:jc w:val="center"/>
+              <w:keepNext/>
+              <w:pBdr>
+                <w:bottom w:val="none" w:sz="0" w:space="0" w:color="000000"/>
+                <w:top w:val="none" w:sz="0" w:space="0" w:color="000000"/>
+                <w:left w:val="none" w:sz="0" w:space="0" w:color="000000"/>
+                <w:right w:val="none" w:sz="0" w:space="0" w:color="000000"/>
+              </w:pBdr>
+              <w:spacing w:after="100" w:before="100" w:line="240"/>
+              <w:ind w:firstLine="0" w:left="100" w:right="100"/>
+            </w:pPr>
+            <w:r>
+              <w:rPr>
+                <w:rFonts w:ascii="Arial" w:hAnsi="Arial" w:eastAsia="Arial" w:cs="Arial"/>
+                <w:i w:val="false"/>
+                <w:b w:val="false"/>
+                <w:u w:val="none"/>
+                <w:sz w:val="14"/>
+                <w:szCs w:val="14"/>
+                <w:color w:val="000000"/>
+              </w:rPr>
+              <w:t xml:space="preserve">261</w:t>
             </w:r>
           </w:p>
         </w:tc>
@@ -2506,7 +2506,97 @@
                 <w:szCs w:val="14"/>
                 <w:color w:val="000000"/>
               </w:rPr>
-              <w:t xml:space="preserve">0.45</w:t>
+              <w:t xml:space="preserve">1.89</w:t>
+            </w:r>
+          </w:p>
+        </w:tc>
+        <w:tc>
+          <w:tcPr>
+            <w:tcBorders>
+              <w:bottom w:val="none" w:sz="0" w:space="0" w:color="000000"/>
+              <w:top w:val="none" w:sz="0" w:space="0" w:color="000000"/>
+              <w:left w:val="none" w:sz="0" w:space="0" w:color="000000"/>
+              <w:right w:val="none" w:sz="0" w:space="0" w:color="000000"/>
+            </w:tcBorders>
+            <w:shd w:val="clear" w:color="auto" w:fill="FFFFFF"/>
+            <w:tcMar>
+              <w:top w:w="0" w:type="dxa"/>
+              <w:bottom w:w="0" w:type="dxa"/>
+              <w:left w:w="0" w:type="dxa"/>
+              <w:right w:w="0" w:type="dxa"/>
+            </w:tcMar>
+            <w:vAlign w:val="center"/>
+          </w:tcPr>
+          <w:p>
+            <w:pPr>
+              <w:pStyle w:val="Normal"/>
+              <w:jc w:val="center"/>
+              <w:keepNext/>
+              <w:pBdr>
+                <w:bottom w:val="none" w:sz="0" w:space="0" w:color="000000"/>
+                <w:top w:val="none" w:sz="0" w:space="0" w:color="000000"/>
+                <w:left w:val="none" w:sz="0" w:space="0" w:color="000000"/>
+                <w:right w:val="none" w:sz="0" w:space="0" w:color="000000"/>
+              </w:pBdr>
+              <w:spacing w:after="100" w:before="100" w:line="240"/>
+              <w:ind w:firstLine="0" w:left="100" w:right="100"/>
+            </w:pPr>
+            <w:r>
+              <w:rPr>
+                <w:rFonts w:ascii="Arial" w:hAnsi="Arial" w:eastAsia="Arial" w:cs="Arial"/>
+                <w:i w:val="false"/>
+                <w:b w:val="false"/>
+                <w:u w:val="none"/>
+                <w:sz w:val="14"/>
+                <w:szCs w:val="14"/>
+                <w:color w:val="000000"/>
+              </w:rPr>
+              <w:t xml:space="preserve">1.97</w:t>
+            </w:r>
+          </w:p>
+        </w:tc>
+        <w:tc>
+          <w:tcPr>
+            <w:tcBorders>
+              <w:bottom w:val="none" w:sz="0" w:space="0" w:color="000000"/>
+              <w:top w:val="none" w:sz="0" w:space="0" w:color="000000"/>
+              <w:left w:val="none" w:sz="0" w:space="0" w:color="000000"/>
+              <w:right w:val="none" w:sz="0" w:space="0" w:color="000000"/>
+            </w:tcBorders>
+            <w:shd w:val="clear" w:color="auto" w:fill="FFFFFF"/>
+            <w:tcMar>
+              <w:top w:w="0" w:type="dxa"/>
+              <w:bottom w:w="0" w:type="dxa"/>
+              <w:left w:w="0" w:type="dxa"/>
+              <w:right w:w="0" w:type="dxa"/>
+            </w:tcMar>
+            <w:vAlign w:val="center"/>
+          </w:tcPr>
+          <w:p>
+            <w:pPr>
+              <w:pStyle w:val="Normal"/>
+              <w:jc w:val="center"/>
+              <w:keepNext/>
+              <w:pBdr>
+                <w:bottom w:val="none" w:sz="0" w:space="0" w:color="000000"/>
+                <w:top w:val="none" w:sz="0" w:space="0" w:color="000000"/>
+                <w:left w:val="none" w:sz="0" w:space="0" w:color="000000"/>
+                <w:right w:val="none" w:sz="0" w:space="0" w:color="000000"/>
+              </w:pBdr>
+              <w:spacing w:after="100" w:before="100" w:line="240"/>
+              <w:ind w:firstLine="0" w:left="100" w:right="100"/>
+            </w:pPr>
+            <w:r>
+              <w:rPr>
+                <w:rFonts w:ascii="Arial" w:hAnsi="Arial" w:eastAsia="Arial" w:cs="Arial"/>
+                <w:i w:val="false"/>
+                <w:b w:val="false"/>
+                <w:u w:val="none"/>
+                <w:sz w:val="14"/>
+                <w:szCs w:val="14"/>
+                <w:color w:val="000000"/>
+              </w:rPr>
+              <w:t xml:space="preserve">0.09 (-0.07, 0.24)</w:t>
             </w:r>
           </w:p>
         </w:tc>
@@ -2552,96 +2642,6 @@
                 <w:color w:val="000000"/>
               </w:rPr>
               <w:t xml:space="preserve">0.29</w:t>
-            </w:r>
-          </w:p>
-        </w:tc>
-        <w:tc>
-          <w:tcPr>
-            <w:tcBorders>
-              <w:bottom w:val="none" w:sz="0" w:space="0" w:color="000000"/>
-              <w:top w:val="none" w:sz="0" w:space="0" w:color="000000"/>
-              <w:left w:val="none" w:sz="0" w:space="0" w:color="000000"/>
-              <w:right w:val="none" w:sz="0" w:space="0" w:color="000000"/>
-            </w:tcBorders>
-            <w:shd w:val="clear" w:color="auto" w:fill="FFFFFF"/>
-            <w:tcMar>
-              <w:top w:w="0" w:type="dxa"/>
-              <w:bottom w:w="0" w:type="dxa"/>
-              <w:left w:w="0" w:type="dxa"/>
-              <w:right w:w="0" w:type="dxa"/>
-            </w:tcMar>
-            <w:vAlign w:val="center"/>
-          </w:tcPr>
-          <w:p>
-            <w:pPr>
-              <w:pStyle w:val="Normal"/>
-              <w:jc w:val="center"/>
-              <w:keepNext/>
-              <w:pBdr>
-                <w:bottom w:val="none" w:sz="0" w:space="0" w:color="000000"/>
-                <w:top w:val="none" w:sz="0" w:space="0" w:color="000000"/>
-                <w:left w:val="none" w:sz="0" w:space="0" w:color="000000"/>
-                <w:right w:val="none" w:sz="0" w:space="0" w:color="000000"/>
-              </w:pBdr>
-              <w:spacing w:after="100" w:before="100" w:line="240"/>
-              <w:ind w:firstLine="0" w:left="100" w:right="100"/>
-            </w:pPr>
-            <w:r>
-              <w:rPr>
-                <w:rFonts w:ascii="Arial" w:hAnsi="Arial" w:eastAsia="Arial" w:cs="Arial"/>
-                <w:i w:val="false"/>
-                <w:b w:val="false"/>
-                <w:u w:val="none"/>
-                <w:sz w:val="14"/>
-                <w:szCs w:val="14"/>
-                <w:color w:val="000000"/>
-              </w:rPr>
-              <w:t xml:space="preserve">-0.16 (-0.43, 0.12)</w:t>
-            </w:r>
-          </w:p>
-        </w:tc>
-        <w:tc>
-          <w:tcPr>
-            <w:tcBorders>
-              <w:bottom w:val="none" w:sz="0" w:space="0" w:color="000000"/>
-              <w:top w:val="none" w:sz="0" w:space="0" w:color="000000"/>
-              <w:left w:val="none" w:sz="0" w:space="0" w:color="000000"/>
-              <w:right w:val="none" w:sz="0" w:space="0" w:color="000000"/>
-            </w:tcBorders>
-            <w:shd w:val="clear" w:color="auto" w:fill="FFFFFF"/>
-            <w:tcMar>
-              <w:top w:w="0" w:type="dxa"/>
-              <w:bottom w:w="0" w:type="dxa"/>
-              <w:left w:w="0" w:type="dxa"/>
-              <w:right w:w="0" w:type="dxa"/>
-            </w:tcMar>
-            <w:vAlign w:val="center"/>
-          </w:tcPr>
-          <w:p>
-            <w:pPr>
-              <w:pStyle w:val="Normal"/>
-              <w:jc w:val="center"/>
-              <w:keepNext/>
-              <w:pBdr>
-                <w:bottom w:val="none" w:sz="0" w:space="0" w:color="000000"/>
-                <w:top w:val="none" w:sz="0" w:space="0" w:color="000000"/>
-                <w:left w:val="none" w:sz="0" w:space="0" w:color="000000"/>
-                <w:right w:val="none" w:sz="0" w:space="0" w:color="000000"/>
-              </w:pBdr>
-              <w:spacing w:after="100" w:before="100" w:line="240"/>
-              <w:ind w:firstLine="0" w:left="100" w:right="100"/>
-            </w:pPr>
-            <w:r>
-              <w:rPr>
-                <w:rFonts w:ascii="Arial" w:hAnsi="Arial" w:eastAsia="Arial" w:cs="Arial"/>
-                <w:i w:val="false"/>
-                <w:b w:val="false"/>
-                <w:u w:val="none"/>
-                <w:sz w:val="14"/>
-                <w:szCs w:val="14"/>
-                <w:color w:val="000000"/>
-              </w:rPr>
-              <w:t xml:space="preserve">0.27</w:t>
             </w:r>
           </w:p>
         </w:tc>
@@ -2693,7 +2693,7 @@
                 <w:szCs w:val="14"/>
                 <w:color w:val="000000"/>
               </w:rPr>
-              <w:t xml:space="preserve"> </w:t>
+              <w:t xml:space="preserve">Exposure to IPV during pregnancy</w:t>
             </w:r>
           </w:p>
         </w:tc>
@@ -2738,52 +2738,52 @@
                 <w:szCs w:val="14"/>
                 <w:color w:val="000000"/>
               </w:rPr>
-              <w:t xml:space="preserve">Ln IL-17 Year 1</w:t>
-            </w:r>
-          </w:p>
-        </w:tc>
-        <w:tc>
-          <w:tcPr>
-            <w:tcBorders>
-              <w:bottom w:val="none" w:sz="0" w:space="0" w:color="000000"/>
-              <w:top w:val="none" w:sz="0" w:space="0" w:color="000000"/>
-              <w:left w:val="none" w:sz="0" w:space="0" w:color="000000"/>
-              <w:right w:val="none" w:sz="0" w:space="0" w:color="000000"/>
-            </w:tcBorders>
-            <w:shd w:val="clear" w:color="auto" w:fill="FFFFFF"/>
-            <w:tcMar>
-              <w:top w:w="0" w:type="dxa"/>
-              <w:bottom w:w="0" w:type="dxa"/>
-              <w:left w:w="0" w:type="dxa"/>
-              <w:right w:w="0" w:type="dxa"/>
-            </w:tcMar>
-            <w:vAlign w:val="center"/>
-          </w:tcPr>
-          <w:p>
-            <w:pPr>
-              <w:pStyle w:val="Normal"/>
-              <w:jc w:val="center"/>
-              <w:keepNext/>
-              <w:pBdr>
-                <w:bottom w:val="none" w:sz="0" w:space="0" w:color="000000"/>
-                <w:top w:val="none" w:sz="0" w:space="0" w:color="000000"/>
-                <w:left w:val="none" w:sz="0" w:space="0" w:color="000000"/>
-                <w:right w:val="none" w:sz="0" w:space="0" w:color="000000"/>
-              </w:pBdr>
-              <w:spacing w:after="100" w:before="100" w:line="240"/>
-              <w:ind w:firstLine="0" w:left="100" w:right="100"/>
-            </w:pPr>
-            <w:r>
-              <w:rPr>
-                <w:rFonts w:ascii="Arial" w:hAnsi="Arial" w:eastAsia="Arial" w:cs="Arial"/>
-                <w:i w:val="false"/>
-                <w:b w:val="false"/>
-                <w:u w:val="none"/>
-                <w:sz w:val="14"/>
-                <w:szCs w:val="14"/>
-                <w:color w:val="000000"/>
-              </w:rPr>
-              <w:t xml:space="preserve">261</w:t>
+              <w:t xml:space="preserve">Ln IL-21 Year 1</w:t>
+            </w:r>
+          </w:p>
+        </w:tc>
+        <w:tc>
+          <w:tcPr>
+            <w:tcBorders>
+              <w:bottom w:val="none" w:sz="0" w:space="0" w:color="000000"/>
+              <w:top w:val="none" w:sz="0" w:space="0" w:color="000000"/>
+              <w:left w:val="none" w:sz="0" w:space="0" w:color="000000"/>
+              <w:right w:val="none" w:sz="0" w:space="0" w:color="000000"/>
+            </w:tcBorders>
+            <w:shd w:val="clear" w:color="auto" w:fill="FFFFFF"/>
+            <w:tcMar>
+              <w:top w:w="0" w:type="dxa"/>
+              <w:bottom w:w="0" w:type="dxa"/>
+              <w:left w:w="0" w:type="dxa"/>
+              <w:right w:w="0" w:type="dxa"/>
+            </w:tcMar>
+            <w:vAlign w:val="center"/>
+          </w:tcPr>
+          <w:p>
+            <w:pPr>
+              <w:pStyle w:val="Normal"/>
+              <w:jc w:val="center"/>
+              <w:keepNext/>
+              <w:pBdr>
+                <w:bottom w:val="none" w:sz="0" w:space="0" w:color="000000"/>
+                <w:top w:val="none" w:sz="0" w:space="0" w:color="000000"/>
+                <w:left w:val="none" w:sz="0" w:space="0" w:color="000000"/>
+                <w:right w:val="none" w:sz="0" w:space="0" w:color="000000"/>
+              </w:pBdr>
+              <w:spacing w:after="100" w:before="100" w:line="240"/>
+              <w:ind w:firstLine="0" w:left="100" w:right="100"/>
+            </w:pPr>
+            <w:r>
+              <w:rPr>
+                <w:rFonts w:ascii="Arial" w:hAnsi="Arial" w:eastAsia="Arial" w:cs="Arial"/>
+                <w:i w:val="false"/>
+                <w:b w:val="false"/>
+                <w:u w:val="none"/>
+                <w:sz w:val="14"/>
+                <w:szCs w:val="14"/>
+                <w:color w:val="000000"/>
+              </w:rPr>
+              <w:t xml:space="preserve">254</w:t>
             </w:r>
           </w:p>
         </w:tc>
@@ -2918,142 +2918,142 @@
                 <w:szCs w:val="14"/>
                 <w:color w:val="000000"/>
               </w:rPr>
-              <w:t xml:space="preserve">1.64</w:t>
-            </w:r>
-          </w:p>
-        </w:tc>
-        <w:tc>
-          <w:tcPr>
-            <w:tcBorders>
-              <w:bottom w:val="none" w:sz="0" w:space="0" w:color="000000"/>
-              <w:top w:val="none" w:sz="0" w:space="0" w:color="000000"/>
-              <w:left w:val="none" w:sz="0" w:space="0" w:color="000000"/>
-              <w:right w:val="none" w:sz="0" w:space="0" w:color="000000"/>
-            </w:tcBorders>
-            <w:shd w:val="clear" w:color="auto" w:fill="FFFFFF"/>
-            <w:tcMar>
-              <w:top w:w="0" w:type="dxa"/>
-              <w:bottom w:w="0" w:type="dxa"/>
-              <w:left w:w="0" w:type="dxa"/>
-              <w:right w:w="0" w:type="dxa"/>
-            </w:tcMar>
-            <w:vAlign w:val="center"/>
-          </w:tcPr>
-          <w:p>
-            <w:pPr>
-              <w:pStyle w:val="Normal"/>
-              <w:jc w:val="center"/>
-              <w:keepNext/>
-              <w:pBdr>
-                <w:bottom w:val="none" w:sz="0" w:space="0" w:color="000000"/>
-                <w:top w:val="none" w:sz="0" w:space="0" w:color="000000"/>
-                <w:left w:val="none" w:sz="0" w:space="0" w:color="000000"/>
-                <w:right w:val="none" w:sz="0" w:space="0" w:color="000000"/>
-              </w:pBdr>
-              <w:spacing w:after="100" w:before="100" w:line="240"/>
-              <w:ind w:firstLine="0" w:left="100" w:right="100"/>
-            </w:pPr>
-            <w:r>
-              <w:rPr>
-                <w:rFonts w:ascii="Arial" w:hAnsi="Arial" w:eastAsia="Arial" w:cs="Arial"/>
-                <w:i w:val="false"/>
-                <w:b w:val="false"/>
-                <w:u w:val="none"/>
-                <w:sz w:val="14"/>
-                <w:szCs w:val="14"/>
-                <w:color w:val="000000"/>
-              </w:rPr>
-              <w:t xml:space="preserve">1.68</w:t>
-            </w:r>
-          </w:p>
-        </w:tc>
-        <w:tc>
-          <w:tcPr>
-            <w:tcBorders>
-              <w:bottom w:val="none" w:sz="0" w:space="0" w:color="000000"/>
-              <w:top w:val="none" w:sz="0" w:space="0" w:color="000000"/>
-              <w:left w:val="none" w:sz="0" w:space="0" w:color="000000"/>
-              <w:right w:val="none" w:sz="0" w:space="0" w:color="000000"/>
-            </w:tcBorders>
-            <w:shd w:val="clear" w:color="auto" w:fill="FFFFFF"/>
-            <w:tcMar>
-              <w:top w:w="0" w:type="dxa"/>
-              <w:bottom w:w="0" w:type="dxa"/>
-              <w:left w:w="0" w:type="dxa"/>
-              <w:right w:w="0" w:type="dxa"/>
-            </w:tcMar>
-            <w:vAlign w:val="center"/>
-          </w:tcPr>
-          <w:p>
-            <w:pPr>
-              <w:pStyle w:val="Normal"/>
-              <w:jc w:val="center"/>
-              <w:keepNext/>
-              <w:pBdr>
-                <w:bottom w:val="none" w:sz="0" w:space="0" w:color="000000"/>
-                <w:top w:val="none" w:sz="0" w:space="0" w:color="000000"/>
-                <w:left w:val="none" w:sz="0" w:space="0" w:color="000000"/>
-                <w:right w:val="none" w:sz="0" w:space="0" w:color="000000"/>
-              </w:pBdr>
-              <w:spacing w:after="100" w:before="100" w:line="240"/>
-              <w:ind w:firstLine="0" w:left="100" w:right="100"/>
-            </w:pPr>
-            <w:r>
-              <w:rPr>
-                <w:rFonts w:ascii="Arial" w:hAnsi="Arial" w:eastAsia="Arial" w:cs="Arial"/>
-                <w:i w:val="false"/>
-                <w:b w:val="false"/>
-                <w:u w:val="none"/>
-                <w:sz w:val="14"/>
-                <w:szCs w:val="14"/>
-                <w:color w:val="000000"/>
-              </w:rPr>
-              <w:t xml:space="preserve">0.04 (-0.16, 0.24)</w:t>
-            </w:r>
-          </w:p>
-        </w:tc>
-        <w:tc>
-          <w:tcPr>
-            <w:tcBorders>
-              <w:bottom w:val="none" w:sz="0" w:space="0" w:color="000000"/>
-              <w:top w:val="none" w:sz="0" w:space="0" w:color="000000"/>
-              <w:left w:val="none" w:sz="0" w:space="0" w:color="000000"/>
-              <w:right w:val="none" w:sz="0" w:space="0" w:color="000000"/>
-            </w:tcBorders>
-            <w:shd w:val="clear" w:color="auto" w:fill="FFFFFF"/>
-            <w:tcMar>
-              <w:top w:w="0" w:type="dxa"/>
-              <w:bottom w:w="0" w:type="dxa"/>
-              <w:left w:w="0" w:type="dxa"/>
-              <w:right w:w="0" w:type="dxa"/>
-            </w:tcMar>
-            <w:vAlign w:val="center"/>
-          </w:tcPr>
-          <w:p>
-            <w:pPr>
-              <w:pStyle w:val="Normal"/>
-              <w:jc w:val="center"/>
-              <w:keepNext/>
-              <w:pBdr>
-                <w:bottom w:val="none" w:sz="0" w:space="0" w:color="000000"/>
-                <w:top w:val="none" w:sz="0" w:space="0" w:color="000000"/>
-                <w:left w:val="none" w:sz="0" w:space="0" w:color="000000"/>
-                <w:right w:val="none" w:sz="0" w:space="0" w:color="000000"/>
-              </w:pBdr>
-              <w:spacing w:after="100" w:before="100" w:line="240"/>
-              <w:ind w:firstLine="0" w:left="100" w:right="100"/>
-            </w:pPr>
-            <w:r>
-              <w:rPr>
-                <w:rFonts w:ascii="Arial" w:hAnsi="Arial" w:eastAsia="Arial" w:cs="Arial"/>
-                <w:i w:val="false"/>
-                <w:b w:val="false"/>
-                <w:u w:val="none"/>
-                <w:sz w:val="14"/>
-                <w:szCs w:val="14"/>
-                <w:color w:val="000000"/>
-              </w:rPr>
-              <w:t xml:space="preserve">0.7</w:t>
+              <w:t xml:space="preserve">0.45</w:t>
+            </w:r>
+          </w:p>
+        </w:tc>
+        <w:tc>
+          <w:tcPr>
+            <w:tcBorders>
+              <w:bottom w:val="none" w:sz="0" w:space="0" w:color="000000"/>
+              <w:top w:val="none" w:sz="0" w:space="0" w:color="000000"/>
+              <w:left w:val="none" w:sz="0" w:space="0" w:color="000000"/>
+              <w:right w:val="none" w:sz="0" w:space="0" w:color="000000"/>
+            </w:tcBorders>
+            <w:shd w:val="clear" w:color="auto" w:fill="FFFFFF"/>
+            <w:tcMar>
+              <w:top w:w="0" w:type="dxa"/>
+              <w:bottom w:w="0" w:type="dxa"/>
+              <w:left w:w="0" w:type="dxa"/>
+              <w:right w:w="0" w:type="dxa"/>
+            </w:tcMar>
+            <w:vAlign w:val="center"/>
+          </w:tcPr>
+          <w:p>
+            <w:pPr>
+              <w:pStyle w:val="Normal"/>
+              <w:jc w:val="center"/>
+              <w:keepNext/>
+              <w:pBdr>
+                <w:bottom w:val="none" w:sz="0" w:space="0" w:color="000000"/>
+                <w:top w:val="none" w:sz="0" w:space="0" w:color="000000"/>
+                <w:left w:val="none" w:sz="0" w:space="0" w:color="000000"/>
+                <w:right w:val="none" w:sz="0" w:space="0" w:color="000000"/>
+              </w:pBdr>
+              <w:spacing w:after="100" w:before="100" w:line="240"/>
+              <w:ind w:firstLine="0" w:left="100" w:right="100"/>
+            </w:pPr>
+            <w:r>
+              <w:rPr>
+                <w:rFonts w:ascii="Arial" w:hAnsi="Arial" w:eastAsia="Arial" w:cs="Arial"/>
+                <w:i w:val="false"/>
+                <w:b w:val="false"/>
+                <w:u w:val="none"/>
+                <w:sz w:val="14"/>
+                <w:szCs w:val="14"/>
+                <w:color w:val="000000"/>
+              </w:rPr>
+              <w:t xml:space="preserve">0.29</w:t>
+            </w:r>
+          </w:p>
+        </w:tc>
+        <w:tc>
+          <w:tcPr>
+            <w:tcBorders>
+              <w:bottom w:val="none" w:sz="0" w:space="0" w:color="000000"/>
+              <w:top w:val="none" w:sz="0" w:space="0" w:color="000000"/>
+              <w:left w:val="none" w:sz="0" w:space="0" w:color="000000"/>
+              <w:right w:val="none" w:sz="0" w:space="0" w:color="000000"/>
+            </w:tcBorders>
+            <w:shd w:val="clear" w:color="auto" w:fill="FFFFFF"/>
+            <w:tcMar>
+              <w:top w:w="0" w:type="dxa"/>
+              <w:bottom w:w="0" w:type="dxa"/>
+              <w:left w:w="0" w:type="dxa"/>
+              <w:right w:w="0" w:type="dxa"/>
+            </w:tcMar>
+            <w:vAlign w:val="center"/>
+          </w:tcPr>
+          <w:p>
+            <w:pPr>
+              <w:pStyle w:val="Normal"/>
+              <w:jc w:val="center"/>
+              <w:keepNext/>
+              <w:pBdr>
+                <w:bottom w:val="none" w:sz="0" w:space="0" w:color="000000"/>
+                <w:top w:val="none" w:sz="0" w:space="0" w:color="000000"/>
+                <w:left w:val="none" w:sz="0" w:space="0" w:color="000000"/>
+                <w:right w:val="none" w:sz="0" w:space="0" w:color="000000"/>
+              </w:pBdr>
+              <w:spacing w:after="100" w:before="100" w:line="240"/>
+              <w:ind w:firstLine="0" w:left="100" w:right="100"/>
+            </w:pPr>
+            <w:r>
+              <w:rPr>
+                <w:rFonts w:ascii="Arial" w:hAnsi="Arial" w:eastAsia="Arial" w:cs="Arial"/>
+                <w:i w:val="false"/>
+                <w:b w:val="false"/>
+                <w:u w:val="none"/>
+                <w:sz w:val="14"/>
+                <w:szCs w:val="14"/>
+                <w:color w:val="000000"/>
+              </w:rPr>
+              <w:t xml:space="preserve">-0.16 (-0.43, 0.12)</w:t>
+            </w:r>
+          </w:p>
+        </w:tc>
+        <w:tc>
+          <w:tcPr>
+            <w:tcBorders>
+              <w:bottom w:val="none" w:sz="0" w:space="0" w:color="000000"/>
+              <w:top w:val="none" w:sz="0" w:space="0" w:color="000000"/>
+              <w:left w:val="none" w:sz="0" w:space="0" w:color="000000"/>
+              <w:right w:val="none" w:sz="0" w:space="0" w:color="000000"/>
+            </w:tcBorders>
+            <w:shd w:val="clear" w:color="auto" w:fill="FFFFFF"/>
+            <w:tcMar>
+              <w:top w:w="0" w:type="dxa"/>
+              <w:bottom w:w="0" w:type="dxa"/>
+              <w:left w:w="0" w:type="dxa"/>
+              <w:right w:w="0" w:type="dxa"/>
+            </w:tcMar>
+            <w:vAlign w:val="center"/>
+          </w:tcPr>
+          <w:p>
+            <w:pPr>
+              <w:pStyle w:val="Normal"/>
+              <w:jc w:val="center"/>
+              <w:keepNext/>
+              <w:pBdr>
+                <w:bottom w:val="none" w:sz="0" w:space="0" w:color="000000"/>
+                <w:top w:val="none" w:sz="0" w:space="0" w:color="000000"/>
+                <w:left w:val="none" w:sz="0" w:space="0" w:color="000000"/>
+                <w:right w:val="none" w:sz="0" w:space="0" w:color="000000"/>
+              </w:pBdr>
+              <w:spacing w:after="100" w:before="100" w:line="240"/>
+              <w:ind w:firstLine="0" w:left="100" w:right="100"/>
+            </w:pPr>
+            <w:r>
+              <w:rPr>
+                <w:rFonts w:ascii="Arial" w:hAnsi="Arial" w:eastAsia="Arial" w:cs="Arial"/>
+                <w:i w:val="false"/>
+                <w:b w:val="false"/>
+                <w:u w:val="none"/>
+                <w:sz w:val="14"/>
+                <w:szCs w:val="14"/>
+                <w:color w:val="000000"/>
+              </w:rPr>
+              <w:t xml:space="preserve">0.27</w:t>
             </w:r>
           </w:p>
         </w:tc>
@@ -3150,7 +3150,7 @@
                 <w:szCs w:val="14"/>
                 <w:color w:val="000000"/>
               </w:rPr>
-              <w:t xml:space="preserve">Ln IFN-y Year 1</w:t>
+              <w:t xml:space="preserve">Ln IL-17 Year 1</w:t>
             </w:r>
           </w:p>
         </w:tc>
@@ -3330,142 +3330,142 @@
                 <w:szCs w:val="14"/>
                 <w:color w:val="000000"/>
               </w:rPr>
-              <w:t xml:space="preserve">1.89</w:t>
-            </w:r>
-          </w:p>
-        </w:tc>
-        <w:tc>
-          <w:tcPr>
-            <w:tcBorders>
-              <w:bottom w:val="none" w:sz="0" w:space="0" w:color="000000"/>
-              <w:top w:val="none" w:sz="0" w:space="0" w:color="000000"/>
-              <w:left w:val="none" w:sz="0" w:space="0" w:color="000000"/>
-              <w:right w:val="none" w:sz="0" w:space="0" w:color="000000"/>
-            </w:tcBorders>
-            <w:shd w:val="clear" w:color="auto" w:fill="FFFFFF"/>
-            <w:tcMar>
-              <w:top w:w="0" w:type="dxa"/>
-              <w:bottom w:w="0" w:type="dxa"/>
-              <w:left w:w="0" w:type="dxa"/>
-              <w:right w:w="0" w:type="dxa"/>
-            </w:tcMar>
-            <w:vAlign w:val="center"/>
-          </w:tcPr>
-          <w:p>
-            <w:pPr>
-              <w:pStyle w:val="Normal"/>
-              <w:jc w:val="center"/>
-              <w:keepNext/>
-              <w:pBdr>
-                <w:bottom w:val="none" w:sz="0" w:space="0" w:color="000000"/>
-                <w:top w:val="none" w:sz="0" w:space="0" w:color="000000"/>
-                <w:left w:val="none" w:sz="0" w:space="0" w:color="000000"/>
-                <w:right w:val="none" w:sz="0" w:space="0" w:color="000000"/>
-              </w:pBdr>
-              <w:spacing w:after="100" w:before="100" w:line="240"/>
-              <w:ind w:firstLine="0" w:left="100" w:right="100"/>
-            </w:pPr>
-            <w:r>
-              <w:rPr>
-                <w:rFonts w:ascii="Arial" w:hAnsi="Arial" w:eastAsia="Arial" w:cs="Arial"/>
-                <w:i w:val="false"/>
-                <w:b w:val="false"/>
-                <w:u w:val="none"/>
-                <w:sz w:val="14"/>
-                <w:szCs w:val="14"/>
-                <w:color w:val="000000"/>
-              </w:rPr>
-              <w:t xml:space="preserve">1.97</w:t>
-            </w:r>
-          </w:p>
-        </w:tc>
-        <w:tc>
-          <w:tcPr>
-            <w:tcBorders>
-              <w:bottom w:val="none" w:sz="0" w:space="0" w:color="000000"/>
-              <w:top w:val="none" w:sz="0" w:space="0" w:color="000000"/>
-              <w:left w:val="none" w:sz="0" w:space="0" w:color="000000"/>
-              <w:right w:val="none" w:sz="0" w:space="0" w:color="000000"/>
-            </w:tcBorders>
-            <w:shd w:val="clear" w:color="auto" w:fill="FFFFFF"/>
-            <w:tcMar>
-              <w:top w:w="0" w:type="dxa"/>
-              <w:bottom w:w="0" w:type="dxa"/>
-              <w:left w:w="0" w:type="dxa"/>
-              <w:right w:w="0" w:type="dxa"/>
-            </w:tcMar>
-            <w:vAlign w:val="center"/>
-          </w:tcPr>
-          <w:p>
-            <w:pPr>
-              <w:pStyle w:val="Normal"/>
-              <w:jc w:val="center"/>
-              <w:keepNext/>
-              <w:pBdr>
-                <w:bottom w:val="none" w:sz="0" w:space="0" w:color="000000"/>
-                <w:top w:val="none" w:sz="0" w:space="0" w:color="000000"/>
-                <w:left w:val="none" w:sz="0" w:space="0" w:color="000000"/>
-                <w:right w:val="none" w:sz="0" w:space="0" w:color="000000"/>
-              </w:pBdr>
-              <w:spacing w:after="100" w:before="100" w:line="240"/>
-              <w:ind w:firstLine="0" w:left="100" w:right="100"/>
-            </w:pPr>
-            <w:r>
-              <w:rPr>
-                <w:rFonts w:ascii="Arial" w:hAnsi="Arial" w:eastAsia="Arial" w:cs="Arial"/>
-                <w:i w:val="false"/>
-                <w:b w:val="false"/>
-                <w:u w:val="none"/>
-                <w:sz w:val="14"/>
-                <w:szCs w:val="14"/>
-                <w:color w:val="000000"/>
-              </w:rPr>
-              <w:t xml:space="preserve">0.09 (-0.07, 0.24)</w:t>
-            </w:r>
-          </w:p>
-        </w:tc>
-        <w:tc>
-          <w:tcPr>
-            <w:tcBorders>
-              <w:bottom w:val="none" w:sz="0" w:space="0" w:color="000000"/>
-              <w:top w:val="none" w:sz="0" w:space="0" w:color="000000"/>
-              <w:left w:val="none" w:sz="0" w:space="0" w:color="000000"/>
-              <w:right w:val="none" w:sz="0" w:space="0" w:color="000000"/>
-            </w:tcBorders>
-            <w:shd w:val="clear" w:color="auto" w:fill="FFFFFF"/>
-            <w:tcMar>
-              <w:top w:w="0" w:type="dxa"/>
-              <w:bottom w:w="0" w:type="dxa"/>
-              <w:left w:w="0" w:type="dxa"/>
-              <w:right w:w="0" w:type="dxa"/>
-            </w:tcMar>
-            <w:vAlign w:val="center"/>
-          </w:tcPr>
-          <w:p>
-            <w:pPr>
-              <w:pStyle w:val="Normal"/>
-              <w:jc w:val="center"/>
-              <w:keepNext/>
-              <w:pBdr>
-                <w:bottom w:val="none" w:sz="0" w:space="0" w:color="000000"/>
-                <w:top w:val="none" w:sz="0" w:space="0" w:color="000000"/>
-                <w:left w:val="none" w:sz="0" w:space="0" w:color="000000"/>
-                <w:right w:val="none" w:sz="0" w:space="0" w:color="000000"/>
-              </w:pBdr>
-              <w:spacing w:after="100" w:before="100" w:line="240"/>
-              <w:ind w:firstLine="0" w:left="100" w:right="100"/>
-            </w:pPr>
-            <w:r>
-              <w:rPr>
-                <w:rFonts w:ascii="Arial" w:hAnsi="Arial" w:eastAsia="Arial" w:cs="Arial"/>
-                <w:i w:val="false"/>
-                <w:b w:val="false"/>
-                <w:u w:val="none"/>
-                <w:sz w:val="14"/>
-                <w:szCs w:val="14"/>
-                <w:color w:val="000000"/>
-              </w:rPr>
-              <w:t xml:space="preserve">0.29</w:t>
+              <w:t xml:space="preserve">1.64</w:t>
+            </w:r>
+          </w:p>
+        </w:tc>
+        <w:tc>
+          <w:tcPr>
+            <w:tcBorders>
+              <w:bottom w:val="none" w:sz="0" w:space="0" w:color="000000"/>
+              <w:top w:val="none" w:sz="0" w:space="0" w:color="000000"/>
+              <w:left w:val="none" w:sz="0" w:space="0" w:color="000000"/>
+              <w:right w:val="none" w:sz="0" w:space="0" w:color="000000"/>
+            </w:tcBorders>
+            <w:shd w:val="clear" w:color="auto" w:fill="FFFFFF"/>
+            <w:tcMar>
+              <w:top w:w="0" w:type="dxa"/>
+              <w:bottom w:w="0" w:type="dxa"/>
+              <w:left w:w="0" w:type="dxa"/>
+              <w:right w:w="0" w:type="dxa"/>
+            </w:tcMar>
+            <w:vAlign w:val="center"/>
+          </w:tcPr>
+          <w:p>
+            <w:pPr>
+              <w:pStyle w:val="Normal"/>
+              <w:jc w:val="center"/>
+              <w:keepNext/>
+              <w:pBdr>
+                <w:bottom w:val="none" w:sz="0" w:space="0" w:color="000000"/>
+                <w:top w:val="none" w:sz="0" w:space="0" w:color="000000"/>
+                <w:left w:val="none" w:sz="0" w:space="0" w:color="000000"/>
+                <w:right w:val="none" w:sz="0" w:space="0" w:color="000000"/>
+              </w:pBdr>
+              <w:spacing w:after="100" w:before="100" w:line="240"/>
+              <w:ind w:firstLine="0" w:left="100" w:right="100"/>
+            </w:pPr>
+            <w:r>
+              <w:rPr>
+                <w:rFonts w:ascii="Arial" w:hAnsi="Arial" w:eastAsia="Arial" w:cs="Arial"/>
+                <w:i w:val="false"/>
+                <w:b w:val="false"/>
+                <w:u w:val="none"/>
+                <w:sz w:val="14"/>
+                <w:szCs w:val="14"/>
+                <w:color w:val="000000"/>
+              </w:rPr>
+              <w:t xml:space="preserve">1.68</w:t>
+            </w:r>
+          </w:p>
+        </w:tc>
+        <w:tc>
+          <w:tcPr>
+            <w:tcBorders>
+              <w:bottom w:val="none" w:sz="0" w:space="0" w:color="000000"/>
+              <w:top w:val="none" w:sz="0" w:space="0" w:color="000000"/>
+              <w:left w:val="none" w:sz="0" w:space="0" w:color="000000"/>
+              <w:right w:val="none" w:sz="0" w:space="0" w:color="000000"/>
+            </w:tcBorders>
+            <w:shd w:val="clear" w:color="auto" w:fill="FFFFFF"/>
+            <w:tcMar>
+              <w:top w:w="0" w:type="dxa"/>
+              <w:bottom w:w="0" w:type="dxa"/>
+              <w:left w:w="0" w:type="dxa"/>
+              <w:right w:w="0" w:type="dxa"/>
+            </w:tcMar>
+            <w:vAlign w:val="center"/>
+          </w:tcPr>
+          <w:p>
+            <w:pPr>
+              <w:pStyle w:val="Normal"/>
+              <w:jc w:val="center"/>
+              <w:keepNext/>
+              <w:pBdr>
+                <w:bottom w:val="none" w:sz="0" w:space="0" w:color="000000"/>
+                <w:top w:val="none" w:sz="0" w:space="0" w:color="000000"/>
+                <w:left w:val="none" w:sz="0" w:space="0" w:color="000000"/>
+                <w:right w:val="none" w:sz="0" w:space="0" w:color="000000"/>
+              </w:pBdr>
+              <w:spacing w:after="100" w:before="100" w:line="240"/>
+              <w:ind w:firstLine="0" w:left="100" w:right="100"/>
+            </w:pPr>
+            <w:r>
+              <w:rPr>
+                <w:rFonts w:ascii="Arial" w:hAnsi="Arial" w:eastAsia="Arial" w:cs="Arial"/>
+                <w:i w:val="false"/>
+                <w:b w:val="false"/>
+                <w:u w:val="none"/>
+                <w:sz w:val="14"/>
+                <w:szCs w:val="14"/>
+                <w:color w:val="000000"/>
+              </w:rPr>
+              <w:t xml:space="preserve">0.04 (-0.16, 0.24)</w:t>
+            </w:r>
+          </w:p>
+        </w:tc>
+        <w:tc>
+          <w:tcPr>
+            <w:tcBorders>
+              <w:bottom w:val="none" w:sz="0" w:space="0" w:color="000000"/>
+              <w:top w:val="none" w:sz="0" w:space="0" w:color="000000"/>
+              <w:left w:val="none" w:sz="0" w:space="0" w:color="000000"/>
+              <w:right w:val="none" w:sz="0" w:space="0" w:color="000000"/>
+            </w:tcBorders>
+            <w:shd w:val="clear" w:color="auto" w:fill="FFFFFF"/>
+            <w:tcMar>
+              <w:top w:w="0" w:type="dxa"/>
+              <w:bottom w:w="0" w:type="dxa"/>
+              <w:left w:w="0" w:type="dxa"/>
+              <w:right w:w="0" w:type="dxa"/>
+            </w:tcMar>
+            <w:vAlign w:val="center"/>
+          </w:tcPr>
+          <w:p>
+            <w:pPr>
+              <w:pStyle w:val="Normal"/>
+              <w:jc w:val="center"/>
+              <w:keepNext/>
+              <w:pBdr>
+                <w:bottom w:val="none" w:sz="0" w:space="0" w:color="000000"/>
+                <w:top w:val="none" w:sz="0" w:space="0" w:color="000000"/>
+                <w:left w:val="none" w:sz="0" w:space="0" w:color="000000"/>
+                <w:right w:val="none" w:sz="0" w:space="0" w:color="000000"/>
+              </w:pBdr>
+              <w:spacing w:after="100" w:before="100" w:line="240"/>
+              <w:ind w:firstLine="0" w:left="100" w:right="100"/>
+            </w:pPr>
+            <w:r>
+              <w:rPr>
+                <w:rFonts w:ascii="Arial" w:hAnsi="Arial" w:eastAsia="Arial" w:cs="Arial"/>
+                <w:i w:val="false"/>
+                <w:b w:val="false"/>
+                <w:u w:val="none"/>
+                <w:sz w:val="14"/>
+                <w:szCs w:val="14"/>
+                <w:color w:val="000000"/>
+              </w:rPr>
+              <w:t xml:space="preserve">0.7</w:t>
             </w:r>
           </w:p>
         </w:tc>
@@ -3929,7 +3929,7 @@
                 <w:szCs w:val="14"/>
                 <w:color w:val="000000"/>
               </w:rPr>
-              <w:t xml:space="preserve"> </w:t>
+              <w:t xml:space="preserve">Exposure to IPV during pregnancy</w:t>
             </w:r>
           </w:p>
         </w:tc>
@@ -4798,52 +4798,52 @@
                 <w:szCs w:val="14"/>
                 <w:color w:val="000000"/>
               </w:rPr>
-              <w:t xml:space="preserve">Ln IL-21 Year 2</w:t>
-            </w:r>
-          </w:p>
-        </w:tc>
-        <w:tc>
-          <w:tcPr>
-            <w:tcBorders>
-              <w:bottom w:val="none" w:sz="0" w:space="0" w:color="000000"/>
-              <w:top w:val="none" w:sz="0" w:space="0" w:color="000000"/>
-              <w:left w:val="none" w:sz="0" w:space="0" w:color="000000"/>
-              <w:right w:val="none" w:sz="0" w:space="0" w:color="000000"/>
-            </w:tcBorders>
-            <w:shd w:val="clear" w:color="auto" w:fill="FFFFFF"/>
-            <w:tcMar>
-              <w:top w:w="0" w:type="dxa"/>
-              <w:bottom w:w="0" w:type="dxa"/>
-              <w:left w:w="0" w:type="dxa"/>
-              <w:right w:w="0" w:type="dxa"/>
-            </w:tcMar>
-            <w:vAlign w:val="center"/>
-          </w:tcPr>
-          <w:p>
-            <w:pPr>
-              <w:pStyle w:val="Normal"/>
-              <w:jc w:val="center"/>
-              <w:keepNext/>
-              <w:pBdr>
-                <w:bottom w:val="none" w:sz="0" w:space="0" w:color="000000"/>
-                <w:top w:val="none" w:sz="0" w:space="0" w:color="000000"/>
-                <w:left w:val="none" w:sz="0" w:space="0" w:color="000000"/>
-                <w:right w:val="none" w:sz="0" w:space="0" w:color="000000"/>
-              </w:pBdr>
-              <w:spacing w:after="100" w:before="100" w:line="240"/>
-              <w:ind w:firstLine="0" w:left="100" w:right="100"/>
-            </w:pPr>
-            <w:r>
-              <w:rPr>
-                <w:rFonts w:ascii="Arial" w:hAnsi="Arial" w:eastAsia="Arial" w:cs="Arial"/>
-                <w:i w:val="false"/>
-                <w:b w:val="false"/>
-                <w:u w:val="none"/>
-                <w:sz w:val="14"/>
-                <w:szCs w:val="14"/>
-                <w:color w:val="000000"/>
-              </w:rPr>
-              <w:t xml:space="preserve">347</w:t>
+              <w:t xml:space="preserve">Ln IFN-y Year 2</w:t>
+            </w:r>
+          </w:p>
+        </w:tc>
+        <w:tc>
+          <w:tcPr>
+            <w:tcBorders>
+              <w:bottom w:val="none" w:sz="0" w:space="0" w:color="000000"/>
+              <w:top w:val="none" w:sz="0" w:space="0" w:color="000000"/>
+              <w:left w:val="none" w:sz="0" w:space="0" w:color="000000"/>
+              <w:right w:val="none" w:sz="0" w:space="0" w:color="000000"/>
+            </w:tcBorders>
+            <w:shd w:val="clear" w:color="auto" w:fill="FFFFFF"/>
+            <w:tcMar>
+              <w:top w:w="0" w:type="dxa"/>
+              <w:bottom w:w="0" w:type="dxa"/>
+              <w:left w:w="0" w:type="dxa"/>
+              <w:right w:w="0" w:type="dxa"/>
+            </w:tcMar>
+            <w:vAlign w:val="center"/>
+          </w:tcPr>
+          <w:p>
+            <w:pPr>
+              <w:pStyle w:val="Normal"/>
+              <w:jc w:val="center"/>
+              <w:keepNext/>
+              <w:pBdr>
+                <w:bottom w:val="none" w:sz="0" w:space="0" w:color="000000"/>
+                <w:top w:val="none" w:sz="0" w:space="0" w:color="000000"/>
+                <w:left w:val="none" w:sz="0" w:space="0" w:color="000000"/>
+                <w:right w:val="none" w:sz="0" w:space="0" w:color="000000"/>
+              </w:pBdr>
+              <w:spacing w:after="100" w:before="100" w:line="240"/>
+              <w:ind w:firstLine="0" w:left="100" w:right="100"/>
+            </w:pPr>
+            <w:r>
+              <w:rPr>
+                <w:rFonts w:ascii="Arial" w:hAnsi="Arial" w:eastAsia="Arial" w:cs="Arial"/>
+                <w:i w:val="false"/>
+                <w:b w:val="false"/>
+                <w:u w:val="none"/>
+                <w:sz w:val="14"/>
+                <w:szCs w:val="14"/>
+                <w:color w:val="000000"/>
+              </w:rPr>
+              <w:t xml:space="preserve">307</w:t>
             </w:r>
           </w:p>
         </w:tc>
@@ -4978,142 +4978,142 @@
                 <w:szCs w:val="14"/>
                 <w:color w:val="000000"/>
               </w:rPr>
-              <w:t xml:space="preserve">0.19</w:t>
-            </w:r>
-          </w:p>
-        </w:tc>
-        <w:tc>
-          <w:tcPr>
-            <w:tcBorders>
-              <w:bottom w:val="none" w:sz="0" w:space="0" w:color="000000"/>
-              <w:top w:val="none" w:sz="0" w:space="0" w:color="000000"/>
-              <w:left w:val="none" w:sz="0" w:space="0" w:color="000000"/>
-              <w:right w:val="none" w:sz="0" w:space="0" w:color="000000"/>
-            </w:tcBorders>
-            <w:shd w:val="clear" w:color="auto" w:fill="FFFFFF"/>
-            <w:tcMar>
-              <w:top w:w="0" w:type="dxa"/>
-              <w:bottom w:w="0" w:type="dxa"/>
-              <w:left w:w="0" w:type="dxa"/>
-              <w:right w:w="0" w:type="dxa"/>
-            </w:tcMar>
-            <w:vAlign w:val="center"/>
-          </w:tcPr>
-          <w:p>
-            <w:pPr>
-              <w:pStyle w:val="Normal"/>
-              <w:jc w:val="center"/>
-              <w:keepNext/>
-              <w:pBdr>
-                <w:bottom w:val="none" w:sz="0" w:space="0" w:color="000000"/>
-                <w:top w:val="none" w:sz="0" w:space="0" w:color="000000"/>
-                <w:left w:val="none" w:sz="0" w:space="0" w:color="000000"/>
-                <w:right w:val="none" w:sz="0" w:space="0" w:color="000000"/>
-              </w:pBdr>
-              <w:spacing w:after="100" w:before="100" w:line="240"/>
-              <w:ind w:firstLine="0" w:left="100" w:right="100"/>
-            </w:pPr>
-            <w:r>
-              <w:rPr>
-                <w:rFonts w:ascii="Arial" w:hAnsi="Arial" w:eastAsia="Arial" w:cs="Arial"/>
-                <w:i w:val="false"/>
-                <w:b w:val="false"/>
-                <w:u w:val="none"/>
-                <w:sz w:val="14"/>
-                <w:szCs w:val="14"/>
-                <w:color w:val="000000"/>
-              </w:rPr>
-              <w:t xml:space="preserve">0.04</w:t>
-            </w:r>
-          </w:p>
-        </w:tc>
-        <w:tc>
-          <w:tcPr>
-            <w:tcBorders>
-              <w:bottom w:val="none" w:sz="0" w:space="0" w:color="000000"/>
-              <w:top w:val="none" w:sz="0" w:space="0" w:color="000000"/>
-              <w:left w:val="none" w:sz="0" w:space="0" w:color="000000"/>
-              <w:right w:val="none" w:sz="0" w:space="0" w:color="000000"/>
-            </w:tcBorders>
-            <w:shd w:val="clear" w:color="auto" w:fill="FFFFFF"/>
-            <w:tcMar>
-              <w:top w:w="0" w:type="dxa"/>
-              <w:bottom w:w="0" w:type="dxa"/>
-              <w:left w:w="0" w:type="dxa"/>
-              <w:right w:w="0" w:type="dxa"/>
-            </w:tcMar>
-            <w:vAlign w:val="center"/>
-          </w:tcPr>
-          <w:p>
-            <w:pPr>
-              <w:pStyle w:val="Normal"/>
-              <w:jc w:val="center"/>
-              <w:keepNext/>
-              <w:pBdr>
-                <w:bottom w:val="none" w:sz="0" w:space="0" w:color="000000"/>
-                <w:top w:val="none" w:sz="0" w:space="0" w:color="000000"/>
-                <w:left w:val="none" w:sz="0" w:space="0" w:color="000000"/>
-                <w:right w:val="none" w:sz="0" w:space="0" w:color="000000"/>
-              </w:pBdr>
-              <w:spacing w:after="100" w:before="100" w:line="240"/>
-              <w:ind w:firstLine="0" w:left="100" w:right="100"/>
-            </w:pPr>
-            <w:r>
-              <w:rPr>
-                <w:rFonts w:ascii="Arial" w:hAnsi="Arial" w:eastAsia="Arial" w:cs="Arial"/>
-                <w:i w:val="false"/>
-                <w:b w:val="false"/>
-                <w:u w:val="none"/>
-                <w:sz w:val="14"/>
-                <w:szCs w:val="14"/>
-                <w:color w:val="000000"/>
-              </w:rPr>
-              <w:t xml:space="preserve">-0.15 (-0.39, 0.09)</w:t>
-            </w:r>
-          </w:p>
-        </w:tc>
-        <w:tc>
-          <w:tcPr>
-            <w:tcBorders>
-              <w:bottom w:val="none" w:sz="0" w:space="0" w:color="000000"/>
-              <w:top w:val="none" w:sz="0" w:space="0" w:color="000000"/>
-              <w:left w:val="none" w:sz="0" w:space="0" w:color="000000"/>
-              <w:right w:val="none" w:sz="0" w:space="0" w:color="000000"/>
-            </w:tcBorders>
-            <w:shd w:val="clear" w:color="auto" w:fill="FFFFFF"/>
-            <w:tcMar>
-              <w:top w:w="0" w:type="dxa"/>
-              <w:bottom w:w="0" w:type="dxa"/>
-              <w:left w:w="0" w:type="dxa"/>
-              <w:right w:w="0" w:type="dxa"/>
-            </w:tcMar>
-            <w:vAlign w:val="center"/>
-          </w:tcPr>
-          <w:p>
-            <w:pPr>
-              <w:pStyle w:val="Normal"/>
-              <w:jc w:val="center"/>
-              <w:keepNext/>
-              <w:pBdr>
-                <w:bottom w:val="none" w:sz="0" w:space="0" w:color="000000"/>
-                <w:top w:val="none" w:sz="0" w:space="0" w:color="000000"/>
-                <w:left w:val="none" w:sz="0" w:space="0" w:color="000000"/>
-                <w:right w:val="none" w:sz="0" w:space="0" w:color="000000"/>
-              </w:pBdr>
-              <w:spacing w:after="100" w:before="100" w:line="240"/>
-              <w:ind w:firstLine="0" w:left="100" w:right="100"/>
-            </w:pPr>
-            <w:r>
-              <w:rPr>
-                <w:rFonts w:ascii="Arial" w:hAnsi="Arial" w:eastAsia="Arial" w:cs="Arial"/>
-                <w:i w:val="false"/>
-                <w:b w:val="false"/>
-                <w:u w:val="none"/>
-                <w:sz w:val="14"/>
-                <w:szCs w:val="14"/>
-                <w:color w:val="000000"/>
-              </w:rPr>
-              <w:t xml:space="preserve">0.22</w:t>
+              <w:t xml:space="preserve">1.97</w:t>
+            </w:r>
+          </w:p>
+        </w:tc>
+        <w:tc>
+          <w:tcPr>
+            <w:tcBorders>
+              <w:bottom w:val="none" w:sz="0" w:space="0" w:color="000000"/>
+              <w:top w:val="none" w:sz="0" w:space="0" w:color="000000"/>
+              <w:left w:val="none" w:sz="0" w:space="0" w:color="000000"/>
+              <w:right w:val="none" w:sz="0" w:space="0" w:color="000000"/>
+            </w:tcBorders>
+            <w:shd w:val="clear" w:color="auto" w:fill="FFFFFF"/>
+            <w:tcMar>
+              <w:top w:w="0" w:type="dxa"/>
+              <w:bottom w:w="0" w:type="dxa"/>
+              <w:left w:w="0" w:type="dxa"/>
+              <w:right w:w="0" w:type="dxa"/>
+            </w:tcMar>
+            <w:vAlign w:val="center"/>
+          </w:tcPr>
+          <w:p>
+            <w:pPr>
+              <w:pStyle w:val="Normal"/>
+              <w:jc w:val="center"/>
+              <w:keepNext/>
+              <w:pBdr>
+                <w:bottom w:val="none" w:sz="0" w:space="0" w:color="000000"/>
+                <w:top w:val="none" w:sz="0" w:space="0" w:color="000000"/>
+                <w:left w:val="none" w:sz="0" w:space="0" w:color="000000"/>
+                <w:right w:val="none" w:sz="0" w:space="0" w:color="000000"/>
+              </w:pBdr>
+              <w:spacing w:after="100" w:before="100" w:line="240"/>
+              <w:ind w:firstLine="0" w:left="100" w:right="100"/>
+            </w:pPr>
+            <w:r>
+              <w:rPr>
+                <w:rFonts w:ascii="Arial" w:hAnsi="Arial" w:eastAsia="Arial" w:cs="Arial"/>
+                <w:i w:val="false"/>
+                <w:b w:val="false"/>
+                <w:u w:val="none"/>
+                <w:sz w:val="14"/>
+                <w:szCs w:val="14"/>
+                <w:color w:val="000000"/>
+              </w:rPr>
+              <w:t xml:space="preserve">1.91</w:t>
+            </w:r>
+          </w:p>
+        </w:tc>
+        <w:tc>
+          <w:tcPr>
+            <w:tcBorders>
+              <w:bottom w:val="none" w:sz="0" w:space="0" w:color="000000"/>
+              <w:top w:val="none" w:sz="0" w:space="0" w:color="000000"/>
+              <w:left w:val="none" w:sz="0" w:space="0" w:color="000000"/>
+              <w:right w:val="none" w:sz="0" w:space="0" w:color="000000"/>
+            </w:tcBorders>
+            <w:shd w:val="clear" w:color="auto" w:fill="FFFFFF"/>
+            <w:tcMar>
+              <w:top w:w="0" w:type="dxa"/>
+              <w:bottom w:w="0" w:type="dxa"/>
+              <w:left w:w="0" w:type="dxa"/>
+              <w:right w:w="0" w:type="dxa"/>
+            </w:tcMar>
+            <w:vAlign w:val="center"/>
+          </w:tcPr>
+          <w:p>
+            <w:pPr>
+              <w:pStyle w:val="Normal"/>
+              <w:jc w:val="center"/>
+              <w:keepNext/>
+              <w:pBdr>
+                <w:bottom w:val="none" w:sz="0" w:space="0" w:color="000000"/>
+                <w:top w:val="none" w:sz="0" w:space="0" w:color="000000"/>
+                <w:left w:val="none" w:sz="0" w:space="0" w:color="000000"/>
+                <w:right w:val="none" w:sz="0" w:space="0" w:color="000000"/>
+              </w:pBdr>
+              <w:spacing w:after="100" w:before="100" w:line="240"/>
+              <w:ind w:firstLine="0" w:left="100" w:right="100"/>
+            </w:pPr>
+            <w:r>
+              <w:rPr>
+                <w:rFonts w:ascii="Arial" w:hAnsi="Arial" w:eastAsia="Arial" w:cs="Arial"/>
+                <w:i w:val="false"/>
+                <w:b w:val="false"/>
+                <w:u w:val="none"/>
+                <w:sz w:val="14"/>
+                <w:szCs w:val="14"/>
+                <w:color w:val="000000"/>
+              </w:rPr>
+              <w:t xml:space="preserve">-0.06 (-0.23, 0.11)</w:t>
+            </w:r>
+          </w:p>
+        </w:tc>
+        <w:tc>
+          <w:tcPr>
+            <w:tcBorders>
+              <w:bottom w:val="none" w:sz="0" w:space="0" w:color="000000"/>
+              <w:top w:val="none" w:sz="0" w:space="0" w:color="000000"/>
+              <w:left w:val="none" w:sz="0" w:space="0" w:color="000000"/>
+              <w:right w:val="none" w:sz="0" w:space="0" w:color="000000"/>
+            </w:tcBorders>
+            <w:shd w:val="clear" w:color="auto" w:fill="FFFFFF"/>
+            <w:tcMar>
+              <w:top w:w="0" w:type="dxa"/>
+              <w:bottom w:w="0" w:type="dxa"/>
+              <w:left w:w="0" w:type="dxa"/>
+              <w:right w:w="0" w:type="dxa"/>
+            </w:tcMar>
+            <w:vAlign w:val="center"/>
+          </w:tcPr>
+          <w:p>
+            <w:pPr>
+              <w:pStyle w:val="Normal"/>
+              <w:jc w:val="center"/>
+              <w:keepNext/>
+              <w:pBdr>
+                <w:bottom w:val="none" w:sz="0" w:space="0" w:color="000000"/>
+                <w:top w:val="none" w:sz="0" w:space="0" w:color="000000"/>
+                <w:left w:val="none" w:sz="0" w:space="0" w:color="000000"/>
+                <w:right w:val="none" w:sz="0" w:space="0" w:color="000000"/>
+              </w:pBdr>
+              <w:spacing w:after="100" w:before="100" w:line="240"/>
+              <w:ind w:firstLine="0" w:left="100" w:right="100"/>
+            </w:pPr>
+            <w:r>
+              <w:rPr>
+                <w:rFonts w:ascii="Arial" w:hAnsi="Arial" w:eastAsia="Arial" w:cs="Arial"/>
+                <w:i w:val="false"/>
+                <w:b w:val="false"/>
+                <w:u w:val="none"/>
+                <w:sz w:val="14"/>
+                <w:szCs w:val="14"/>
+                <w:color w:val="000000"/>
+              </w:rPr>
+              <w:t xml:space="preserve">0.47</w:t>
             </w:r>
           </w:p>
         </w:tc>
@@ -5165,7 +5165,7 @@
                 <w:szCs w:val="14"/>
                 <w:color w:val="000000"/>
               </w:rPr>
-              <w:t xml:space="preserve"> </w:t>
+              <w:t xml:space="preserve">Exposure to IPV during pregnancy</w:t>
             </w:r>
           </w:p>
         </w:tc>
@@ -5210,52 +5210,52 @@
                 <w:szCs w:val="14"/>
                 <w:color w:val="000000"/>
               </w:rPr>
-              <w:t xml:space="preserve">Ln IL-17 Year 2</w:t>
-            </w:r>
-          </w:p>
-        </w:tc>
-        <w:tc>
-          <w:tcPr>
-            <w:tcBorders>
-              <w:bottom w:val="none" w:sz="0" w:space="0" w:color="000000"/>
-              <w:top w:val="none" w:sz="0" w:space="0" w:color="000000"/>
-              <w:left w:val="none" w:sz="0" w:space="0" w:color="000000"/>
-              <w:right w:val="none" w:sz="0" w:space="0" w:color="000000"/>
-            </w:tcBorders>
-            <w:shd w:val="clear" w:color="auto" w:fill="FFFFFF"/>
-            <w:tcMar>
-              <w:top w:w="0" w:type="dxa"/>
-              <w:bottom w:w="0" w:type="dxa"/>
-              <w:left w:w="0" w:type="dxa"/>
-              <w:right w:w="0" w:type="dxa"/>
-            </w:tcMar>
-            <w:vAlign w:val="center"/>
-          </w:tcPr>
-          <w:p>
-            <w:pPr>
-              <w:pStyle w:val="Normal"/>
-              <w:jc w:val="center"/>
-              <w:keepNext/>
-              <w:pBdr>
-                <w:bottom w:val="none" w:sz="0" w:space="0" w:color="000000"/>
-                <w:top w:val="none" w:sz="0" w:space="0" w:color="000000"/>
-                <w:left w:val="none" w:sz="0" w:space="0" w:color="000000"/>
-                <w:right w:val="none" w:sz="0" w:space="0" w:color="000000"/>
-              </w:pBdr>
-              <w:spacing w:after="100" w:before="100" w:line="240"/>
-              <w:ind w:firstLine="0" w:left="100" w:right="100"/>
-            </w:pPr>
-            <w:r>
-              <w:rPr>
-                <w:rFonts w:ascii="Arial" w:hAnsi="Arial" w:eastAsia="Arial" w:cs="Arial"/>
-                <w:i w:val="false"/>
-                <w:b w:val="false"/>
-                <w:u w:val="none"/>
-                <w:sz w:val="14"/>
-                <w:szCs w:val="14"/>
-                <w:color w:val="000000"/>
-              </w:rPr>
-              <w:t xml:space="preserve">352</w:t>
+              <w:t xml:space="preserve">Ln IL-21 Year 2</w:t>
+            </w:r>
+          </w:p>
+        </w:tc>
+        <w:tc>
+          <w:tcPr>
+            <w:tcBorders>
+              <w:bottom w:val="none" w:sz="0" w:space="0" w:color="000000"/>
+              <w:top w:val="none" w:sz="0" w:space="0" w:color="000000"/>
+              <w:left w:val="none" w:sz="0" w:space="0" w:color="000000"/>
+              <w:right w:val="none" w:sz="0" w:space="0" w:color="000000"/>
+            </w:tcBorders>
+            <w:shd w:val="clear" w:color="auto" w:fill="FFFFFF"/>
+            <w:tcMar>
+              <w:top w:w="0" w:type="dxa"/>
+              <w:bottom w:w="0" w:type="dxa"/>
+              <w:left w:w="0" w:type="dxa"/>
+              <w:right w:w="0" w:type="dxa"/>
+            </w:tcMar>
+            <w:vAlign w:val="center"/>
+          </w:tcPr>
+          <w:p>
+            <w:pPr>
+              <w:pStyle w:val="Normal"/>
+              <w:jc w:val="center"/>
+              <w:keepNext/>
+              <w:pBdr>
+                <w:bottom w:val="none" w:sz="0" w:space="0" w:color="000000"/>
+                <w:top w:val="none" w:sz="0" w:space="0" w:color="000000"/>
+                <w:left w:val="none" w:sz="0" w:space="0" w:color="000000"/>
+                <w:right w:val="none" w:sz="0" w:space="0" w:color="000000"/>
+              </w:pBdr>
+              <w:spacing w:after="100" w:before="100" w:line="240"/>
+              <w:ind w:firstLine="0" w:left="100" w:right="100"/>
+            </w:pPr>
+            <w:r>
+              <w:rPr>
+                <w:rFonts w:ascii="Arial" w:hAnsi="Arial" w:eastAsia="Arial" w:cs="Arial"/>
+                <w:i w:val="false"/>
+                <w:b w:val="false"/>
+                <w:u w:val="none"/>
+                <w:sz w:val="14"/>
+                <w:szCs w:val="14"/>
+                <w:color w:val="000000"/>
+              </w:rPr>
+              <w:t xml:space="preserve">347</w:t>
             </w:r>
           </w:p>
         </w:tc>
@@ -5390,142 +5390,142 @@
                 <w:szCs w:val="14"/>
                 <w:color w:val="000000"/>
               </w:rPr>
-              <w:t xml:space="preserve">1.38</w:t>
-            </w:r>
-          </w:p>
-        </w:tc>
-        <w:tc>
-          <w:tcPr>
-            <w:tcBorders>
-              <w:bottom w:val="none" w:sz="0" w:space="0" w:color="000000"/>
-              <w:top w:val="none" w:sz="0" w:space="0" w:color="000000"/>
-              <w:left w:val="none" w:sz="0" w:space="0" w:color="000000"/>
-              <w:right w:val="none" w:sz="0" w:space="0" w:color="000000"/>
-            </w:tcBorders>
-            <w:shd w:val="clear" w:color="auto" w:fill="FFFFFF"/>
-            <w:tcMar>
-              <w:top w:w="0" w:type="dxa"/>
-              <w:bottom w:w="0" w:type="dxa"/>
-              <w:left w:w="0" w:type="dxa"/>
-              <w:right w:w="0" w:type="dxa"/>
-            </w:tcMar>
-            <w:vAlign w:val="center"/>
-          </w:tcPr>
-          <w:p>
-            <w:pPr>
-              <w:pStyle w:val="Normal"/>
-              <w:jc w:val="center"/>
-              <w:keepNext/>
-              <w:pBdr>
-                <w:bottom w:val="none" w:sz="0" w:space="0" w:color="000000"/>
-                <w:top w:val="none" w:sz="0" w:space="0" w:color="000000"/>
-                <w:left w:val="none" w:sz="0" w:space="0" w:color="000000"/>
-                <w:right w:val="none" w:sz="0" w:space="0" w:color="000000"/>
-              </w:pBdr>
-              <w:spacing w:after="100" w:before="100" w:line="240"/>
-              <w:ind w:firstLine="0" w:left="100" w:right="100"/>
-            </w:pPr>
-            <w:r>
-              <w:rPr>
-                <w:rFonts w:ascii="Arial" w:hAnsi="Arial" w:eastAsia="Arial" w:cs="Arial"/>
-                <w:i w:val="false"/>
-                <w:b w:val="false"/>
-                <w:u w:val="none"/>
-                <w:sz w:val="14"/>
-                <w:szCs w:val="14"/>
-                <w:color w:val="000000"/>
-              </w:rPr>
-              <w:t xml:space="preserve">1.33</w:t>
-            </w:r>
-          </w:p>
-        </w:tc>
-        <w:tc>
-          <w:tcPr>
-            <w:tcBorders>
-              <w:bottom w:val="none" w:sz="0" w:space="0" w:color="000000"/>
-              <w:top w:val="none" w:sz="0" w:space="0" w:color="000000"/>
-              <w:left w:val="none" w:sz="0" w:space="0" w:color="000000"/>
-              <w:right w:val="none" w:sz="0" w:space="0" w:color="000000"/>
-            </w:tcBorders>
-            <w:shd w:val="clear" w:color="auto" w:fill="FFFFFF"/>
-            <w:tcMar>
-              <w:top w:w="0" w:type="dxa"/>
-              <w:bottom w:w="0" w:type="dxa"/>
-              <w:left w:w="0" w:type="dxa"/>
-              <w:right w:w="0" w:type="dxa"/>
-            </w:tcMar>
-            <w:vAlign w:val="center"/>
-          </w:tcPr>
-          <w:p>
-            <w:pPr>
-              <w:pStyle w:val="Normal"/>
-              <w:jc w:val="center"/>
-              <w:keepNext/>
-              <w:pBdr>
-                <w:bottom w:val="none" w:sz="0" w:space="0" w:color="000000"/>
-                <w:top w:val="none" w:sz="0" w:space="0" w:color="000000"/>
-                <w:left w:val="none" w:sz="0" w:space="0" w:color="000000"/>
-                <w:right w:val="none" w:sz="0" w:space="0" w:color="000000"/>
-              </w:pBdr>
-              <w:spacing w:after="100" w:before="100" w:line="240"/>
-              <w:ind w:firstLine="0" w:left="100" w:right="100"/>
-            </w:pPr>
-            <w:r>
-              <w:rPr>
-                <w:rFonts w:ascii="Arial" w:hAnsi="Arial" w:eastAsia="Arial" w:cs="Arial"/>
-                <w:i w:val="false"/>
-                <w:b w:val="false"/>
-                <w:u w:val="none"/>
-                <w:sz w:val="14"/>
-                <w:szCs w:val="14"/>
-                <w:color w:val="000000"/>
-              </w:rPr>
-              <w:t xml:space="preserve">-0.05 (-0.2, 0.09)</w:t>
-            </w:r>
-          </w:p>
-        </w:tc>
-        <w:tc>
-          <w:tcPr>
-            <w:tcBorders>
-              <w:bottom w:val="none" w:sz="0" w:space="0" w:color="000000"/>
-              <w:top w:val="none" w:sz="0" w:space="0" w:color="000000"/>
-              <w:left w:val="none" w:sz="0" w:space="0" w:color="000000"/>
-              <w:right w:val="none" w:sz="0" w:space="0" w:color="000000"/>
-            </w:tcBorders>
-            <w:shd w:val="clear" w:color="auto" w:fill="FFFFFF"/>
-            <w:tcMar>
-              <w:top w:w="0" w:type="dxa"/>
-              <w:bottom w:w="0" w:type="dxa"/>
-              <w:left w:w="0" w:type="dxa"/>
-              <w:right w:w="0" w:type="dxa"/>
-            </w:tcMar>
-            <w:vAlign w:val="center"/>
-          </w:tcPr>
-          <w:p>
-            <w:pPr>
-              <w:pStyle w:val="Normal"/>
-              <w:jc w:val="center"/>
-              <w:keepNext/>
-              <w:pBdr>
-                <w:bottom w:val="none" w:sz="0" w:space="0" w:color="000000"/>
-                <w:top w:val="none" w:sz="0" w:space="0" w:color="000000"/>
-                <w:left w:val="none" w:sz="0" w:space="0" w:color="000000"/>
-                <w:right w:val="none" w:sz="0" w:space="0" w:color="000000"/>
-              </w:pBdr>
-              <w:spacing w:after="100" w:before="100" w:line="240"/>
-              <w:ind w:firstLine="0" w:left="100" w:right="100"/>
-            </w:pPr>
-            <w:r>
-              <w:rPr>
-                <w:rFonts w:ascii="Arial" w:hAnsi="Arial" w:eastAsia="Arial" w:cs="Arial"/>
-                <w:i w:val="false"/>
-                <w:b w:val="false"/>
-                <w:u w:val="none"/>
-                <w:sz w:val="14"/>
-                <w:szCs w:val="14"/>
-                <w:color w:val="000000"/>
-              </w:rPr>
-              <w:t xml:space="preserve">0.49</w:t>
+              <w:t xml:space="preserve">0.19</w:t>
+            </w:r>
+          </w:p>
+        </w:tc>
+        <w:tc>
+          <w:tcPr>
+            <w:tcBorders>
+              <w:bottom w:val="none" w:sz="0" w:space="0" w:color="000000"/>
+              <w:top w:val="none" w:sz="0" w:space="0" w:color="000000"/>
+              <w:left w:val="none" w:sz="0" w:space="0" w:color="000000"/>
+              <w:right w:val="none" w:sz="0" w:space="0" w:color="000000"/>
+            </w:tcBorders>
+            <w:shd w:val="clear" w:color="auto" w:fill="FFFFFF"/>
+            <w:tcMar>
+              <w:top w:w="0" w:type="dxa"/>
+              <w:bottom w:w="0" w:type="dxa"/>
+              <w:left w:w="0" w:type="dxa"/>
+              <w:right w:w="0" w:type="dxa"/>
+            </w:tcMar>
+            <w:vAlign w:val="center"/>
+          </w:tcPr>
+          <w:p>
+            <w:pPr>
+              <w:pStyle w:val="Normal"/>
+              <w:jc w:val="center"/>
+              <w:keepNext/>
+              <w:pBdr>
+                <w:bottom w:val="none" w:sz="0" w:space="0" w:color="000000"/>
+                <w:top w:val="none" w:sz="0" w:space="0" w:color="000000"/>
+                <w:left w:val="none" w:sz="0" w:space="0" w:color="000000"/>
+                <w:right w:val="none" w:sz="0" w:space="0" w:color="000000"/>
+              </w:pBdr>
+              <w:spacing w:after="100" w:before="100" w:line="240"/>
+              <w:ind w:firstLine="0" w:left="100" w:right="100"/>
+            </w:pPr>
+            <w:r>
+              <w:rPr>
+                <w:rFonts w:ascii="Arial" w:hAnsi="Arial" w:eastAsia="Arial" w:cs="Arial"/>
+                <w:i w:val="false"/>
+                <w:b w:val="false"/>
+                <w:u w:val="none"/>
+                <w:sz w:val="14"/>
+                <w:szCs w:val="14"/>
+                <w:color w:val="000000"/>
+              </w:rPr>
+              <w:t xml:space="preserve">0.04</w:t>
+            </w:r>
+          </w:p>
+        </w:tc>
+        <w:tc>
+          <w:tcPr>
+            <w:tcBorders>
+              <w:bottom w:val="none" w:sz="0" w:space="0" w:color="000000"/>
+              <w:top w:val="none" w:sz="0" w:space="0" w:color="000000"/>
+              <w:left w:val="none" w:sz="0" w:space="0" w:color="000000"/>
+              <w:right w:val="none" w:sz="0" w:space="0" w:color="000000"/>
+            </w:tcBorders>
+            <w:shd w:val="clear" w:color="auto" w:fill="FFFFFF"/>
+            <w:tcMar>
+              <w:top w:w="0" w:type="dxa"/>
+              <w:bottom w:w="0" w:type="dxa"/>
+              <w:left w:w="0" w:type="dxa"/>
+              <w:right w:w="0" w:type="dxa"/>
+            </w:tcMar>
+            <w:vAlign w:val="center"/>
+          </w:tcPr>
+          <w:p>
+            <w:pPr>
+              <w:pStyle w:val="Normal"/>
+              <w:jc w:val="center"/>
+              <w:keepNext/>
+              <w:pBdr>
+                <w:bottom w:val="none" w:sz="0" w:space="0" w:color="000000"/>
+                <w:top w:val="none" w:sz="0" w:space="0" w:color="000000"/>
+                <w:left w:val="none" w:sz="0" w:space="0" w:color="000000"/>
+                <w:right w:val="none" w:sz="0" w:space="0" w:color="000000"/>
+              </w:pBdr>
+              <w:spacing w:after="100" w:before="100" w:line="240"/>
+              <w:ind w:firstLine="0" w:left="100" w:right="100"/>
+            </w:pPr>
+            <w:r>
+              <w:rPr>
+                <w:rFonts w:ascii="Arial" w:hAnsi="Arial" w:eastAsia="Arial" w:cs="Arial"/>
+                <w:i w:val="false"/>
+                <w:b w:val="false"/>
+                <w:u w:val="none"/>
+                <w:sz w:val="14"/>
+                <w:szCs w:val="14"/>
+                <w:color w:val="000000"/>
+              </w:rPr>
+              <w:t xml:space="preserve">-0.15 (-0.39, 0.09)</w:t>
+            </w:r>
+          </w:p>
+        </w:tc>
+        <w:tc>
+          <w:tcPr>
+            <w:tcBorders>
+              <w:bottom w:val="none" w:sz="0" w:space="0" w:color="000000"/>
+              <w:top w:val="none" w:sz="0" w:space="0" w:color="000000"/>
+              <w:left w:val="none" w:sz="0" w:space="0" w:color="000000"/>
+              <w:right w:val="none" w:sz="0" w:space="0" w:color="000000"/>
+            </w:tcBorders>
+            <w:shd w:val="clear" w:color="auto" w:fill="FFFFFF"/>
+            <w:tcMar>
+              <w:top w:w="0" w:type="dxa"/>
+              <w:bottom w:w="0" w:type="dxa"/>
+              <w:left w:w="0" w:type="dxa"/>
+              <w:right w:w="0" w:type="dxa"/>
+            </w:tcMar>
+            <w:vAlign w:val="center"/>
+          </w:tcPr>
+          <w:p>
+            <w:pPr>
+              <w:pStyle w:val="Normal"/>
+              <w:jc w:val="center"/>
+              <w:keepNext/>
+              <w:pBdr>
+                <w:bottom w:val="none" w:sz="0" w:space="0" w:color="000000"/>
+                <w:top w:val="none" w:sz="0" w:space="0" w:color="000000"/>
+                <w:left w:val="none" w:sz="0" w:space="0" w:color="000000"/>
+                <w:right w:val="none" w:sz="0" w:space="0" w:color="000000"/>
+              </w:pBdr>
+              <w:spacing w:after="100" w:before="100" w:line="240"/>
+              <w:ind w:firstLine="0" w:left="100" w:right="100"/>
+            </w:pPr>
+            <w:r>
+              <w:rPr>
+                <w:rFonts w:ascii="Arial" w:hAnsi="Arial" w:eastAsia="Arial" w:cs="Arial"/>
+                <w:i w:val="false"/>
+                <w:b w:val="false"/>
+                <w:u w:val="none"/>
+                <w:sz w:val="14"/>
+                <w:szCs w:val="14"/>
+                <w:color w:val="000000"/>
+              </w:rPr>
+              <w:t xml:space="preserve">0.22</w:t>
             </w:r>
           </w:p>
         </w:tc>
@@ -5622,52 +5622,52 @@
                 <w:szCs w:val="14"/>
                 <w:color w:val="000000"/>
               </w:rPr>
-              <w:t xml:space="preserve">Ln IFN-y Year 2</w:t>
-            </w:r>
-          </w:p>
-        </w:tc>
-        <w:tc>
-          <w:tcPr>
-            <w:tcBorders>
-              <w:bottom w:val="none" w:sz="0" w:space="0" w:color="000000"/>
-              <w:top w:val="none" w:sz="0" w:space="0" w:color="000000"/>
-              <w:left w:val="none" w:sz="0" w:space="0" w:color="000000"/>
-              <w:right w:val="none" w:sz="0" w:space="0" w:color="000000"/>
-            </w:tcBorders>
-            <w:shd w:val="clear" w:color="auto" w:fill="FFFFFF"/>
-            <w:tcMar>
-              <w:top w:w="0" w:type="dxa"/>
-              <w:bottom w:w="0" w:type="dxa"/>
-              <w:left w:w="0" w:type="dxa"/>
-              <w:right w:w="0" w:type="dxa"/>
-            </w:tcMar>
-            <w:vAlign w:val="center"/>
-          </w:tcPr>
-          <w:p>
-            <w:pPr>
-              <w:pStyle w:val="Normal"/>
-              <w:jc w:val="center"/>
-              <w:keepNext/>
-              <w:pBdr>
-                <w:bottom w:val="none" w:sz="0" w:space="0" w:color="000000"/>
-                <w:top w:val="none" w:sz="0" w:space="0" w:color="000000"/>
-                <w:left w:val="none" w:sz="0" w:space="0" w:color="000000"/>
-                <w:right w:val="none" w:sz="0" w:space="0" w:color="000000"/>
-              </w:pBdr>
-              <w:spacing w:after="100" w:before="100" w:line="240"/>
-              <w:ind w:firstLine="0" w:left="100" w:right="100"/>
-            </w:pPr>
-            <w:r>
-              <w:rPr>
-                <w:rFonts w:ascii="Arial" w:hAnsi="Arial" w:eastAsia="Arial" w:cs="Arial"/>
-                <w:i w:val="false"/>
-                <w:b w:val="false"/>
-                <w:u w:val="none"/>
-                <w:sz w:val="14"/>
-                <w:szCs w:val="14"/>
-                <w:color w:val="000000"/>
-              </w:rPr>
-              <w:t xml:space="preserve">307</w:t>
+              <w:t xml:space="preserve">Ln IL-17 Year 2</w:t>
+            </w:r>
+          </w:p>
+        </w:tc>
+        <w:tc>
+          <w:tcPr>
+            <w:tcBorders>
+              <w:bottom w:val="none" w:sz="0" w:space="0" w:color="000000"/>
+              <w:top w:val="none" w:sz="0" w:space="0" w:color="000000"/>
+              <w:left w:val="none" w:sz="0" w:space="0" w:color="000000"/>
+              <w:right w:val="none" w:sz="0" w:space="0" w:color="000000"/>
+            </w:tcBorders>
+            <w:shd w:val="clear" w:color="auto" w:fill="FFFFFF"/>
+            <w:tcMar>
+              <w:top w:w="0" w:type="dxa"/>
+              <w:bottom w:w="0" w:type="dxa"/>
+              <w:left w:w="0" w:type="dxa"/>
+              <w:right w:w="0" w:type="dxa"/>
+            </w:tcMar>
+            <w:vAlign w:val="center"/>
+          </w:tcPr>
+          <w:p>
+            <w:pPr>
+              <w:pStyle w:val="Normal"/>
+              <w:jc w:val="center"/>
+              <w:keepNext/>
+              <w:pBdr>
+                <w:bottom w:val="none" w:sz="0" w:space="0" w:color="000000"/>
+                <w:top w:val="none" w:sz="0" w:space="0" w:color="000000"/>
+                <w:left w:val="none" w:sz="0" w:space="0" w:color="000000"/>
+                <w:right w:val="none" w:sz="0" w:space="0" w:color="000000"/>
+              </w:pBdr>
+              <w:spacing w:after="100" w:before="100" w:line="240"/>
+              <w:ind w:firstLine="0" w:left="100" w:right="100"/>
+            </w:pPr>
+            <w:r>
+              <w:rPr>
+                <w:rFonts w:ascii="Arial" w:hAnsi="Arial" w:eastAsia="Arial" w:cs="Arial"/>
+                <w:i w:val="false"/>
+                <w:b w:val="false"/>
+                <w:u w:val="none"/>
+                <w:sz w:val="14"/>
+                <w:szCs w:val="14"/>
+                <w:color w:val="000000"/>
+              </w:rPr>
+              <w:t xml:space="preserve">352</w:t>
             </w:r>
           </w:p>
         </w:tc>
@@ -5802,142 +5802,142 @@
                 <w:szCs w:val="14"/>
                 <w:color w:val="000000"/>
               </w:rPr>
-              <w:t xml:space="preserve">1.97</w:t>
-            </w:r>
-          </w:p>
-        </w:tc>
-        <w:tc>
-          <w:tcPr>
-            <w:tcBorders>
-              <w:bottom w:val="none" w:sz="0" w:space="0" w:color="000000"/>
-              <w:top w:val="none" w:sz="0" w:space="0" w:color="000000"/>
-              <w:left w:val="none" w:sz="0" w:space="0" w:color="000000"/>
-              <w:right w:val="none" w:sz="0" w:space="0" w:color="000000"/>
-            </w:tcBorders>
-            <w:shd w:val="clear" w:color="auto" w:fill="FFFFFF"/>
-            <w:tcMar>
-              <w:top w:w="0" w:type="dxa"/>
-              <w:bottom w:w="0" w:type="dxa"/>
-              <w:left w:w="0" w:type="dxa"/>
-              <w:right w:w="0" w:type="dxa"/>
-            </w:tcMar>
-            <w:vAlign w:val="center"/>
-          </w:tcPr>
-          <w:p>
-            <w:pPr>
-              <w:pStyle w:val="Normal"/>
-              <w:jc w:val="center"/>
-              <w:keepNext/>
-              <w:pBdr>
-                <w:bottom w:val="none" w:sz="0" w:space="0" w:color="000000"/>
-                <w:top w:val="none" w:sz="0" w:space="0" w:color="000000"/>
-                <w:left w:val="none" w:sz="0" w:space="0" w:color="000000"/>
-                <w:right w:val="none" w:sz="0" w:space="0" w:color="000000"/>
-              </w:pBdr>
-              <w:spacing w:after="100" w:before="100" w:line="240"/>
-              <w:ind w:firstLine="0" w:left="100" w:right="100"/>
-            </w:pPr>
-            <w:r>
-              <w:rPr>
-                <w:rFonts w:ascii="Arial" w:hAnsi="Arial" w:eastAsia="Arial" w:cs="Arial"/>
-                <w:i w:val="false"/>
-                <w:b w:val="false"/>
-                <w:u w:val="none"/>
-                <w:sz w:val="14"/>
-                <w:szCs w:val="14"/>
-                <w:color w:val="000000"/>
-              </w:rPr>
-              <w:t xml:space="preserve">1.91</w:t>
-            </w:r>
-          </w:p>
-        </w:tc>
-        <w:tc>
-          <w:tcPr>
-            <w:tcBorders>
-              <w:bottom w:val="none" w:sz="0" w:space="0" w:color="000000"/>
-              <w:top w:val="none" w:sz="0" w:space="0" w:color="000000"/>
-              <w:left w:val="none" w:sz="0" w:space="0" w:color="000000"/>
-              <w:right w:val="none" w:sz="0" w:space="0" w:color="000000"/>
-            </w:tcBorders>
-            <w:shd w:val="clear" w:color="auto" w:fill="FFFFFF"/>
-            <w:tcMar>
-              <w:top w:w="0" w:type="dxa"/>
-              <w:bottom w:w="0" w:type="dxa"/>
-              <w:left w:w="0" w:type="dxa"/>
-              <w:right w:w="0" w:type="dxa"/>
-            </w:tcMar>
-            <w:vAlign w:val="center"/>
-          </w:tcPr>
-          <w:p>
-            <w:pPr>
-              <w:pStyle w:val="Normal"/>
-              <w:jc w:val="center"/>
-              <w:keepNext/>
-              <w:pBdr>
-                <w:bottom w:val="none" w:sz="0" w:space="0" w:color="000000"/>
-                <w:top w:val="none" w:sz="0" w:space="0" w:color="000000"/>
-                <w:left w:val="none" w:sz="0" w:space="0" w:color="000000"/>
-                <w:right w:val="none" w:sz="0" w:space="0" w:color="000000"/>
-              </w:pBdr>
-              <w:spacing w:after="100" w:before="100" w:line="240"/>
-              <w:ind w:firstLine="0" w:left="100" w:right="100"/>
-            </w:pPr>
-            <w:r>
-              <w:rPr>
-                <w:rFonts w:ascii="Arial" w:hAnsi="Arial" w:eastAsia="Arial" w:cs="Arial"/>
-                <w:i w:val="false"/>
-                <w:b w:val="false"/>
-                <w:u w:val="none"/>
-                <w:sz w:val="14"/>
-                <w:szCs w:val="14"/>
-                <w:color w:val="000000"/>
-              </w:rPr>
-              <w:t xml:space="preserve">-0.06 (-0.23, 0.11)</w:t>
-            </w:r>
-          </w:p>
-        </w:tc>
-        <w:tc>
-          <w:tcPr>
-            <w:tcBorders>
-              <w:bottom w:val="none" w:sz="0" w:space="0" w:color="000000"/>
-              <w:top w:val="none" w:sz="0" w:space="0" w:color="000000"/>
-              <w:left w:val="none" w:sz="0" w:space="0" w:color="000000"/>
-              <w:right w:val="none" w:sz="0" w:space="0" w:color="000000"/>
-            </w:tcBorders>
-            <w:shd w:val="clear" w:color="auto" w:fill="FFFFFF"/>
-            <w:tcMar>
-              <w:top w:w="0" w:type="dxa"/>
-              <w:bottom w:w="0" w:type="dxa"/>
-              <w:left w:w="0" w:type="dxa"/>
-              <w:right w:w="0" w:type="dxa"/>
-            </w:tcMar>
-            <w:vAlign w:val="center"/>
-          </w:tcPr>
-          <w:p>
-            <w:pPr>
-              <w:pStyle w:val="Normal"/>
-              <w:jc w:val="center"/>
-              <w:keepNext/>
-              <w:pBdr>
-                <w:bottom w:val="none" w:sz="0" w:space="0" w:color="000000"/>
-                <w:top w:val="none" w:sz="0" w:space="0" w:color="000000"/>
-                <w:left w:val="none" w:sz="0" w:space="0" w:color="000000"/>
-                <w:right w:val="none" w:sz="0" w:space="0" w:color="000000"/>
-              </w:pBdr>
-              <w:spacing w:after="100" w:before="100" w:line="240"/>
-              <w:ind w:firstLine="0" w:left="100" w:right="100"/>
-            </w:pPr>
-            <w:r>
-              <w:rPr>
-                <w:rFonts w:ascii="Arial" w:hAnsi="Arial" w:eastAsia="Arial" w:cs="Arial"/>
-                <w:i w:val="false"/>
-                <w:b w:val="false"/>
-                <w:u w:val="none"/>
-                <w:sz w:val="14"/>
-                <w:szCs w:val="14"/>
-                <w:color w:val="000000"/>
-              </w:rPr>
-              <w:t xml:space="preserve">0.47</w:t>
+              <w:t xml:space="preserve">1.38</w:t>
+            </w:r>
+          </w:p>
+        </w:tc>
+        <w:tc>
+          <w:tcPr>
+            <w:tcBorders>
+              <w:bottom w:val="none" w:sz="0" w:space="0" w:color="000000"/>
+              <w:top w:val="none" w:sz="0" w:space="0" w:color="000000"/>
+              <w:left w:val="none" w:sz="0" w:space="0" w:color="000000"/>
+              <w:right w:val="none" w:sz="0" w:space="0" w:color="000000"/>
+            </w:tcBorders>
+            <w:shd w:val="clear" w:color="auto" w:fill="FFFFFF"/>
+            <w:tcMar>
+              <w:top w:w="0" w:type="dxa"/>
+              <w:bottom w:w="0" w:type="dxa"/>
+              <w:left w:w="0" w:type="dxa"/>
+              <w:right w:w="0" w:type="dxa"/>
+            </w:tcMar>
+            <w:vAlign w:val="center"/>
+          </w:tcPr>
+          <w:p>
+            <w:pPr>
+              <w:pStyle w:val="Normal"/>
+              <w:jc w:val="center"/>
+              <w:keepNext/>
+              <w:pBdr>
+                <w:bottom w:val="none" w:sz="0" w:space="0" w:color="000000"/>
+                <w:top w:val="none" w:sz="0" w:space="0" w:color="000000"/>
+                <w:left w:val="none" w:sz="0" w:space="0" w:color="000000"/>
+                <w:right w:val="none" w:sz="0" w:space="0" w:color="000000"/>
+              </w:pBdr>
+              <w:spacing w:after="100" w:before="100" w:line="240"/>
+              <w:ind w:firstLine="0" w:left="100" w:right="100"/>
+            </w:pPr>
+            <w:r>
+              <w:rPr>
+                <w:rFonts w:ascii="Arial" w:hAnsi="Arial" w:eastAsia="Arial" w:cs="Arial"/>
+                <w:i w:val="false"/>
+                <w:b w:val="false"/>
+                <w:u w:val="none"/>
+                <w:sz w:val="14"/>
+                <w:szCs w:val="14"/>
+                <w:color w:val="000000"/>
+              </w:rPr>
+              <w:t xml:space="preserve">1.33</w:t>
+            </w:r>
+          </w:p>
+        </w:tc>
+        <w:tc>
+          <w:tcPr>
+            <w:tcBorders>
+              <w:bottom w:val="none" w:sz="0" w:space="0" w:color="000000"/>
+              <w:top w:val="none" w:sz="0" w:space="0" w:color="000000"/>
+              <w:left w:val="none" w:sz="0" w:space="0" w:color="000000"/>
+              <w:right w:val="none" w:sz="0" w:space="0" w:color="000000"/>
+            </w:tcBorders>
+            <w:shd w:val="clear" w:color="auto" w:fill="FFFFFF"/>
+            <w:tcMar>
+              <w:top w:w="0" w:type="dxa"/>
+              <w:bottom w:w="0" w:type="dxa"/>
+              <w:left w:w="0" w:type="dxa"/>
+              <w:right w:w="0" w:type="dxa"/>
+            </w:tcMar>
+            <w:vAlign w:val="center"/>
+          </w:tcPr>
+          <w:p>
+            <w:pPr>
+              <w:pStyle w:val="Normal"/>
+              <w:jc w:val="center"/>
+              <w:keepNext/>
+              <w:pBdr>
+                <w:bottom w:val="none" w:sz="0" w:space="0" w:color="000000"/>
+                <w:top w:val="none" w:sz="0" w:space="0" w:color="000000"/>
+                <w:left w:val="none" w:sz="0" w:space="0" w:color="000000"/>
+                <w:right w:val="none" w:sz="0" w:space="0" w:color="000000"/>
+              </w:pBdr>
+              <w:spacing w:after="100" w:before="100" w:line="240"/>
+              <w:ind w:firstLine="0" w:left="100" w:right="100"/>
+            </w:pPr>
+            <w:r>
+              <w:rPr>
+                <w:rFonts w:ascii="Arial" w:hAnsi="Arial" w:eastAsia="Arial" w:cs="Arial"/>
+                <w:i w:val="false"/>
+                <w:b w:val="false"/>
+                <w:u w:val="none"/>
+                <w:sz w:val="14"/>
+                <w:szCs w:val="14"/>
+                <w:color w:val="000000"/>
+              </w:rPr>
+              <w:t xml:space="preserve">-0.05 (-0.2, 0.09)</w:t>
+            </w:r>
+          </w:p>
+        </w:tc>
+        <w:tc>
+          <w:tcPr>
+            <w:tcBorders>
+              <w:bottom w:val="none" w:sz="0" w:space="0" w:color="000000"/>
+              <w:top w:val="none" w:sz="0" w:space="0" w:color="000000"/>
+              <w:left w:val="none" w:sz="0" w:space="0" w:color="000000"/>
+              <w:right w:val="none" w:sz="0" w:space="0" w:color="000000"/>
+            </w:tcBorders>
+            <w:shd w:val="clear" w:color="auto" w:fill="FFFFFF"/>
+            <w:tcMar>
+              <w:top w:w="0" w:type="dxa"/>
+              <w:bottom w:w="0" w:type="dxa"/>
+              <w:left w:w="0" w:type="dxa"/>
+              <w:right w:w="0" w:type="dxa"/>
+            </w:tcMar>
+            <w:vAlign w:val="center"/>
+          </w:tcPr>
+          <w:p>
+            <w:pPr>
+              <w:pStyle w:val="Normal"/>
+              <w:jc w:val="center"/>
+              <w:keepNext/>
+              <w:pBdr>
+                <w:bottom w:val="none" w:sz="0" w:space="0" w:color="000000"/>
+                <w:top w:val="none" w:sz="0" w:space="0" w:color="000000"/>
+                <w:left w:val="none" w:sz="0" w:space="0" w:color="000000"/>
+                <w:right w:val="none" w:sz="0" w:space="0" w:color="000000"/>
+              </w:pBdr>
+              <w:spacing w:after="100" w:before="100" w:line="240"/>
+              <w:ind w:firstLine="0" w:left="100" w:right="100"/>
+            </w:pPr>
+            <w:r>
+              <w:rPr>
+                <w:rFonts w:ascii="Arial" w:hAnsi="Arial" w:eastAsia="Arial" w:cs="Arial"/>
+                <w:i w:val="false"/>
+                <w:b w:val="false"/>
+                <w:u w:val="none"/>
+                <w:sz w:val="14"/>
+                <w:szCs w:val="14"/>
+                <w:color w:val="000000"/>
+              </w:rPr>
+              <w:t xml:space="preserve">0.49</w:t>
             </w:r>
           </w:p>
         </w:tc>
@@ -6813,7 +6813,7 @@
                 <w:szCs w:val="14"/>
                 <w:color w:val="000000"/>
               </w:rPr>
-              <w:t xml:space="preserve"> </w:t>
+              <w:t xml:space="preserve">CES-D Score Year 1</w:t>
             </w:r>
           </w:p>
         </w:tc>
@@ -7682,52 +7682,52 @@
                 <w:szCs w:val="14"/>
                 <w:color w:val="000000"/>
               </w:rPr>
-              <w:t xml:space="preserve">Ln IL-21 Year 1</w:t>
-            </w:r>
-          </w:p>
-        </w:tc>
-        <w:tc>
-          <w:tcPr>
-            <w:tcBorders>
-              <w:bottom w:val="none" w:sz="0" w:space="0" w:color="000000"/>
-              <w:top w:val="none" w:sz="0" w:space="0" w:color="000000"/>
-              <w:left w:val="none" w:sz="0" w:space="0" w:color="000000"/>
-              <w:right w:val="none" w:sz="0" w:space="0" w:color="000000"/>
-            </w:tcBorders>
-            <w:shd w:val="clear" w:color="auto" w:fill="FFFFFF"/>
-            <w:tcMar>
-              <w:top w:w="0" w:type="dxa"/>
-              <w:bottom w:w="0" w:type="dxa"/>
-              <w:left w:w="0" w:type="dxa"/>
-              <w:right w:w="0" w:type="dxa"/>
-            </w:tcMar>
-            <w:vAlign w:val="center"/>
-          </w:tcPr>
-          <w:p>
-            <w:pPr>
-              <w:pStyle w:val="Normal"/>
-              <w:jc w:val="center"/>
-              <w:keepNext/>
-              <w:pBdr>
-                <w:bottom w:val="none" w:sz="0" w:space="0" w:color="000000"/>
-                <w:top w:val="none" w:sz="0" w:space="0" w:color="000000"/>
-                <w:left w:val="none" w:sz="0" w:space="0" w:color="000000"/>
-                <w:right w:val="none" w:sz="0" w:space="0" w:color="000000"/>
-              </w:pBdr>
-              <w:spacing w:after="100" w:before="100" w:line="240"/>
-              <w:ind w:firstLine="0" w:left="100" w:right="100"/>
-            </w:pPr>
-            <w:r>
-              <w:rPr>
-                <w:rFonts w:ascii="Arial" w:hAnsi="Arial" w:eastAsia="Arial" w:cs="Arial"/>
-                <w:i w:val="false"/>
-                <w:b w:val="false"/>
-                <w:u w:val="none"/>
-                <w:sz w:val="14"/>
-                <w:szCs w:val="14"/>
-                <w:color w:val="000000"/>
-              </w:rPr>
-              <w:t xml:space="preserve">573</w:t>
+              <w:t xml:space="preserve">Ln IFN-y Year 1</w:t>
+            </w:r>
+          </w:p>
+        </w:tc>
+        <w:tc>
+          <w:tcPr>
+            <w:tcBorders>
+              <w:bottom w:val="none" w:sz="0" w:space="0" w:color="000000"/>
+              <w:top w:val="none" w:sz="0" w:space="0" w:color="000000"/>
+              <w:left w:val="none" w:sz="0" w:space="0" w:color="000000"/>
+              <w:right w:val="none" w:sz="0" w:space="0" w:color="000000"/>
+            </w:tcBorders>
+            <w:shd w:val="clear" w:color="auto" w:fill="FFFFFF"/>
+            <w:tcMar>
+              <w:top w:w="0" w:type="dxa"/>
+              <w:bottom w:w="0" w:type="dxa"/>
+              <w:left w:w="0" w:type="dxa"/>
+              <w:right w:w="0" w:type="dxa"/>
+            </w:tcMar>
+            <w:vAlign w:val="center"/>
+          </w:tcPr>
+          <w:p>
+            <w:pPr>
+              <w:pStyle w:val="Normal"/>
+              <w:jc w:val="center"/>
+              <w:keepNext/>
+              <w:pBdr>
+                <w:bottom w:val="none" w:sz="0" w:space="0" w:color="000000"/>
+                <w:top w:val="none" w:sz="0" w:space="0" w:color="000000"/>
+                <w:left w:val="none" w:sz="0" w:space="0" w:color="000000"/>
+                <w:right w:val="none" w:sz="0" w:space="0" w:color="000000"/>
+              </w:pBdr>
+              <w:spacing w:after="100" w:before="100" w:line="240"/>
+              <w:ind w:firstLine="0" w:left="100" w:right="100"/>
+            </w:pPr>
+            <w:r>
+              <w:rPr>
+                <w:rFonts w:ascii="Arial" w:hAnsi="Arial" w:eastAsia="Arial" w:cs="Arial"/>
+                <w:i w:val="false"/>
+                <w:b w:val="false"/>
+                <w:u w:val="none"/>
+                <w:sz w:val="14"/>
+                <w:szCs w:val="14"/>
+                <w:color w:val="000000"/>
+              </w:rPr>
+              <w:t xml:space="preserve">582</w:t>
             </w:r>
           </w:p>
         </w:tc>
@@ -7862,142 +7862,142 @@
                 <w:szCs w:val="14"/>
                 <w:color w:val="000000"/>
               </w:rPr>
-              <w:t xml:space="preserve">0.32</w:t>
-            </w:r>
-          </w:p>
-        </w:tc>
-        <w:tc>
-          <w:tcPr>
-            <w:tcBorders>
-              <w:bottom w:val="none" w:sz="0" w:space="0" w:color="000000"/>
-              <w:top w:val="none" w:sz="0" w:space="0" w:color="000000"/>
-              <w:left w:val="none" w:sz="0" w:space="0" w:color="000000"/>
-              <w:right w:val="none" w:sz="0" w:space="0" w:color="000000"/>
-            </w:tcBorders>
-            <w:shd w:val="clear" w:color="auto" w:fill="FFFFFF"/>
-            <w:tcMar>
-              <w:top w:w="0" w:type="dxa"/>
-              <w:bottom w:w="0" w:type="dxa"/>
-              <w:left w:w="0" w:type="dxa"/>
-              <w:right w:w="0" w:type="dxa"/>
-            </w:tcMar>
-            <w:vAlign w:val="center"/>
-          </w:tcPr>
-          <w:p>
-            <w:pPr>
-              <w:pStyle w:val="Normal"/>
-              <w:jc w:val="center"/>
-              <w:keepNext/>
-              <w:pBdr>
-                <w:bottom w:val="none" w:sz="0" w:space="0" w:color="000000"/>
-                <w:top w:val="none" w:sz="0" w:space="0" w:color="000000"/>
-                <w:left w:val="none" w:sz="0" w:space="0" w:color="000000"/>
-                <w:right w:val="none" w:sz="0" w:space="0" w:color="000000"/>
-              </w:pBdr>
-              <w:spacing w:after="100" w:before="100" w:line="240"/>
-              <w:ind w:firstLine="0" w:left="100" w:right="100"/>
-            </w:pPr>
-            <w:r>
-              <w:rPr>
-                <w:rFonts w:ascii="Arial" w:hAnsi="Arial" w:eastAsia="Arial" w:cs="Arial"/>
-                <w:i w:val="false"/>
-                <w:b w:val="false"/>
-                <w:u w:val="none"/>
-                <w:sz w:val="14"/>
-                <w:szCs w:val="14"/>
-                <w:color w:val="000000"/>
-              </w:rPr>
-              <w:t xml:space="preserve">0.33</w:t>
-            </w:r>
-          </w:p>
-        </w:tc>
-        <w:tc>
-          <w:tcPr>
-            <w:tcBorders>
-              <w:bottom w:val="none" w:sz="0" w:space="0" w:color="000000"/>
-              <w:top w:val="none" w:sz="0" w:space="0" w:color="000000"/>
-              <w:left w:val="none" w:sz="0" w:space="0" w:color="000000"/>
-              <w:right w:val="none" w:sz="0" w:space="0" w:color="000000"/>
-            </w:tcBorders>
-            <w:shd w:val="clear" w:color="auto" w:fill="FFFFFF"/>
-            <w:tcMar>
-              <w:top w:w="0" w:type="dxa"/>
-              <w:bottom w:w="0" w:type="dxa"/>
-              <w:left w:w="0" w:type="dxa"/>
-              <w:right w:w="0" w:type="dxa"/>
-            </w:tcMar>
-            <w:vAlign w:val="center"/>
-          </w:tcPr>
-          <w:p>
-            <w:pPr>
-              <w:pStyle w:val="Normal"/>
-              <w:jc w:val="center"/>
-              <w:keepNext/>
-              <w:pBdr>
-                <w:bottom w:val="none" w:sz="0" w:space="0" w:color="000000"/>
-                <w:top w:val="none" w:sz="0" w:space="0" w:color="000000"/>
-                <w:left w:val="none" w:sz="0" w:space="0" w:color="000000"/>
-                <w:right w:val="none" w:sz="0" w:space="0" w:color="000000"/>
-              </w:pBdr>
-              <w:spacing w:after="100" w:before="100" w:line="240"/>
-              <w:ind w:firstLine="0" w:left="100" w:right="100"/>
-            </w:pPr>
-            <w:r>
-              <w:rPr>
-                <w:rFonts w:ascii="Arial" w:hAnsi="Arial" w:eastAsia="Arial" w:cs="Arial"/>
-                <w:i w:val="false"/>
-                <w:b w:val="false"/>
-                <w:u w:val="none"/>
-                <w:sz w:val="14"/>
-                <w:szCs w:val="14"/>
-                <w:color w:val="000000"/>
-              </w:rPr>
-              <w:t xml:space="preserve">0.02 (-0.9, 0.94)</w:t>
-            </w:r>
-          </w:p>
-        </w:tc>
-        <w:tc>
-          <w:tcPr>
-            <w:tcBorders>
-              <w:bottom w:val="none" w:sz="0" w:space="0" w:color="000000"/>
-              <w:top w:val="none" w:sz="0" w:space="0" w:color="000000"/>
-              <w:left w:val="none" w:sz="0" w:space="0" w:color="000000"/>
-              <w:right w:val="none" w:sz="0" w:space="0" w:color="000000"/>
-            </w:tcBorders>
-            <w:shd w:val="clear" w:color="auto" w:fill="FFFFFF"/>
-            <w:tcMar>
-              <w:top w:w="0" w:type="dxa"/>
-              <w:bottom w:w="0" w:type="dxa"/>
-              <w:left w:w="0" w:type="dxa"/>
-              <w:right w:w="0" w:type="dxa"/>
-            </w:tcMar>
-            <w:vAlign w:val="center"/>
-          </w:tcPr>
-          <w:p>
-            <w:pPr>
-              <w:pStyle w:val="Normal"/>
-              <w:jc w:val="center"/>
-              <w:keepNext/>
-              <w:pBdr>
-                <w:bottom w:val="none" w:sz="0" w:space="0" w:color="000000"/>
-                <w:top w:val="none" w:sz="0" w:space="0" w:color="000000"/>
-                <w:left w:val="none" w:sz="0" w:space="0" w:color="000000"/>
-                <w:right w:val="none" w:sz="0" w:space="0" w:color="000000"/>
-              </w:pBdr>
-              <w:spacing w:after="100" w:before="100" w:line="240"/>
-              <w:ind w:firstLine="0" w:left="100" w:right="100"/>
-            </w:pPr>
-            <w:r>
-              <w:rPr>
-                <w:rFonts w:ascii="Arial" w:hAnsi="Arial" w:eastAsia="Arial" w:cs="Arial"/>
-                <w:i w:val="false"/>
-                <w:b w:val="false"/>
-                <w:u w:val="none"/>
-                <w:sz w:val="14"/>
-                <w:szCs w:val="14"/>
-                <w:color w:val="000000"/>
-              </w:rPr>
-              <w:t xml:space="preserve">0.97</w:t>
+              <w:t xml:space="preserve">1.92</w:t>
+            </w:r>
+          </w:p>
+        </w:tc>
+        <w:tc>
+          <w:tcPr>
+            <w:tcBorders>
+              <w:bottom w:val="none" w:sz="0" w:space="0" w:color="000000"/>
+              <w:top w:val="none" w:sz="0" w:space="0" w:color="000000"/>
+              <w:left w:val="none" w:sz="0" w:space="0" w:color="000000"/>
+              <w:right w:val="none" w:sz="0" w:space="0" w:color="000000"/>
+            </w:tcBorders>
+            <w:shd w:val="clear" w:color="auto" w:fill="FFFFFF"/>
+            <w:tcMar>
+              <w:top w:w="0" w:type="dxa"/>
+              <w:bottom w:w="0" w:type="dxa"/>
+              <w:left w:w="0" w:type="dxa"/>
+              <w:right w:w="0" w:type="dxa"/>
+            </w:tcMar>
+            <w:vAlign w:val="center"/>
+          </w:tcPr>
+          <w:p>
+            <w:pPr>
+              <w:pStyle w:val="Normal"/>
+              <w:jc w:val="center"/>
+              <w:keepNext/>
+              <w:pBdr>
+                <w:bottom w:val="none" w:sz="0" w:space="0" w:color="000000"/>
+                <w:top w:val="none" w:sz="0" w:space="0" w:color="000000"/>
+                <w:left w:val="none" w:sz="0" w:space="0" w:color="000000"/>
+                <w:right w:val="none" w:sz="0" w:space="0" w:color="000000"/>
+              </w:pBdr>
+              <w:spacing w:after="100" w:before="100" w:line="240"/>
+              <w:ind w:firstLine="0" w:left="100" w:right="100"/>
+            </w:pPr>
+            <w:r>
+              <w:rPr>
+                <w:rFonts w:ascii="Arial" w:hAnsi="Arial" w:eastAsia="Arial" w:cs="Arial"/>
+                <w:i w:val="false"/>
+                <w:b w:val="false"/>
+                <w:u w:val="none"/>
+                <w:sz w:val="14"/>
+                <w:szCs w:val="14"/>
+                <w:color w:val="000000"/>
+              </w:rPr>
+              <w:t xml:space="preserve">2.12</w:t>
+            </w:r>
+          </w:p>
+        </w:tc>
+        <w:tc>
+          <w:tcPr>
+            <w:tcBorders>
+              <w:bottom w:val="none" w:sz="0" w:space="0" w:color="000000"/>
+              <w:top w:val="none" w:sz="0" w:space="0" w:color="000000"/>
+              <w:left w:val="none" w:sz="0" w:space="0" w:color="000000"/>
+              <w:right w:val="none" w:sz="0" w:space="0" w:color="000000"/>
+            </w:tcBorders>
+            <w:shd w:val="clear" w:color="auto" w:fill="FFFFFF"/>
+            <w:tcMar>
+              <w:top w:w="0" w:type="dxa"/>
+              <w:bottom w:w="0" w:type="dxa"/>
+              <w:left w:w="0" w:type="dxa"/>
+              <w:right w:w="0" w:type="dxa"/>
+            </w:tcMar>
+            <w:vAlign w:val="center"/>
+          </w:tcPr>
+          <w:p>
+            <w:pPr>
+              <w:pStyle w:val="Normal"/>
+              <w:jc w:val="center"/>
+              <w:keepNext/>
+              <w:pBdr>
+                <w:bottom w:val="none" w:sz="0" w:space="0" w:color="000000"/>
+                <w:top w:val="none" w:sz="0" w:space="0" w:color="000000"/>
+                <w:left w:val="none" w:sz="0" w:space="0" w:color="000000"/>
+                <w:right w:val="none" w:sz="0" w:space="0" w:color="000000"/>
+              </w:pBdr>
+              <w:spacing w:after="100" w:before="100" w:line="240"/>
+              <w:ind w:firstLine="0" w:left="100" w:right="100"/>
+            </w:pPr>
+            <w:r>
+              <w:rPr>
+                <w:rFonts w:ascii="Arial" w:hAnsi="Arial" w:eastAsia="Arial" w:cs="Arial"/>
+                <w:i w:val="false"/>
+                <w:b w:val="false"/>
+                <w:u w:val="none"/>
+                <w:sz w:val="14"/>
+                <w:szCs w:val="14"/>
+                <w:color w:val="000000"/>
+              </w:rPr>
+              <w:t xml:space="preserve">0.21 (-0.14, 0.55)</w:t>
+            </w:r>
+          </w:p>
+        </w:tc>
+        <w:tc>
+          <w:tcPr>
+            <w:tcBorders>
+              <w:bottom w:val="none" w:sz="0" w:space="0" w:color="000000"/>
+              <w:top w:val="none" w:sz="0" w:space="0" w:color="000000"/>
+              <w:left w:val="none" w:sz="0" w:space="0" w:color="000000"/>
+              <w:right w:val="none" w:sz="0" w:space="0" w:color="000000"/>
+            </w:tcBorders>
+            <w:shd w:val="clear" w:color="auto" w:fill="FFFFFF"/>
+            <w:tcMar>
+              <w:top w:w="0" w:type="dxa"/>
+              <w:bottom w:w="0" w:type="dxa"/>
+              <w:left w:w="0" w:type="dxa"/>
+              <w:right w:w="0" w:type="dxa"/>
+            </w:tcMar>
+            <w:vAlign w:val="center"/>
+          </w:tcPr>
+          <w:p>
+            <w:pPr>
+              <w:pStyle w:val="Normal"/>
+              <w:jc w:val="center"/>
+              <w:keepNext/>
+              <w:pBdr>
+                <w:bottom w:val="none" w:sz="0" w:space="0" w:color="000000"/>
+                <w:top w:val="none" w:sz="0" w:space="0" w:color="000000"/>
+                <w:left w:val="none" w:sz="0" w:space="0" w:color="000000"/>
+                <w:right w:val="none" w:sz="0" w:space="0" w:color="000000"/>
+              </w:pBdr>
+              <w:spacing w:after="100" w:before="100" w:line="240"/>
+              <w:ind w:firstLine="0" w:left="100" w:right="100"/>
+            </w:pPr>
+            <w:r>
+              <w:rPr>
+                <w:rFonts w:ascii="Arial" w:hAnsi="Arial" w:eastAsia="Arial" w:cs="Arial"/>
+                <w:i w:val="false"/>
+                <w:b w:val="false"/>
+                <w:u w:val="none"/>
+                <w:sz w:val="14"/>
+                <w:szCs w:val="14"/>
+                <w:color w:val="000000"/>
+              </w:rPr>
+              <w:t xml:space="preserve">0.25</w:t>
             </w:r>
           </w:p>
         </w:tc>
@@ -8049,7 +8049,7 @@
                 <w:szCs w:val="14"/>
                 <w:color w:val="000000"/>
               </w:rPr>
-              <w:t xml:space="preserve"> </w:t>
+              <w:t xml:space="preserve">CES-D Score Year 1</w:t>
             </w:r>
           </w:p>
         </w:tc>
@@ -8094,52 +8094,52 @@
                 <w:szCs w:val="14"/>
                 <w:color w:val="000000"/>
               </w:rPr>
-              <w:t xml:space="preserve">Ln IL-17 Year 1</w:t>
-            </w:r>
-          </w:p>
-        </w:tc>
-        <w:tc>
-          <w:tcPr>
-            <w:tcBorders>
-              <w:bottom w:val="none" w:sz="0" w:space="0" w:color="000000"/>
-              <w:top w:val="none" w:sz="0" w:space="0" w:color="000000"/>
-              <w:left w:val="none" w:sz="0" w:space="0" w:color="000000"/>
-              <w:right w:val="none" w:sz="0" w:space="0" w:color="000000"/>
-            </w:tcBorders>
-            <w:shd w:val="clear" w:color="auto" w:fill="FFFFFF"/>
-            <w:tcMar>
-              <w:top w:w="0" w:type="dxa"/>
-              <w:bottom w:w="0" w:type="dxa"/>
-              <w:left w:w="0" w:type="dxa"/>
-              <w:right w:w="0" w:type="dxa"/>
-            </w:tcMar>
-            <w:vAlign w:val="center"/>
-          </w:tcPr>
-          <w:p>
-            <w:pPr>
-              <w:pStyle w:val="Normal"/>
-              <w:jc w:val="center"/>
-              <w:keepNext/>
-              <w:pBdr>
-                <w:bottom w:val="none" w:sz="0" w:space="0" w:color="000000"/>
-                <w:top w:val="none" w:sz="0" w:space="0" w:color="000000"/>
-                <w:left w:val="none" w:sz="0" w:space="0" w:color="000000"/>
-                <w:right w:val="none" w:sz="0" w:space="0" w:color="000000"/>
-              </w:pBdr>
-              <w:spacing w:after="100" w:before="100" w:line="240"/>
-              <w:ind w:firstLine="0" w:left="100" w:right="100"/>
-            </w:pPr>
-            <w:r>
-              <w:rPr>
-                <w:rFonts w:ascii="Arial" w:hAnsi="Arial" w:eastAsia="Arial" w:cs="Arial"/>
-                <w:i w:val="false"/>
-                <w:b w:val="false"/>
-                <w:u w:val="none"/>
-                <w:sz w:val="14"/>
-                <w:szCs w:val="14"/>
-                <w:color w:val="000000"/>
-              </w:rPr>
-              <w:t xml:space="preserve">581</w:t>
+              <w:t xml:space="preserve">Ln IL-21 Year 1</w:t>
+            </w:r>
+          </w:p>
+        </w:tc>
+        <w:tc>
+          <w:tcPr>
+            <w:tcBorders>
+              <w:bottom w:val="none" w:sz="0" w:space="0" w:color="000000"/>
+              <w:top w:val="none" w:sz="0" w:space="0" w:color="000000"/>
+              <w:left w:val="none" w:sz="0" w:space="0" w:color="000000"/>
+              <w:right w:val="none" w:sz="0" w:space="0" w:color="000000"/>
+            </w:tcBorders>
+            <w:shd w:val="clear" w:color="auto" w:fill="FFFFFF"/>
+            <w:tcMar>
+              <w:top w:w="0" w:type="dxa"/>
+              <w:bottom w:w="0" w:type="dxa"/>
+              <w:left w:w="0" w:type="dxa"/>
+              <w:right w:w="0" w:type="dxa"/>
+            </w:tcMar>
+            <w:vAlign w:val="center"/>
+          </w:tcPr>
+          <w:p>
+            <w:pPr>
+              <w:pStyle w:val="Normal"/>
+              <w:jc w:val="center"/>
+              <w:keepNext/>
+              <w:pBdr>
+                <w:bottom w:val="none" w:sz="0" w:space="0" w:color="000000"/>
+                <w:top w:val="none" w:sz="0" w:space="0" w:color="000000"/>
+                <w:left w:val="none" w:sz="0" w:space="0" w:color="000000"/>
+                <w:right w:val="none" w:sz="0" w:space="0" w:color="000000"/>
+              </w:pBdr>
+              <w:spacing w:after="100" w:before="100" w:line="240"/>
+              <w:ind w:firstLine="0" w:left="100" w:right="100"/>
+            </w:pPr>
+            <w:r>
+              <w:rPr>
+                <w:rFonts w:ascii="Arial" w:hAnsi="Arial" w:eastAsia="Arial" w:cs="Arial"/>
+                <w:i w:val="false"/>
+                <w:b w:val="false"/>
+                <w:u w:val="none"/>
+                <w:sz w:val="14"/>
+                <w:szCs w:val="14"/>
+                <w:color w:val="000000"/>
+              </w:rPr>
+              <w:t xml:space="preserve">573</w:t>
             </w:r>
           </w:p>
         </w:tc>
@@ -8274,142 +8274,142 @@
                 <w:szCs w:val="14"/>
                 <w:color w:val="000000"/>
               </w:rPr>
-              <w:t xml:space="preserve">1.52</w:t>
-            </w:r>
-          </w:p>
-        </w:tc>
-        <w:tc>
-          <w:tcPr>
-            <w:tcBorders>
-              <w:bottom w:val="none" w:sz="0" w:space="0" w:color="000000"/>
-              <w:top w:val="none" w:sz="0" w:space="0" w:color="000000"/>
-              <w:left w:val="none" w:sz="0" w:space="0" w:color="000000"/>
-              <w:right w:val="none" w:sz="0" w:space="0" w:color="000000"/>
-            </w:tcBorders>
-            <w:shd w:val="clear" w:color="auto" w:fill="FFFFFF"/>
-            <w:tcMar>
-              <w:top w:w="0" w:type="dxa"/>
-              <w:bottom w:w="0" w:type="dxa"/>
-              <w:left w:w="0" w:type="dxa"/>
-              <w:right w:w="0" w:type="dxa"/>
-            </w:tcMar>
-            <w:vAlign w:val="center"/>
-          </w:tcPr>
-          <w:p>
-            <w:pPr>
-              <w:pStyle w:val="Normal"/>
-              <w:jc w:val="center"/>
-              <w:keepNext/>
-              <w:pBdr>
-                <w:bottom w:val="none" w:sz="0" w:space="0" w:color="000000"/>
-                <w:top w:val="none" w:sz="0" w:space="0" w:color="000000"/>
-                <w:left w:val="none" w:sz="0" w:space="0" w:color="000000"/>
-                <w:right w:val="none" w:sz="0" w:space="0" w:color="000000"/>
-              </w:pBdr>
-              <w:spacing w:after="100" w:before="100" w:line="240"/>
-              <w:ind w:firstLine="0" w:left="100" w:right="100"/>
-            </w:pPr>
-            <w:r>
-              <w:rPr>
-                <w:rFonts w:ascii="Arial" w:hAnsi="Arial" w:eastAsia="Arial" w:cs="Arial"/>
-                <w:i w:val="false"/>
-                <w:b w:val="false"/>
-                <w:u w:val="none"/>
-                <w:sz w:val="14"/>
-                <w:szCs w:val="14"/>
-                <w:color w:val="000000"/>
-              </w:rPr>
-              <w:t xml:space="preserve">1.41</w:t>
-            </w:r>
-          </w:p>
-        </w:tc>
-        <w:tc>
-          <w:tcPr>
-            <w:tcBorders>
-              <w:bottom w:val="none" w:sz="0" w:space="0" w:color="000000"/>
-              <w:top w:val="none" w:sz="0" w:space="0" w:color="000000"/>
-              <w:left w:val="none" w:sz="0" w:space="0" w:color="000000"/>
-              <w:right w:val="none" w:sz="0" w:space="0" w:color="000000"/>
-            </w:tcBorders>
-            <w:shd w:val="clear" w:color="auto" w:fill="FFFFFF"/>
-            <w:tcMar>
-              <w:top w:w="0" w:type="dxa"/>
-              <w:bottom w:w="0" w:type="dxa"/>
-              <w:left w:w="0" w:type="dxa"/>
-              <w:right w:w="0" w:type="dxa"/>
-            </w:tcMar>
-            <w:vAlign w:val="center"/>
-          </w:tcPr>
-          <w:p>
-            <w:pPr>
-              <w:pStyle w:val="Normal"/>
-              <w:jc w:val="center"/>
-              <w:keepNext/>
-              <w:pBdr>
-                <w:bottom w:val="none" w:sz="0" w:space="0" w:color="000000"/>
-                <w:top w:val="none" w:sz="0" w:space="0" w:color="000000"/>
-                <w:left w:val="none" w:sz="0" w:space="0" w:color="000000"/>
-                <w:right w:val="none" w:sz="0" w:space="0" w:color="000000"/>
-              </w:pBdr>
-              <w:spacing w:after="100" w:before="100" w:line="240"/>
-              <w:ind w:firstLine="0" w:left="100" w:right="100"/>
-            </w:pPr>
-            <w:r>
-              <w:rPr>
-                <w:rFonts w:ascii="Arial" w:hAnsi="Arial" w:eastAsia="Arial" w:cs="Arial"/>
-                <w:i w:val="false"/>
-                <w:b w:val="false"/>
-                <w:u w:val="none"/>
-                <w:sz w:val="14"/>
-                <w:szCs w:val="14"/>
-                <w:color w:val="000000"/>
-              </w:rPr>
-              <w:t xml:space="preserve">-0.12 (-0.43, 0.2)</w:t>
-            </w:r>
-          </w:p>
-        </w:tc>
-        <w:tc>
-          <w:tcPr>
-            <w:tcBorders>
-              <w:bottom w:val="none" w:sz="0" w:space="0" w:color="000000"/>
-              <w:top w:val="none" w:sz="0" w:space="0" w:color="000000"/>
-              <w:left w:val="none" w:sz="0" w:space="0" w:color="000000"/>
-              <w:right w:val="none" w:sz="0" w:space="0" w:color="000000"/>
-            </w:tcBorders>
-            <w:shd w:val="clear" w:color="auto" w:fill="FFFFFF"/>
-            <w:tcMar>
-              <w:top w:w="0" w:type="dxa"/>
-              <w:bottom w:w="0" w:type="dxa"/>
-              <w:left w:w="0" w:type="dxa"/>
-              <w:right w:w="0" w:type="dxa"/>
-            </w:tcMar>
-            <w:vAlign w:val="center"/>
-          </w:tcPr>
-          <w:p>
-            <w:pPr>
-              <w:pStyle w:val="Normal"/>
-              <w:jc w:val="center"/>
-              <w:keepNext/>
-              <w:pBdr>
-                <w:bottom w:val="none" w:sz="0" w:space="0" w:color="000000"/>
-                <w:top w:val="none" w:sz="0" w:space="0" w:color="000000"/>
-                <w:left w:val="none" w:sz="0" w:space="0" w:color="000000"/>
-                <w:right w:val="none" w:sz="0" w:space="0" w:color="000000"/>
-              </w:pBdr>
-              <w:spacing w:after="100" w:before="100" w:line="240"/>
-              <w:ind w:firstLine="0" w:left="100" w:right="100"/>
-            </w:pPr>
-            <w:r>
-              <w:rPr>
-                <w:rFonts w:ascii="Arial" w:hAnsi="Arial" w:eastAsia="Arial" w:cs="Arial"/>
-                <w:i w:val="false"/>
-                <w:b w:val="false"/>
-                <w:u w:val="none"/>
-                <w:sz w:val="14"/>
-                <w:szCs w:val="14"/>
-                <w:color w:val="000000"/>
-              </w:rPr>
-              <w:t xml:space="preserve">0.48</w:t>
+              <w:t xml:space="preserve">0.32</w:t>
+            </w:r>
+          </w:p>
+        </w:tc>
+        <w:tc>
+          <w:tcPr>
+            <w:tcBorders>
+              <w:bottom w:val="none" w:sz="0" w:space="0" w:color="000000"/>
+              <w:top w:val="none" w:sz="0" w:space="0" w:color="000000"/>
+              <w:left w:val="none" w:sz="0" w:space="0" w:color="000000"/>
+              <w:right w:val="none" w:sz="0" w:space="0" w:color="000000"/>
+            </w:tcBorders>
+            <w:shd w:val="clear" w:color="auto" w:fill="FFFFFF"/>
+            <w:tcMar>
+              <w:top w:w="0" w:type="dxa"/>
+              <w:bottom w:w="0" w:type="dxa"/>
+              <w:left w:w="0" w:type="dxa"/>
+              <w:right w:w="0" w:type="dxa"/>
+            </w:tcMar>
+            <w:vAlign w:val="center"/>
+          </w:tcPr>
+          <w:p>
+            <w:pPr>
+              <w:pStyle w:val="Normal"/>
+              <w:jc w:val="center"/>
+              <w:keepNext/>
+              <w:pBdr>
+                <w:bottom w:val="none" w:sz="0" w:space="0" w:color="000000"/>
+                <w:top w:val="none" w:sz="0" w:space="0" w:color="000000"/>
+                <w:left w:val="none" w:sz="0" w:space="0" w:color="000000"/>
+                <w:right w:val="none" w:sz="0" w:space="0" w:color="000000"/>
+              </w:pBdr>
+              <w:spacing w:after="100" w:before="100" w:line="240"/>
+              <w:ind w:firstLine="0" w:left="100" w:right="100"/>
+            </w:pPr>
+            <w:r>
+              <w:rPr>
+                <w:rFonts w:ascii="Arial" w:hAnsi="Arial" w:eastAsia="Arial" w:cs="Arial"/>
+                <w:i w:val="false"/>
+                <w:b w:val="false"/>
+                <w:u w:val="none"/>
+                <w:sz w:val="14"/>
+                <w:szCs w:val="14"/>
+                <w:color w:val="000000"/>
+              </w:rPr>
+              <w:t xml:space="preserve">0.33</w:t>
+            </w:r>
+          </w:p>
+        </w:tc>
+        <w:tc>
+          <w:tcPr>
+            <w:tcBorders>
+              <w:bottom w:val="none" w:sz="0" w:space="0" w:color="000000"/>
+              <w:top w:val="none" w:sz="0" w:space="0" w:color="000000"/>
+              <w:left w:val="none" w:sz="0" w:space="0" w:color="000000"/>
+              <w:right w:val="none" w:sz="0" w:space="0" w:color="000000"/>
+            </w:tcBorders>
+            <w:shd w:val="clear" w:color="auto" w:fill="FFFFFF"/>
+            <w:tcMar>
+              <w:top w:w="0" w:type="dxa"/>
+              <w:bottom w:w="0" w:type="dxa"/>
+              <w:left w:w="0" w:type="dxa"/>
+              <w:right w:w="0" w:type="dxa"/>
+            </w:tcMar>
+            <w:vAlign w:val="center"/>
+          </w:tcPr>
+          <w:p>
+            <w:pPr>
+              <w:pStyle w:val="Normal"/>
+              <w:jc w:val="center"/>
+              <w:keepNext/>
+              <w:pBdr>
+                <w:bottom w:val="none" w:sz="0" w:space="0" w:color="000000"/>
+                <w:top w:val="none" w:sz="0" w:space="0" w:color="000000"/>
+                <w:left w:val="none" w:sz="0" w:space="0" w:color="000000"/>
+                <w:right w:val="none" w:sz="0" w:space="0" w:color="000000"/>
+              </w:pBdr>
+              <w:spacing w:after="100" w:before="100" w:line="240"/>
+              <w:ind w:firstLine="0" w:left="100" w:right="100"/>
+            </w:pPr>
+            <w:r>
+              <w:rPr>
+                <w:rFonts w:ascii="Arial" w:hAnsi="Arial" w:eastAsia="Arial" w:cs="Arial"/>
+                <w:i w:val="false"/>
+                <w:b w:val="false"/>
+                <w:u w:val="none"/>
+                <w:sz w:val="14"/>
+                <w:szCs w:val="14"/>
+                <w:color w:val="000000"/>
+              </w:rPr>
+              <w:t xml:space="preserve">0.02 (-0.9, 0.94)</w:t>
+            </w:r>
+          </w:p>
+        </w:tc>
+        <w:tc>
+          <w:tcPr>
+            <w:tcBorders>
+              <w:bottom w:val="none" w:sz="0" w:space="0" w:color="000000"/>
+              <w:top w:val="none" w:sz="0" w:space="0" w:color="000000"/>
+              <w:left w:val="none" w:sz="0" w:space="0" w:color="000000"/>
+              <w:right w:val="none" w:sz="0" w:space="0" w:color="000000"/>
+            </w:tcBorders>
+            <w:shd w:val="clear" w:color="auto" w:fill="FFFFFF"/>
+            <w:tcMar>
+              <w:top w:w="0" w:type="dxa"/>
+              <w:bottom w:w="0" w:type="dxa"/>
+              <w:left w:w="0" w:type="dxa"/>
+              <w:right w:w="0" w:type="dxa"/>
+            </w:tcMar>
+            <w:vAlign w:val="center"/>
+          </w:tcPr>
+          <w:p>
+            <w:pPr>
+              <w:pStyle w:val="Normal"/>
+              <w:jc w:val="center"/>
+              <w:keepNext/>
+              <w:pBdr>
+                <w:bottom w:val="none" w:sz="0" w:space="0" w:color="000000"/>
+                <w:top w:val="none" w:sz="0" w:space="0" w:color="000000"/>
+                <w:left w:val="none" w:sz="0" w:space="0" w:color="000000"/>
+                <w:right w:val="none" w:sz="0" w:space="0" w:color="000000"/>
+              </w:pBdr>
+              <w:spacing w:after="100" w:before="100" w:line="240"/>
+              <w:ind w:firstLine="0" w:left="100" w:right="100"/>
+            </w:pPr>
+            <w:r>
+              <w:rPr>
+                <w:rFonts w:ascii="Arial" w:hAnsi="Arial" w:eastAsia="Arial" w:cs="Arial"/>
+                <w:i w:val="false"/>
+                <w:b w:val="false"/>
+                <w:u w:val="none"/>
+                <w:sz w:val="14"/>
+                <w:szCs w:val="14"/>
+                <w:color w:val="000000"/>
+              </w:rPr>
+              <w:t xml:space="preserve">0.97</w:t>
             </w:r>
           </w:p>
         </w:tc>
@@ -8506,52 +8506,52 @@
                 <w:szCs w:val="14"/>
                 <w:color w:val="000000"/>
               </w:rPr>
-              <w:t xml:space="preserve">Ln IFN-y Year 1</w:t>
-            </w:r>
-          </w:p>
-        </w:tc>
-        <w:tc>
-          <w:tcPr>
-            <w:tcBorders>
-              <w:bottom w:val="none" w:sz="0" w:space="0" w:color="000000"/>
-              <w:top w:val="none" w:sz="0" w:space="0" w:color="000000"/>
-              <w:left w:val="none" w:sz="0" w:space="0" w:color="000000"/>
-              <w:right w:val="none" w:sz="0" w:space="0" w:color="000000"/>
-            </w:tcBorders>
-            <w:shd w:val="clear" w:color="auto" w:fill="FFFFFF"/>
-            <w:tcMar>
-              <w:top w:w="0" w:type="dxa"/>
-              <w:bottom w:w="0" w:type="dxa"/>
-              <w:left w:w="0" w:type="dxa"/>
-              <w:right w:w="0" w:type="dxa"/>
-            </w:tcMar>
-            <w:vAlign w:val="center"/>
-          </w:tcPr>
-          <w:p>
-            <w:pPr>
-              <w:pStyle w:val="Normal"/>
-              <w:jc w:val="center"/>
-              <w:keepNext/>
-              <w:pBdr>
-                <w:bottom w:val="none" w:sz="0" w:space="0" w:color="000000"/>
-                <w:top w:val="none" w:sz="0" w:space="0" w:color="000000"/>
-                <w:left w:val="none" w:sz="0" w:space="0" w:color="000000"/>
-                <w:right w:val="none" w:sz="0" w:space="0" w:color="000000"/>
-              </w:pBdr>
-              <w:spacing w:after="100" w:before="100" w:line="240"/>
-              <w:ind w:firstLine="0" w:left="100" w:right="100"/>
-            </w:pPr>
-            <w:r>
-              <w:rPr>
-                <w:rFonts w:ascii="Arial" w:hAnsi="Arial" w:eastAsia="Arial" w:cs="Arial"/>
-                <w:i w:val="false"/>
-                <w:b w:val="false"/>
-                <w:u w:val="none"/>
-                <w:sz w:val="14"/>
-                <w:szCs w:val="14"/>
-                <w:color w:val="000000"/>
-              </w:rPr>
-              <w:t xml:space="preserve">582</w:t>
+              <w:t xml:space="preserve">Ln IL-17 Year 1</w:t>
+            </w:r>
+          </w:p>
+        </w:tc>
+        <w:tc>
+          <w:tcPr>
+            <w:tcBorders>
+              <w:bottom w:val="none" w:sz="0" w:space="0" w:color="000000"/>
+              <w:top w:val="none" w:sz="0" w:space="0" w:color="000000"/>
+              <w:left w:val="none" w:sz="0" w:space="0" w:color="000000"/>
+              <w:right w:val="none" w:sz="0" w:space="0" w:color="000000"/>
+            </w:tcBorders>
+            <w:shd w:val="clear" w:color="auto" w:fill="FFFFFF"/>
+            <w:tcMar>
+              <w:top w:w="0" w:type="dxa"/>
+              <w:bottom w:w="0" w:type="dxa"/>
+              <w:left w:w="0" w:type="dxa"/>
+              <w:right w:w="0" w:type="dxa"/>
+            </w:tcMar>
+            <w:vAlign w:val="center"/>
+          </w:tcPr>
+          <w:p>
+            <w:pPr>
+              <w:pStyle w:val="Normal"/>
+              <w:jc w:val="center"/>
+              <w:keepNext/>
+              <w:pBdr>
+                <w:bottom w:val="none" w:sz="0" w:space="0" w:color="000000"/>
+                <w:top w:val="none" w:sz="0" w:space="0" w:color="000000"/>
+                <w:left w:val="none" w:sz="0" w:space="0" w:color="000000"/>
+                <w:right w:val="none" w:sz="0" w:space="0" w:color="000000"/>
+              </w:pBdr>
+              <w:spacing w:after="100" w:before="100" w:line="240"/>
+              <w:ind w:firstLine="0" w:left="100" w:right="100"/>
+            </w:pPr>
+            <w:r>
+              <w:rPr>
+                <w:rFonts w:ascii="Arial" w:hAnsi="Arial" w:eastAsia="Arial" w:cs="Arial"/>
+                <w:i w:val="false"/>
+                <w:b w:val="false"/>
+                <w:u w:val="none"/>
+                <w:sz w:val="14"/>
+                <w:szCs w:val="14"/>
+                <w:color w:val="000000"/>
+              </w:rPr>
+              <w:t xml:space="preserve">581</w:t>
             </w:r>
           </w:p>
         </w:tc>
@@ -8686,142 +8686,142 @@
                 <w:szCs w:val="14"/>
                 <w:color w:val="000000"/>
               </w:rPr>
-              <w:t xml:space="preserve">1.92</w:t>
-            </w:r>
-          </w:p>
-        </w:tc>
-        <w:tc>
-          <w:tcPr>
-            <w:tcBorders>
-              <w:bottom w:val="none" w:sz="0" w:space="0" w:color="000000"/>
-              <w:top w:val="none" w:sz="0" w:space="0" w:color="000000"/>
-              <w:left w:val="none" w:sz="0" w:space="0" w:color="000000"/>
-              <w:right w:val="none" w:sz="0" w:space="0" w:color="000000"/>
-            </w:tcBorders>
-            <w:shd w:val="clear" w:color="auto" w:fill="FFFFFF"/>
-            <w:tcMar>
-              <w:top w:w="0" w:type="dxa"/>
-              <w:bottom w:w="0" w:type="dxa"/>
-              <w:left w:w="0" w:type="dxa"/>
-              <w:right w:w="0" w:type="dxa"/>
-            </w:tcMar>
-            <w:vAlign w:val="center"/>
-          </w:tcPr>
-          <w:p>
-            <w:pPr>
-              <w:pStyle w:val="Normal"/>
-              <w:jc w:val="center"/>
-              <w:keepNext/>
-              <w:pBdr>
-                <w:bottom w:val="none" w:sz="0" w:space="0" w:color="000000"/>
-                <w:top w:val="none" w:sz="0" w:space="0" w:color="000000"/>
-                <w:left w:val="none" w:sz="0" w:space="0" w:color="000000"/>
-                <w:right w:val="none" w:sz="0" w:space="0" w:color="000000"/>
-              </w:pBdr>
-              <w:spacing w:after="100" w:before="100" w:line="240"/>
-              <w:ind w:firstLine="0" w:left="100" w:right="100"/>
-            </w:pPr>
-            <w:r>
-              <w:rPr>
-                <w:rFonts w:ascii="Arial" w:hAnsi="Arial" w:eastAsia="Arial" w:cs="Arial"/>
-                <w:i w:val="false"/>
-                <w:b w:val="false"/>
-                <w:u w:val="none"/>
-                <w:sz w:val="14"/>
-                <w:szCs w:val="14"/>
-                <w:color w:val="000000"/>
-              </w:rPr>
-              <w:t xml:space="preserve">2.12</w:t>
-            </w:r>
-          </w:p>
-        </w:tc>
-        <w:tc>
-          <w:tcPr>
-            <w:tcBorders>
-              <w:bottom w:val="none" w:sz="0" w:space="0" w:color="000000"/>
-              <w:top w:val="none" w:sz="0" w:space="0" w:color="000000"/>
-              <w:left w:val="none" w:sz="0" w:space="0" w:color="000000"/>
-              <w:right w:val="none" w:sz="0" w:space="0" w:color="000000"/>
-            </w:tcBorders>
-            <w:shd w:val="clear" w:color="auto" w:fill="FFFFFF"/>
-            <w:tcMar>
-              <w:top w:w="0" w:type="dxa"/>
-              <w:bottom w:w="0" w:type="dxa"/>
-              <w:left w:w="0" w:type="dxa"/>
-              <w:right w:w="0" w:type="dxa"/>
-            </w:tcMar>
-            <w:vAlign w:val="center"/>
-          </w:tcPr>
-          <w:p>
-            <w:pPr>
-              <w:pStyle w:val="Normal"/>
-              <w:jc w:val="center"/>
-              <w:keepNext/>
-              <w:pBdr>
-                <w:bottom w:val="none" w:sz="0" w:space="0" w:color="000000"/>
-                <w:top w:val="none" w:sz="0" w:space="0" w:color="000000"/>
-                <w:left w:val="none" w:sz="0" w:space="0" w:color="000000"/>
-                <w:right w:val="none" w:sz="0" w:space="0" w:color="000000"/>
-              </w:pBdr>
-              <w:spacing w:after="100" w:before="100" w:line="240"/>
-              <w:ind w:firstLine="0" w:left="100" w:right="100"/>
-            </w:pPr>
-            <w:r>
-              <w:rPr>
-                <w:rFonts w:ascii="Arial" w:hAnsi="Arial" w:eastAsia="Arial" w:cs="Arial"/>
-                <w:i w:val="false"/>
-                <w:b w:val="false"/>
-                <w:u w:val="none"/>
-                <w:sz w:val="14"/>
-                <w:szCs w:val="14"/>
-                <w:color w:val="000000"/>
-              </w:rPr>
-              <w:t xml:space="preserve">0.21 (-0.14, 0.55)</w:t>
-            </w:r>
-          </w:p>
-        </w:tc>
-        <w:tc>
-          <w:tcPr>
-            <w:tcBorders>
-              <w:bottom w:val="none" w:sz="0" w:space="0" w:color="000000"/>
-              <w:top w:val="none" w:sz="0" w:space="0" w:color="000000"/>
-              <w:left w:val="none" w:sz="0" w:space="0" w:color="000000"/>
-              <w:right w:val="none" w:sz="0" w:space="0" w:color="000000"/>
-            </w:tcBorders>
-            <w:shd w:val="clear" w:color="auto" w:fill="FFFFFF"/>
-            <w:tcMar>
-              <w:top w:w="0" w:type="dxa"/>
-              <w:bottom w:w="0" w:type="dxa"/>
-              <w:left w:w="0" w:type="dxa"/>
-              <w:right w:w="0" w:type="dxa"/>
-            </w:tcMar>
-            <w:vAlign w:val="center"/>
-          </w:tcPr>
-          <w:p>
-            <w:pPr>
-              <w:pStyle w:val="Normal"/>
-              <w:jc w:val="center"/>
-              <w:keepNext/>
-              <w:pBdr>
-                <w:bottom w:val="none" w:sz="0" w:space="0" w:color="000000"/>
-                <w:top w:val="none" w:sz="0" w:space="0" w:color="000000"/>
-                <w:left w:val="none" w:sz="0" w:space="0" w:color="000000"/>
-                <w:right w:val="none" w:sz="0" w:space="0" w:color="000000"/>
-              </w:pBdr>
-              <w:spacing w:after="100" w:before="100" w:line="240"/>
-              <w:ind w:firstLine="0" w:left="100" w:right="100"/>
-            </w:pPr>
-            <w:r>
-              <w:rPr>
-                <w:rFonts w:ascii="Arial" w:hAnsi="Arial" w:eastAsia="Arial" w:cs="Arial"/>
-                <w:i w:val="false"/>
-                <w:b w:val="false"/>
-                <w:u w:val="none"/>
-                <w:sz w:val="14"/>
-                <w:szCs w:val="14"/>
-                <w:color w:val="000000"/>
-              </w:rPr>
-              <w:t xml:space="preserve">0.25</w:t>
+              <w:t xml:space="preserve">1.52</w:t>
+            </w:r>
+          </w:p>
+        </w:tc>
+        <w:tc>
+          <w:tcPr>
+            <w:tcBorders>
+              <w:bottom w:val="none" w:sz="0" w:space="0" w:color="000000"/>
+              <w:top w:val="none" w:sz="0" w:space="0" w:color="000000"/>
+              <w:left w:val="none" w:sz="0" w:space="0" w:color="000000"/>
+              <w:right w:val="none" w:sz="0" w:space="0" w:color="000000"/>
+            </w:tcBorders>
+            <w:shd w:val="clear" w:color="auto" w:fill="FFFFFF"/>
+            <w:tcMar>
+              <w:top w:w="0" w:type="dxa"/>
+              <w:bottom w:w="0" w:type="dxa"/>
+              <w:left w:w="0" w:type="dxa"/>
+              <w:right w:w="0" w:type="dxa"/>
+            </w:tcMar>
+            <w:vAlign w:val="center"/>
+          </w:tcPr>
+          <w:p>
+            <w:pPr>
+              <w:pStyle w:val="Normal"/>
+              <w:jc w:val="center"/>
+              <w:keepNext/>
+              <w:pBdr>
+                <w:bottom w:val="none" w:sz="0" w:space="0" w:color="000000"/>
+                <w:top w:val="none" w:sz="0" w:space="0" w:color="000000"/>
+                <w:left w:val="none" w:sz="0" w:space="0" w:color="000000"/>
+                <w:right w:val="none" w:sz="0" w:space="0" w:color="000000"/>
+              </w:pBdr>
+              <w:spacing w:after="100" w:before="100" w:line="240"/>
+              <w:ind w:firstLine="0" w:left="100" w:right="100"/>
+            </w:pPr>
+            <w:r>
+              <w:rPr>
+                <w:rFonts w:ascii="Arial" w:hAnsi="Arial" w:eastAsia="Arial" w:cs="Arial"/>
+                <w:i w:val="false"/>
+                <w:b w:val="false"/>
+                <w:u w:val="none"/>
+                <w:sz w:val="14"/>
+                <w:szCs w:val="14"/>
+                <w:color w:val="000000"/>
+              </w:rPr>
+              <w:t xml:space="preserve">1.41</w:t>
+            </w:r>
+          </w:p>
+        </w:tc>
+        <w:tc>
+          <w:tcPr>
+            <w:tcBorders>
+              <w:bottom w:val="none" w:sz="0" w:space="0" w:color="000000"/>
+              <w:top w:val="none" w:sz="0" w:space="0" w:color="000000"/>
+              <w:left w:val="none" w:sz="0" w:space="0" w:color="000000"/>
+              <w:right w:val="none" w:sz="0" w:space="0" w:color="000000"/>
+            </w:tcBorders>
+            <w:shd w:val="clear" w:color="auto" w:fill="FFFFFF"/>
+            <w:tcMar>
+              <w:top w:w="0" w:type="dxa"/>
+              <w:bottom w:w="0" w:type="dxa"/>
+              <w:left w:w="0" w:type="dxa"/>
+              <w:right w:w="0" w:type="dxa"/>
+            </w:tcMar>
+            <w:vAlign w:val="center"/>
+          </w:tcPr>
+          <w:p>
+            <w:pPr>
+              <w:pStyle w:val="Normal"/>
+              <w:jc w:val="center"/>
+              <w:keepNext/>
+              <w:pBdr>
+                <w:bottom w:val="none" w:sz="0" w:space="0" w:color="000000"/>
+                <w:top w:val="none" w:sz="0" w:space="0" w:color="000000"/>
+                <w:left w:val="none" w:sz="0" w:space="0" w:color="000000"/>
+                <w:right w:val="none" w:sz="0" w:space="0" w:color="000000"/>
+              </w:pBdr>
+              <w:spacing w:after="100" w:before="100" w:line="240"/>
+              <w:ind w:firstLine="0" w:left="100" w:right="100"/>
+            </w:pPr>
+            <w:r>
+              <w:rPr>
+                <w:rFonts w:ascii="Arial" w:hAnsi="Arial" w:eastAsia="Arial" w:cs="Arial"/>
+                <w:i w:val="false"/>
+                <w:b w:val="false"/>
+                <w:u w:val="none"/>
+                <w:sz w:val="14"/>
+                <w:szCs w:val="14"/>
+                <w:color w:val="000000"/>
+              </w:rPr>
+              <w:t xml:space="preserve">-0.12 (-0.43, 0.2)</w:t>
+            </w:r>
+          </w:p>
+        </w:tc>
+        <w:tc>
+          <w:tcPr>
+            <w:tcBorders>
+              <w:bottom w:val="none" w:sz="0" w:space="0" w:color="000000"/>
+              <w:top w:val="none" w:sz="0" w:space="0" w:color="000000"/>
+              <w:left w:val="none" w:sz="0" w:space="0" w:color="000000"/>
+              <w:right w:val="none" w:sz="0" w:space="0" w:color="000000"/>
+            </w:tcBorders>
+            <w:shd w:val="clear" w:color="auto" w:fill="FFFFFF"/>
+            <w:tcMar>
+              <w:top w:w="0" w:type="dxa"/>
+              <w:bottom w:w="0" w:type="dxa"/>
+              <w:left w:w="0" w:type="dxa"/>
+              <w:right w:w="0" w:type="dxa"/>
+            </w:tcMar>
+            <w:vAlign w:val="center"/>
+          </w:tcPr>
+          <w:p>
+            <w:pPr>
+              <w:pStyle w:val="Normal"/>
+              <w:jc w:val="center"/>
+              <w:keepNext/>
+              <w:pBdr>
+                <w:bottom w:val="none" w:sz="0" w:space="0" w:color="000000"/>
+                <w:top w:val="none" w:sz="0" w:space="0" w:color="000000"/>
+                <w:left w:val="none" w:sz="0" w:space="0" w:color="000000"/>
+                <w:right w:val="none" w:sz="0" w:space="0" w:color="000000"/>
+              </w:pBdr>
+              <w:spacing w:after="100" w:before="100" w:line="240"/>
+              <w:ind w:firstLine="0" w:left="100" w:right="100"/>
+            </w:pPr>
+            <w:r>
+              <w:rPr>
+                <w:rFonts w:ascii="Arial" w:hAnsi="Arial" w:eastAsia="Arial" w:cs="Arial"/>
+                <w:i w:val="false"/>
+                <w:b w:val="false"/>
+                <w:u w:val="none"/>
+                <w:sz w:val="14"/>
+                <w:szCs w:val="14"/>
+                <w:color w:val="000000"/>
+              </w:rPr>
+              <w:t xml:space="preserve">0.48</w:t>
             </w:r>
           </w:p>
         </w:tc>
@@ -9285,7 +9285,7 @@
                 <w:szCs w:val="14"/>
                 <w:color w:val="000000"/>
               </w:rPr>
-              <w:t xml:space="preserve"> </w:t>
+              <w:t xml:space="preserve">CES-D Score Year 1</w:t>
             </w:r>
           </w:p>
         </w:tc>
@@ -10154,52 +10154,52 @@
                 <w:szCs w:val="14"/>
                 <w:color w:val="000000"/>
               </w:rPr>
-              <w:t xml:space="preserve">Ln IL-21 Year 2</w:t>
-            </w:r>
-          </w:p>
-        </w:tc>
-        <w:tc>
-          <w:tcPr>
-            <w:tcBorders>
-              <w:bottom w:val="none" w:sz="0" w:space="0" w:color="000000"/>
-              <w:top w:val="none" w:sz="0" w:space="0" w:color="000000"/>
-              <w:left w:val="none" w:sz="0" w:space="0" w:color="000000"/>
-              <w:right w:val="none" w:sz="0" w:space="0" w:color="000000"/>
-            </w:tcBorders>
-            <w:shd w:val="clear" w:color="auto" w:fill="FFFFFF"/>
-            <w:tcMar>
-              <w:top w:w="0" w:type="dxa"/>
-              <w:bottom w:w="0" w:type="dxa"/>
-              <w:left w:w="0" w:type="dxa"/>
-              <w:right w:w="0" w:type="dxa"/>
-            </w:tcMar>
-            <w:vAlign w:val="center"/>
-          </w:tcPr>
-          <w:p>
-            <w:pPr>
-              <w:pStyle w:val="Normal"/>
-              <w:jc w:val="center"/>
-              <w:keepNext/>
-              <w:pBdr>
-                <w:bottom w:val="none" w:sz="0" w:space="0" w:color="000000"/>
-                <w:top w:val="none" w:sz="0" w:space="0" w:color="000000"/>
-                <w:left w:val="none" w:sz="0" w:space="0" w:color="000000"/>
-                <w:right w:val="none" w:sz="0" w:space="0" w:color="000000"/>
-              </w:pBdr>
-              <w:spacing w:after="100" w:before="100" w:line="240"/>
-              <w:ind w:firstLine="0" w:left="100" w:right="100"/>
-            </w:pPr>
-            <w:r>
-              <w:rPr>
-                <w:rFonts w:ascii="Arial" w:hAnsi="Arial" w:eastAsia="Arial" w:cs="Arial"/>
-                <w:i w:val="false"/>
-                <w:b w:val="false"/>
-                <w:u w:val="none"/>
-                <w:sz w:val="14"/>
-                <w:szCs w:val="14"/>
-                <w:color w:val="000000"/>
-              </w:rPr>
-              <w:t xml:space="preserve">634</w:t>
+              <w:t xml:space="preserve">Ln IFN-y Year 2</w:t>
+            </w:r>
+          </w:p>
+        </w:tc>
+        <w:tc>
+          <w:tcPr>
+            <w:tcBorders>
+              <w:bottom w:val="none" w:sz="0" w:space="0" w:color="000000"/>
+              <w:top w:val="none" w:sz="0" w:space="0" w:color="000000"/>
+              <w:left w:val="none" w:sz="0" w:space="0" w:color="000000"/>
+              <w:right w:val="none" w:sz="0" w:space="0" w:color="000000"/>
+            </w:tcBorders>
+            <w:shd w:val="clear" w:color="auto" w:fill="FFFFFF"/>
+            <w:tcMar>
+              <w:top w:w="0" w:type="dxa"/>
+              <w:bottom w:w="0" w:type="dxa"/>
+              <w:left w:w="0" w:type="dxa"/>
+              <w:right w:w="0" w:type="dxa"/>
+            </w:tcMar>
+            <w:vAlign w:val="center"/>
+          </w:tcPr>
+          <w:p>
+            <w:pPr>
+              <w:pStyle w:val="Normal"/>
+              <w:jc w:val="center"/>
+              <w:keepNext/>
+              <w:pBdr>
+                <w:bottom w:val="none" w:sz="0" w:space="0" w:color="000000"/>
+                <w:top w:val="none" w:sz="0" w:space="0" w:color="000000"/>
+                <w:left w:val="none" w:sz="0" w:space="0" w:color="000000"/>
+                <w:right w:val="none" w:sz="0" w:space="0" w:color="000000"/>
+              </w:pBdr>
+              <w:spacing w:after="100" w:before="100" w:line="240"/>
+              <w:ind w:firstLine="0" w:left="100" w:right="100"/>
+            </w:pPr>
+            <w:r>
+              <w:rPr>
+                <w:rFonts w:ascii="Arial" w:hAnsi="Arial" w:eastAsia="Arial" w:cs="Arial"/>
+                <w:i w:val="false"/>
+                <w:b w:val="false"/>
+                <w:u w:val="none"/>
+                <w:sz w:val="14"/>
+                <w:szCs w:val="14"/>
+                <w:color w:val="000000"/>
+              </w:rPr>
+              <w:t xml:space="preserve">586</w:t>
             </w:r>
           </w:p>
         </w:tc>
@@ -10289,187 +10289,187 @@
                 <w:szCs w:val="14"/>
                 <w:color w:val="000000"/>
               </w:rPr>
-              <w:t xml:space="preserve">55</w:t>
-            </w:r>
-          </w:p>
-        </w:tc>
-        <w:tc>
-          <w:tcPr>
-            <w:tcBorders>
-              <w:bottom w:val="none" w:sz="0" w:space="0" w:color="000000"/>
-              <w:top w:val="none" w:sz="0" w:space="0" w:color="000000"/>
-              <w:left w:val="none" w:sz="0" w:space="0" w:color="000000"/>
-              <w:right w:val="none" w:sz="0" w:space="0" w:color="000000"/>
-            </w:tcBorders>
-            <w:shd w:val="clear" w:color="auto" w:fill="FFFFFF"/>
-            <w:tcMar>
-              <w:top w:w="0" w:type="dxa"/>
-              <w:bottom w:w="0" w:type="dxa"/>
-              <w:left w:w="0" w:type="dxa"/>
-              <w:right w:w="0" w:type="dxa"/>
-            </w:tcMar>
-            <w:vAlign w:val="center"/>
-          </w:tcPr>
-          <w:p>
-            <w:pPr>
-              <w:pStyle w:val="Normal"/>
-              <w:jc w:val="center"/>
-              <w:keepNext/>
-              <w:pBdr>
-                <w:bottom w:val="none" w:sz="0" w:space="0" w:color="000000"/>
-                <w:top w:val="none" w:sz="0" w:space="0" w:color="000000"/>
-                <w:left w:val="none" w:sz="0" w:space="0" w:color="000000"/>
-                <w:right w:val="none" w:sz="0" w:space="0" w:color="000000"/>
-              </w:pBdr>
-              <w:spacing w:after="100" w:before="100" w:line="240"/>
-              <w:ind w:firstLine="0" w:left="100" w:right="100"/>
-            </w:pPr>
-            <w:r>
-              <w:rPr>
-                <w:rFonts w:ascii="Arial" w:hAnsi="Arial" w:eastAsia="Arial" w:cs="Arial"/>
-                <w:i w:val="false"/>
-                <w:b w:val="false"/>
-                <w:u w:val="none"/>
-                <w:sz w:val="14"/>
-                <w:szCs w:val="14"/>
-                <w:color w:val="000000"/>
-              </w:rPr>
-              <w:t xml:space="preserve">0.62</w:t>
-            </w:r>
-          </w:p>
-        </w:tc>
-        <w:tc>
-          <w:tcPr>
-            <w:tcBorders>
-              <w:bottom w:val="none" w:sz="0" w:space="0" w:color="000000"/>
-              <w:top w:val="none" w:sz="0" w:space="0" w:color="000000"/>
-              <w:left w:val="none" w:sz="0" w:space="0" w:color="000000"/>
-              <w:right w:val="none" w:sz="0" w:space="0" w:color="000000"/>
-            </w:tcBorders>
-            <w:shd w:val="clear" w:color="auto" w:fill="FFFFFF"/>
-            <w:tcMar>
-              <w:top w:w="0" w:type="dxa"/>
-              <w:bottom w:w="0" w:type="dxa"/>
-              <w:left w:w="0" w:type="dxa"/>
-              <w:right w:w="0" w:type="dxa"/>
-            </w:tcMar>
-            <w:vAlign w:val="center"/>
-          </w:tcPr>
-          <w:p>
-            <w:pPr>
-              <w:pStyle w:val="Normal"/>
-              <w:jc w:val="center"/>
-              <w:keepNext/>
-              <w:pBdr>
-                <w:bottom w:val="none" w:sz="0" w:space="0" w:color="000000"/>
-                <w:top w:val="none" w:sz="0" w:space="0" w:color="000000"/>
-                <w:left w:val="none" w:sz="0" w:space="0" w:color="000000"/>
-                <w:right w:val="none" w:sz="0" w:space="0" w:color="000000"/>
-              </w:pBdr>
-              <w:spacing w:after="100" w:before="100" w:line="240"/>
-              <w:ind w:firstLine="0" w:left="100" w:right="100"/>
-            </w:pPr>
-            <w:r>
-              <w:rPr>
-                <w:rFonts w:ascii="Arial" w:hAnsi="Arial" w:eastAsia="Arial" w:cs="Arial"/>
-                <w:i w:val="false"/>
-                <w:b w:val="false"/>
-                <w:u w:val="none"/>
-                <w:sz w:val="14"/>
-                <w:szCs w:val="14"/>
-                <w:color w:val="000000"/>
-              </w:rPr>
-              <w:t xml:space="preserve">0.72</w:t>
-            </w:r>
-          </w:p>
-        </w:tc>
-        <w:tc>
-          <w:tcPr>
-            <w:tcBorders>
-              <w:bottom w:val="none" w:sz="0" w:space="0" w:color="000000"/>
-              <w:top w:val="none" w:sz="0" w:space="0" w:color="000000"/>
-              <w:left w:val="none" w:sz="0" w:space="0" w:color="000000"/>
-              <w:right w:val="none" w:sz="0" w:space="0" w:color="000000"/>
-            </w:tcBorders>
-            <w:shd w:val="clear" w:color="auto" w:fill="FFFFFF"/>
-            <w:tcMar>
-              <w:top w:w="0" w:type="dxa"/>
-              <w:bottom w:w="0" w:type="dxa"/>
-              <w:left w:w="0" w:type="dxa"/>
-              <w:right w:w="0" w:type="dxa"/>
-            </w:tcMar>
-            <w:vAlign w:val="center"/>
-          </w:tcPr>
-          <w:p>
-            <w:pPr>
-              <w:pStyle w:val="Normal"/>
-              <w:jc w:val="center"/>
-              <w:keepNext/>
-              <w:pBdr>
-                <w:bottom w:val="none" w:sz="0" w:space="0" w:color="000000"/>
-                <w:top w:val="none" w:sz="0" w:space="0" w:color="000000"/>
-                <w:left w:val="none" w:sz="0" w:space="0" w:color="000000"/>
-                <w:right w:val="none" w:sz="0" w:space="0" w:color="000000"/>
-              </w:pBdr>
-              <w:spacing w:after="100" w:before="100" w:line="240"/>
-              <w:ind w:firstLine="0" w:left="100" w:right="100"/>
-            </w:pPr>
-            <w:r>
-              <w:rPr>
-                <w:rFonts w:ascii="Arial" w:hAnsi="Arial" w:eastAsia="Arial" w:cs="Arial"/>
-                <w:i w:val="false"/>
-                <w:b w:val="false"/>
-                <w:u w:val="none"/>
-                <w:sz w:val="14"/>
-                <w:szCs w:val="14"/>
-                <w:color w:val="000000"/>
-              </w:rPr>
-              <w:t xml:space="preserve">0.1 (-1.51, 1.71)</w:t>
-            </w:r>
-          </w:p>
-        </w:tc>
-        <w:tc>
-          <w:tcPr>
-            <w:tcBorders>
-              <w:bottom w:val="none" w:sz="0" w:space="0" w:color="000000"/>
-              <w:top w:val="none" w:sz="0" w:space="0" w:color="000000"/>
-              <w:left w:val="none" w:sz="0" w:space="0" w:color="000000"/>
-              <w:right w:val="none" w:sz="0" w:space="0" w:color="000000"/>
-            </w:tcBorders>
-            <w:shd w:val="clear" w:color="auto" w:fill="FFFFFF"/>
-            <w:tcMar>
-              <w:top w:w="0" w:type="dxa"/>
-              <w:bottom w:w="0" w:type="dxa"/>
-              <w:left w:w="0" w:type="dxa"/>
-              <w:right w:w="0" w:type="dxa"/>
-            </w:tcMar>
-            <w:vAlign w:val="center"/>
-          </w:tcPr>
-          <w:p>
-            <w:pPr>
-              <w:pStyle w:val="Normal"/>
-              <w:jc w:val="center"/>
-              <w:keepNext/>
-              <w:pBdr>
-                <w:bottom w:val="none" w:sz="0" w:space="0" w:color="000000"/>
-                <w:top w:val="none" w:sz="0" w:space="0" w:color="000000"/>
-                <w:left w:val="none" w:sz="0" w:space="0" w:color="000000"/>
-                <w:right w:val="none" w:sz="0" w:space="0" w:color="000000"/>
-              </w:pBdr>
-              <w:spacing w:after="100" w:before="100" w:line="240"/>
-              <w:ind w:firstLine="0" w:left="100" w:right="100"/>
-            </w:pPr>
-            <w:r>
-              <w:rPr>
-                <w:rFonts w:ascii="Arial" w:hAnsi="Arial" w:eastAsia="Arial" w:cs="Arial"/>
-                <w:i w:val="false"/>
-                <w:b w:val="false"/>
-                <w:u w:val="none"/>
-                <w:sz w:val="14"/>
-                <w:szCs w:val="14"/>
-                <w:color w:val="000000"/>
-              </w:rPr>
-              <w:t xml:space="preserve">0.91</w:t>
+              <w:t xml:space="preserve">49</w:t>
+            </w:r>
+          </w:p>
+        </w:tc>
+        <w:tc>
+          <w:tcPr>
+            <w:tcBorders>
+              <w:bottom w:val="none" w:sz="0" w:space="0" w:color="000000"/>
+              <w:top w:val="none" w:sz="0" w:space="0" w:color="000000"/>
+              <w:left w:val="none" w:sz="0" w:space="0" w:color="000000"/>
+              <w:right w:val="none" w:sz="0" w:space="0" w:color="000000"/>
+            </w:tcBorders>
+            <w:shd w:val="clear" w:color="auto" w:fill="FFFFFF"/>
+            <w:tcMar>
+              <w:top w:w="0" w:type="dxa"/>
+              <w:bottom w:w="0" w:type="dxa"/>
+              <w:left w:w="0" w:type="dxa"/>
+              <w:right w:w="0" w:type="dxa"/>
+            </w:tcMar>
+            <w:vAlign w:val="center"/>
+          </w:tcPr>
+          <w:p>
+            <w:pPr>
+              <w:pStyle w:val="Normal"/>
+              <w:jc w:val="center"/>
+              <w:keepNext/>
+              <w:pBdr>
+                <w:bottom w:val="none" w:sz="0" w:space="0" w:color="000000"/>
+                <w:top w:val="none" w:sz="0" w:space="0" w:color="000000"/>
+                <w:left w:val="none" w:sz="0" w:space="0" w:color="000000"/>
+                <w:right w:val="none" w:sz="0" w:space="0" w:color="000000"/>
+              </w:pBdr>
+              <w:spacing w:after="100" w:before="100" w:line="240"/>
+              <w:ind w:firstLine="0" w:left="100" w:right="100"/>
+            </w:pPr>
+            <w:r>
+              <w:rPr>
+                <w:rFonts w:ascii="Arial" w:hAnsi="Arial" w:eastAsia="Arial" w:cs="Arial"/>
+                <w:i w:val="false"/>
+                <w:b w:val="false"/>
+                <w:u w:val="none"/>
+                <w:sz w:val="14"/>
+                <w:szCs w:val="14"/>
+                <w:color w:val="000000"/>
+              </w:rPr>
+              <w:t xml:space="preserve">1.97</w:t>
+            </w:r>
+          </w:p>
+        </w:tc>
+        <w:tc>
+          <w:tcPr>
+            <w:tcBorders>
+              <w:bottom w:val="none" w:sz="0" w:space="0" w:color="000000"/>
+              <w:top w:val="none" w:sz="0" w:space="0" w:color="000000"/>
+              <w:left w:val="none" w:sz="0" w:space="0" w:color="000000"/>
+              <w:right w:val="none" w:sz="0" w:space="0" w:color="000000"/>
+            </w:tcBorders>
+            <w:shd w:val="clear" w:color="auto" w:fill="FFFFFF"/>
+            <w:tcMar>
+              <w:top w:w="0" w:type="dxa"/>
+              <w:bottom w:w="0" w:type="dxa"/>
+              <w:left w:w="0" w:type="dxa"/>
+              <w:right w:w="0" w:type="dxa"/>
+            </w:tcMar>
+            <w:vAlign w:val="center"/>
+          </w:tcPr>
+          <w:p>
+            <w:pPr>
+              <w:pStyle w:val="Normal"/>
+              <w:jc w:val="center"/>
+              <w:keepNext/>
+              <w:pBdr>
+                <w:bottom w:val="none" w:sz="0" w:space="0" w:color="000000"/>
+                <w:top w:val="none" w:sz="0" w:space="0" w:color="000000"/>
+                <w:left w:val="none" w:sz="0" w:space="0" w:color="000000"/>
+                <w:right w:val="none" w:sz="0" w:space="0" w:color="000000"/>
+              </w:pBdr>
+              <w:spacing w:after="100" w:before="100" w:line="240"/>
+              <w:ind w:firstLine="0" w:left="100" w:right="100"/>
+            </w:pPr>
+            <w:r>
+              <w:rPr>
+                <w:rFonts w:ascii="Arial" w:hAnsi="Arial" w:eastAsia="Arial" w:cs="Arial"/>
+                <w:i w:val="false"/>
+                <w:b w:val="false"/>
+                <w:u w:val="none"/>
+                <w:sz w:val="14"/>
+                <w:szCs w:val="14"/>
+                <w:color w:val="000000"/>
+              </w:rPr>
+              <w:t xml:space="preserve">2.06</w:t>
+            </w:r>
+          </w:p>
+        </w:tc>
+        <w:tc>
+          <w:tcPr>
+            <w:tcBorders>
+              <w:bottom w:val="none" w:sz="0" w:space="0" w:color="000000"/>
+              <w:top w:val="none" w:sz="0" w:space="0" w:color="000000"/>
+              <w:left w:val="none" w:sz="0" w:space="0" w:color="000000"/>
+              <w:right w:val="none" w:sz="0" w:space="0" w:color="000000"/>
+            </w:tcBorders>
+            <w:shd w:val="clear" w:color="auto" w:fill="FFFFFF"/>
+            <w:tcMar>
+              <w:top w:w="0" w:type="dxa"/>
+              <w:bottom w:w="0" w:type="dxa"/>
+              <w:left w:w="0" w:type="dxa"/>
+              <w:right w:w="0" w:type="dxa"/>
+            </w:tcMar>
+            <w:vAlign w:val="center"/>
+          </w:tcPr>
+          <w:p>
+            <w:pPr>
+              <w:pStyle w:val="Normal"/>
+              <w:jc w:val="center"/>
+              <w:keepNext/>
+              <w:pBdr>
+                <w:bottom w:val="none" w:sz="0" w:space="0" w:color="000000"/>
+                <w:top w:val="none" w:sz="0" w:space="0" w:color="000000"/>
+                <w:left w:val="none" w:sz="0" w:space="0" w:color="000000"/>
+                <w:right w:val="none" w:sz="0" w:space="0" w:color="000000"/>
+              </w:pBdr>
+              <w:spacing w:after="100" w:before="100" w:line="240"/>
+              <w:ind w:firstLine="0" w:left="100" w:right="100"/>
+            </w:pPr>
+            <w:r>
+              <w:rPr>
+                <w:rFonts w:ascii="Arial" w:hAnsi="Arial" w:eastAsia="Arial" w:cs="Arial"/>
+                <w:i w:val="false"/>
+                <w:b w:val="false"/>
+                <w:u w:val="none"/>
+                <w:sz w:val="14"/>
+                <w:szCs w:val="14"/>
+                <w:color w:val="000000"/>
+              </w:rPr>
+              <w:t xml:space="preserve">0.09 (-0.23, 0.41)</w:t>
+            </w:r>
+          </w:p>
+        </w:tc>
+        <w:tc>
+          <w:tcPr>
+            <w:tcBorders>
+              <w:bottom w:val="none" w:sz="0" w:space="0" w:color="000000"/>
+              <w:top w:val="none" w:sz="0" w:space="0" w:color="000000"/>
+              <w:left w:val="none" w:sz="0" w:space="0" w:color="000000"/>
+              <w:right w:val="none" w:sz="0" w:space="0" w:color="000000"/>
+            </w:tcBorders>
+            <w:shd w:val="clear" w:color="auto" w:fill="FFFFFF"/>
+            <w:tcMar>
+              <w:top w:w="0" w:type="dxa"/>
+              <w:bottom w:w="0" w:type="dxa"/>
+              <w:left w:w="0" w:type="dxa"/>
+              <w:right w:w="0" w:type="dxa"/>
+            </w:tcMar>
+            <w:vAlign w:val="center"/>
+          </w:tcPr>
+          <w:p>
+            <w:pPr>
+              <w:pStyle w:val="Normal"/>
+              <w:jc w:val="center"/>
+              <w:keepNext/>
+              <w:pBdr>
+                <w:bottom w:val="none" w:sz="0" w:space="0" w:color="000000"/>
+                <w:top w:val="none" w:sz="0" w:space="0" w:color="000000"/>
+                <w:left w:val="none" w:sz="0" w:space="0" w:color="000000"/>
+                <w:right w:val="none" w:sz="0" w:space="0" w:color="000000"/>
+              </w:pBdr>
+              <w:spacing w:after="100" w:before="100" w:line="240"/>
+              <w:ind w:firstLine="0" w:left="100" w:right="100"/>
+            </w:pPr>
+            <w:r>
+              <w:rPr>
+                <w:rFonts w:ascii="Arial" w:hAnsi="Arial" w:eastAsia="Arial" w:cs="Arial"/>
+                <w:i w:val="false"/>
+                <w:b w:val="false"/>
+                <w:u w:val="none"/>
+                <w:sz w:val="14"/>
+                <w:szCs w:val="14"/>
+                <w:color w:val="000000"/>
+              </w:rPr>
+              <w:t xml:space="preserve">0.6</w:t>
             </w:r>
           </w:p>
         </w:tc>
@@ -10521,7 +10521,7 @@
                 <w:szCs w:val="14"/>
                 <w:color w:val="000000"/>
               </w:rPr>
-              <w:t xml:space="preserve"> </w:t>
+              <w:t xml:space="preserve">CES-D Score Year 1</w:t>
             </w:r>
           </w:p>
         </w:tc>
@@ -10566,52 +10566,52 @@
                 <w:szCs w:val="14"/>
                 <w:color w:val="000000"/>
               </w:rPr>
-              <w:t xml:space="preserve">Ln IL-17 Year 2</w:t>
-            </w:r>
-          </w:p>
-        </w:tc>
-        <w:tc>
-          <w:tcPr>
-            <w:tcBorders>
-              <w:bottom w:val="none" w:sz="0" w:space="0" w:color="000000"/>
-              <w:top w:val="none" w:sz="0" w:space="0" w:color="000000"/>
-              <w:left w:val="none" w:sz="0" w:space="0" w:color="000000"/>
-              <w:right w:val="none" w:sz="0" w:space="0" w:color="000000"/>
-            </w:tcBorders>
-            <w:shd w:val="clear" w:color="auto" w:fill="FFFFFF"/>
-            <w:tcMar>
-              <w:top w:w="0" w:type="dxa"/>
-              <w:bottom w:w="0" w:type="dxa"/>
-              <w:left w:w="0" w:type="dxa"/>
-              <w:right w:w="0" w:type="dxa"/>
-            </w:tcMar>
-            <w:vAlign w:val="center"/>
-          </w:tcPr>
-          <w:p>
-            <w:pPr>
-              <w:pStyle w:val="Normal"/>
-              <w:jc w:val="center"/>
-              <w:keepNext/>
-              <w:pBdr>
-                <w:bottom w:val="none" w:sz="0" w:space="0" w:color="000000"/>
-                <w:top w:val="none" w:sz="0" w:space="0" w:color="000000"/>
-                <w:left w:val="none" w:sz="0" w:space="0" w:color="000000"/>
-                <w:right w:val="none" w:sz="0" w:space="0" w:color="000000"/>
-              </w:pBdr>
-              <w:spacing w:after="100" w:before="100" w:line="240"/>
-              <w:ind w:firstLine="0" w:left="100" w:right="100"/>
-            </w:pPr>
-            <w:r>
-              <w:rPr>
-                <w:rFonts w:ascii="Arial" w:hAnsi="Arial" w:eastAsia="Arial" w:cs="Arial"/>
-                <w:i w:val="false"/>
-                <w:b w:val="false"/>
-                <w:u w:val="none"/>
-                <w:sz w:val="14"/>
-                <w:szCs w:val="14"/>
-                <w:color w:val="000000"/>
-              </w:rPr>
-              <w:t xml:space="preserve">666</w:t>
+              <w:t xml:space="preserve">Ln IL-21 Year 2</w:t>
+            </w:r>
+          </w:p>
+        </w:tc>
+        <w:tc>
+          <w:tcPr>
+            <w:tcBorders>
+              <w:bottom w:val="none" w:sz="0" w:space="0" w:color="000000"/>
+              <w:top w:val="none" w:sz="0" w:space="0" w:color="000000"/>
+              <w:left w:val="none" w:sz="0" w:space="0" w:color="000000"/>
+              <w:right w:val="none" w:sz="0" w:space="0" w:color="000000"/>
+            </w:tcBorders>
+            <w:shd w:val="clear" w:color="auto" w:fill="FFFFFF"/>
+            <w:tcMar>
+              <w:top w:w="0" w:type="dxa"/>
+              <w:bottom w:w="0" w:type="dxa"/>
+              <w:left w:w="0" w:type="dxa"/>
+              <w:right w:w="0" w:type="dxa"/>
+            </w:tcMar>
+            <w:vAlign w:val="center"/>
+          </w:tcPr>
+          <w:p>
+            <w:pPr>
+              <w:pStyle w:val="Normal"/>
+              <w:jc w:val="center"/>
+              <w:keepNext/>
+              <w:pBdr>
+                <w:bottom w:val="none" w:sz="0" w:space="0" w:color="000000"/>
+                <w:top w:val="none" w:sz="0" w:space="0" w:color="000000"/>
+                <w:left w:val="none" w:sz="0" w:space="0" w:color="000000"/>
+                <w:right w:val="none" w:sz="0" w:space="0" w:color="000000"/>
+              </w:pBdr>
+              <w:spacing w:after="100" w:before="100" w:line="240"/>
+              <w:ind w:firstLine="0" w:left="100" w:right="100"/>
+            </w:pPr>
+            <w:r>
+              <w:rPr>
+                <w:rFonts w:ascii="Arial" w:hAnsi="Arial" w:eastAsia="Arial" w:cs="Arial"/>
+                <w:i w:val="false"/>
+                <w:b w:val="false"/>
+                <w:u w:val="none"/>
+                <w:sz w:val="14"/>
+                <w:szCs w:val="14"/>
+                <w:color w:val="000000"/>
+              </w:rPr>
+              <w:t xml:space="preserve">634</w:t>
             </w:r>
           </w:p>
         </w:tc>
@@ -10746,142 +10746,142 @@
                 <w:szCs w:val="14"/>
                 <w:color w:val="000000"/>
               </w:rPr>
-              <w:t xml:space="preserve">1.3</w:t>
-            </w:r>
-          </w:p>
-        </w:tc>
-        <w:tc>
-          <w:tcPr>
-            <w:tcBorders>
-              <w:bottom w:val="none" w:sz="0" w:space="0" w:color="000000"/>
-              <w:top w:val="none" w:sz="0" w:space="0" w:color="000000"/>
-              <w:left w:val="none" w:sz="0" w:space="0" w:color="000000"/>
-              <w:right w:val="none" w:sz="0" w:space="0" w:color="000000"/>
-            </w:tcBorders>
-            <w:shd w:val="clear" w:color="auto" w:fill="FFFFFF"/>
-            <w:tcMar>
-              <w:top w:w="0" w:type="dxa"/>
-              <w:bottom w:w="0" w:type="dxa"/>
-              <w:left w:w="0" w:type="dxa"/>
-              <w:right w:w="0" w:type="dxa"/>
-            </w:tcMar>
-            <w:vAlign w:val="center"/>
-          </w:tcPr>
-          <w:p>
-            <w:pPr>
-              <w:pStyle w:val="Normal"/>
-              <w:jc w:val="center"/>
-              <w:keepNext/>
-              <w:pBdr>
-                <w:bottom w:val="none" w:sz="0" w:space="0" w:color="000000"/>
-                <w:top w:val="none" w:sz="0" w:space="0" w:color="000000"/>
-                <w:left w:val="none" w:sz="0" w:space="0" w:color="000000"/>
-                <w:right w:val="none" w:sz="0" w:space="0" w:color="000000"/>
-              </w:pBdr>
-              <w:spacing w:after="100" w:before="100" w:line="240"/>
-              <w:ind w:firstLine="0" w:left="100" w:right="100"/>
-            </w:pPr>
-            <w:r>
-              <w:rPr>
-                <w:rFonts w:ascii="Arial" w:hAnsi="Arial" w:eastAsia="Arial" w:cs="Arial"/>
-                <w:i w:val="false"/>
-                <w:b w:val="false"/>
-                <w:u w:val="none"/>
-                <w:sz w:val="14"/>
-                <w:szCs w:val="14"/>
-                <w:color w:val="000000"/>
-              </w:rPr>
-              <w:t xml:space="preserve">1.44</w:t>
-            </w:r>
-          </w:p>
-        </w:tc>
-        <w:tc>
-          <w:tcPr>
-            <w:tcBorders>
-              <w:bottom w:val="none" w:sz="0" w:space="0" w:color="000000"/>
-              <w:top w:val="none" w:sz="0" w:space="0" w:color="000000"/>
-              <w:left w:val="none" w:sz="0" w:space="0" w:color="000000"/>
-              <w:right w:val="none" w:sz="0" w:space="0" w:color="000000"/>
-            </w:tcBorders>
-            <w:shd w:val="clear" w:color="auto" w:fill="FFFFFF"/>
-            <w:tcMar>
-              <w:top w:w="0" w:type="dxa"/>
-              <w:bottom w:w="0" w:type="dxa"/>
-              <w:left w:w="0" w:type="dxa"/>
-              <w:right w:w="0" w:type="dxa"/>
-            </w:tcMar>
-            <w:vAlign w:val="center"/>
-          </w:tcPr>
-          <w:p>
-            <w:pPr>
-              <w:pStyle w:val="Normal"/>
-              <w:jc w:val="center"/>
-              <w:keepNext/>
-              <w:pBdr>
-                <w:bottom w:val="none" w:sz="0" w:space="0" w:color="000000"/>
-                <w:top w:val="none" w:sz="0" w:space="0" w:color="000000"/>
-                <w:left w:val="none" w:sz="0" w:space="0" w:color="000000"/>
-                <w:right w:val="none" w:sz="0" w:space="0" w:color="000000"/>
-              </w:pBdr>
-              <w:spacing w:after="100" w:before="100" w:line="240"/>
-              <w:ind w:firstLine="0" w:left="100" w:right="100"/>
-            </w:pPr>
-            <w:r>
-              <w:rPr>
-                <w:rFonts w:ascii="Arial" w:hAnsi="Arial" w:eastAsia="Arial" w:cs="Arial"/>
-                <w:i w:val="false"/>
-                <w:b w:val="false"/>
-                <w:u w:val="none"/>
-                <w:sz w:val="14"/>
-                <w:szCs w:val="14"/>
-                <w:color w:val="000000"/>
-              </w:rPr>
-              <w:t xml:space="preserve">0.13 (-0.4, 0.67)</w:t>
-            </w:r>
-          </w:p>
-        </w:tc>
-        <w:tc>
-          <w:tcPr>
-            <w:tcBorders>
-              <w:bottom w:val="none" w:sz="0" w:space="0" w:color="000000"/>
-              <w:top w:val="none" w:sz="0" w:space="0" w:color="000000"/>
-              <w:left w:val="none" w:sz="0" w:space="0" w:color="000000"/>
-              <w:right w:val="none" w:sz="0" w:space="0" w:color="000000"/>
-            </w:tcBorders>
-            <w:shd w:val="clear" w:color="auto" w:fill="FFFFFF"/>
-            <w:tcMar>
-              <w:top w:w="0" w:type="dxa"/>
-              <w:bottom w:w="0" w:type="dxa"/>
-              <w:left w:w="0" w:type="dxa"/>
-              <w:right w:w="0" w:type="dxa"/>
-            </w:tcMar>
-            <w:vAlign w:val="center"/>
-          </w:tcPr>
-          <w:p>
-            <w:pPr>
-              <w:pStyle w:val="Normal"/>
-              <w:jc w:val="center"/>
-              <w:keepNext/>
-              <w:pBdr>
-                <w:bottom w:val="none" w:sz="0" w:space="0" w:color="000000"/>
-                <w:top w:val="none" w:sz="0" w:space="0" w:color="000000"/>
-                <w:left w:val="none" w:sz="0" w:space="0" w:color="000000"/>
-                <w:right w:val="none" w:sz="0" w:space="0" w:color="000000"/>
-              </w:pBdr>
-              <w:spacing w:after="100" w:before="100" w:line="240"/>
-              <w:ind w:firstLine="0" w:left="100" w:right="100"/>
-            </w:pPr>
-            <w:r>
-              <w:rPr>
-                <w:rFonts w:ascii="Arial" w:hAnsi="Arial" w:eastAsia="Arial" w:cs="Arial"/>
-                <w:i w:val="false"/>
-                <w:b w:val="false"/>
-                <w:u w:val="none"/>
-                <w:sz w:val="14"/>
-                <w:szCs w:val="14"/>
-                <w:color w:val="000000"/>
-              </w:rPr>
-              <w:t xml:space="preserve">0.64</w:t>
+              <w:t xml:space="preserve">0.62</w:t>
+            </w:r>
+          </w:p>
+        </w:tc>
+        <w:tc>
+          <w:tcPr>
+            <w:tcBorders>
+              <w:bottom w:val="none" w:sz="0" w:space="0" w:color="000000"/>
+              <w:top w:val="none" w:sz="0" w:space="0" w:color="000000"/>
+              <w:left w:val="none" w:sz="0" w:space="0" w:color="000000"/>
+              <w:right w:val="none" w:sz="0" w:space="0" w:color="000000"/>
+            </w:tcBorders>
+            <w:shd w:val="clear" w:color="auto" w:fill="FFFFFF"/>
+            <w:tcMar>
+              <w:top w:w="0" w:type="dxa"/>
+              <w:bottom w:w="0" w:type="dxa"/>
+              <w:left w:w="0" w:type="dxa"/>
+              <w:right w:w="0" w:type="dxa"/>
+            </w:tcMar>
+            <w:vAlign w:val="center"/>
+          </w:tcPr>
+          <w:p>
+            <w:pPr>
+              <w:pStyle w:val="Normal"/>
+              <w:jc w:val="center"/>
+              <w:keepNext/>
+              <w:pBdr>
+                <w:bottom w:val="none" w:sz="0" w:space="0" w:color="000000"/>
+                <w:top w:val="none" w:sz="0" w:space="0" w:color="000000"/>
+                <w:left w:val="none" w:sz="0" w:space="0" w:color="000000"/>
+                <w:right w:val="none" w:sz="0" w:space="0" w:color="000000"/>
+              </w:pBdr>
+              <w:spacing w:after="100" w:before="100" w:line="240"/>
+              <w:ind w:firstLine="0" w:left="100" w:right="100"/>
+            </w:pPr>
+            <w:r>
+              <w:rPr>
+                <w:rFonts w:ascii="Arial" w:hAnsi="Arial" w:eastAsia="Arial" w:cs="Arial"/>
+                <w:i w:val="false"/>
+                <w:b w:val="false"/>
+                <w:u w:val="none"/>
+                <w:sz w:val="14"/>
+                <w:szCs w:val="14"/>
+                <w:color w:val="000000"/>
+              </w:rPr>
+              <w:t xml:space="preserve">0.72</w:t>
+            </w:r>
+          </w:p>
+        </w:tc>
+        <w:tc>
+          <w:tcPr>
+            <w:tcBorders>
+              <w:bottom w:val="none" w:sz="0" w:space="0" w:color="000000"/>
+              <w:top w:val="none" w:sz="0" w:space="0" w:color="000000"/>
+              <w:left w:val="none" w:sz="0" w:space="0" w:color="000000"/>
+              <w:right w:val="none" w:sz="0" w:space="0" w:color="000000"/>
+            </w:tcBorders>
+            <w:shd w:val="clear" w:color="auto" w:fill="FFFFFF"/>
+            <w:tcMar>
+              <w:top w:w="0" w:type="dxa"/>
+              <w:bottom w:w="0" w:type="dxa"/>
+              <w:left w:w="0" w:type="dxa"/>
+              <w:right w:w="0" w:type="dxa"/>
+            </w:tcMar>
+            <w:vAlign w:val="center"/>
+          </w:tcPr>
+          <w:p>
+            <w:pPr>
+              <w:pStyle w:val="Normal"/>
+              <w:jc w:val="center"/>
+              <w:keepNext/>
+              <w:pBdr>
+                <w:bottom w:val="none" w:sz="0" w:space="0" w:color="000000"/>
+                <w:top w:val="none" w:sz="0" w:space="0" w:color="000000"/>
+                <w:left w:val="none" w:sz="0" w:space="0" w:color="000000"/>
+                <w:right w:val="none" w:sz="0" w:space="0" w:color="000000"/>
+              </w:pBdr>
+              <w:spacing w:after="100" w:before="100" w:line="240"/>
+              <w:ind w:firstLine="0" w:left="100" w:right="100"/>
+            </w:pPr>
+            <w:r>
+              <w:rPr>
+                <w:rFonts w:ascii="Arial" w:hAnsi="Arial" w:eastAsia="Arial" w:cs="Arial"/>
+                <w:i w:val="false"/>
+                <w:b w:val="false"/>
+                <w:u w:val="none"/>
+                <w:sz w:val="14"/>
+                <w:szCs w:val="14"/>
+                <w:color w:val="000000"/>
+              </w:rPr>
+              <w:t xml:space="preserve">0.1 (-1.51, 1.71)</w:t>
+            </w:r>
+          </w:p>
+        </w:tc>
+        <w:tc>
+          <w:tcPr>
+            <w:tcBorders>
+              <w:bottom w:val="none" w:sz="0" w:space="0" w:color="000000"/>
+              <w:top w:val="none" w:sz="0" w:space="0" w:color="000000"/>
+              <w:left w:val="none" w:sz="0" w:space="0" w:color="000000"/>
+              <w:right w:val="none" w:sz="0" w:space="0" w:color="000000"/>
+            </w:tcBorders>
+            <w:shd w:val="clear" w:color="auto" w:fill="FFFFFF"/>
+            <w:tcMar>
+              <w:top w:w="0" w:type="dxa"/>
+              <w:bottom w:w="0" w:type="dxa"/>
+              <w:left w:w="0" w:type="dxa"/>
+              <w:right w:w="0" w:type="dxa"/>
+            </w:tcMar>
+            <w:vAlign w:val="center"/>
+          </w:tcPr>
+          <w:p>
+            <w:pPr>
+              <w:pStyle w:val="Normal"/>
+              <w:jc w:val="center"/>
+              <w:keepNext/>
+              <w:pBdr>
+                <w:bottom w:val="none" w:sz="0" w:space="0" w:color="000000"/>
+                <w:top w:val="none" w:sz="0" w:space="0" w:color="000000"/>
+                <w:left w:val="none" w:sz="0" w:space="0" w:color="000000"/>
+                <w:right w:val="none" w:sz="0" w:space="0" w:color="000000"/>
+              </w:pBdr>
+              <w:spacing w:after="100" w:before="100" w:line="240"/>
+              <w:ind w:firstLine="0" w:left="100" w:right="100"/>
+            </w:pPr>
+            <w:r>
+              <w:rPr>
+                <w:rFonts w:ascii="Arial" w:hAnsi="Arial" w:eastAsia="Arial" w:cs="Arial"/>
+                <w:i w:val="false"/>
+                <w:b w:val="false"/>
+                <w:u w:val="none"/>
+                <w:sz w:val="14"/>
+                <w:szCs w:val="14"/>
+                <w:color w:val="000000"/>
+              </w:rPr>
+              <w:t xml:space="preserve">0.91</w:t>
             </w:r>
           </w:p>
         </w:tc>
@@ -10895,6 +10895,418 @@
         <w:tc>
           <w:tcPr>
             <w:tcBorders>
+              <w:bottom w:val="none" w:sz="0" w:space="0" w:color="000000"/>
+              <w:top w:val="none" w:sz="0" w:space="0" w:color="000000"/>
+              <w:left w:val="none" w:sz="0" w:space="0" w:color="000000"/>
+              <w:right w:val="none" w:sz="0" w:space="0" w:color="000000"/>
+            </w:tcBorders>
+            <w:shd w:val="clear" w:color="auto" w:fill="FFFFFF"/>
+            <w:tcMar>
+              <w:top w:w="0" w:type="dxa"/>
+              <w:bottom w:w="0" w:type="dxa"/>
+              <w:left w:w="0" w:type="dxa"/>
+              <w:right w:w="0" w:type="dxa"/>
+            </w:tcMar>
+            <w:vAlign w:val="center"/>
+          </w:tcPr>
+          <w:p>
+            <w:pPr>
+              <w:pStyle w:val="Normal"/>
+              <w:jc w:val="left"/>
+              <w:keepNext/>
+              <w:pBdr>
+                <w:bottom w:val="none" w:sz="0" w:space="0" w:color="000000"/>
+                <w:top w:val="none" w:sz="0" w:space="0" w:color="000000"/>
+                <w:left w:val="none" w:sz="0" w:space="0" w:color="000000"/>
+                <w:right w:val="none" w:sz="0" w:space="0" w:color="000000"/>
+              </w:pBdr>
+              <w:spacing w:after="100" w:before="100" w:line="240"/>
+              <w:ind w:firstLine="0" w:left="100" w:right="100"/>
+            </w:pPr>
+            <w:r>
+              <w:rPr>
+                <w:rFonts w:ascii="Arial" w:hAnsi="Arial" w:eastAsia="Arial" w:cs="Arial"/>
+                <w:i w:val="false"/>
+                <w:b w:val="false"/>
+                <w:u w:val="none"/>
+                <w:sz w:val="14"/>
+                <w:szCs w:val="14"/>
+                <w:color w:val="000000"/>
+              </w:rPr>
+              <w:t xml:space="preserve"> </w:t>
+            </w:r>
+          </w:p>
+        </w:tc>
+        <w:tc>
+          <w:tcPr>
+            <w:tcBorders>
+              <w:bottom w:val="none" w:sz="0" w:space="0" w:color="000000"/>
+              <w:top w:val="none" w:sz="0" w:space="0" w:color="000000"/>
+              <w:left w:val="none" w:sz="0" w:space="0" w:color="000000"/>
+              <w:right w:val="none" w:sz="0" w:space="0" w:color="000000"/>
+            </w:tcBorders>
+            <w:shd w:val="clear" w:color="auto" w:fill="FFFFFF"/>
+            <w:tcMar>
+              <w:top w:w="0" w:type="dxa"/>
+              <w:bottom w:w="0" w:type="dxa"/>
+              <w:left w:w="0" w:type="dxa"/>
+              <w:right w:w="0" w:type="dxa"/>
+            </w:tcMar>
+            <w:vAlign w:val="center"/>
+          </w:tcPr>
+          <w:p>
+            <w:pPr>
+              <w:pStyle w:val="Normal"/>
+              <w:jc w:val="left"/>
+              <w:keepNext/>
+              <w:pBdr>
+                <w:bottom w:val="none" w:sz="0" w:space="0" w:color="000000"/>
+                <w:top w:val="none" w:sz="0" w:space="0" w:color="000000"/>
+                <w:left w:val="none" w:sz="0" w:space="0" w:color="000000"/>
+                <w:right w:val="none" w:sz="0" w:space="0" w:color="000000"/>
+              </w:pBdr>
+              <w:spacing w:after="100" w:before="100" w:line="240"/>
+              <w:ind w:firstLine="0" w:left="100" w:right="100"/>
+            </w:pPr>
+            <w:r>
+              <w:rPr>
+                <w:rFonts w:ascii="Arial" w:hAnsi="Arial" w:eastAsia="Arial" w:cs="Arial"/>
+                <w:i w:val="false"/>
+                <w:b w:val="false"/>
+                <w:u w:val="none"/>
+                <w:sz w:val="14"/>
+                <w:szCs w:val="14"/>
+                <w:color w:val="000000"/>
+              </w:rPr>
+              <w:t xml:space="preserve">Ln IL-17 Year 2</w:t>
+            </w:r>
+          </w:p>
+        </w:tc>
+        <w:tc>
+          <w:tcPr>
+            <w:tcBorders>
+              <w:bottom w:val="none" w:sz="0" w:space="0" w:color="000000"/>
+              <w:top w:val="none" w:sz="0" w:space="0" w:color="000000"/>
+              <w:left w:val="none" w:sz="0" w:space="0" w:color="000000"/>
+              <w:right w:val="none" w:sz="0" w:space="0" w:color="000000"/>
+            </w:tcBorders>
+            <w:shd w:val="clear" w:color="auto" w:fill="FFFFFF"/>
+            <w:tcMar>
+              <w:top w:w="0" w:type="dxa"/>
+              <w:bottom w:w="0" w:type="dxa"/>
+              <w:left w:w="0" w:type="dxa"/>
+              <w:right w:w="0" w:type="dxa"/>
+            </w:tcMar>
+            <w:vAlign w:val="center"/>
+          </w:tcPr>
+          <w:p>
+            <w:pPr>
+              <w:pStyle w:val="Normal"/>
+              <w:jc w:val="center"/>
+              <w:keepNext/>
+              <w:pBdr>
+                <w:bottom w:val="none" w:sz="0" w:space="0" w:color="000000"/>
+                <w:top w:val="none" w:sz="0" w:space="0" w:color="000000"/>
+                <w:left w:val="none" w:sz="0" w:space="0" w:color="000000"/>
+                <w:right w:val="none" w:sz="0" w:space="0" w:color="000000"/>
+              </w:pBdr>
+              <w:spacing w:after="100" w:before="100" w:line="240"/>
+              <w:ind w:firstLine="0" w:left="100" w:right="100"/>
+            </w:pPr>
+            <w:r>
+              <w:rPr>
+                <w:rFonts w:ascii="Arial" w:hAnsi="Arial" w:eastAsia="Arial" w:cs="Arial"/>
+                <w:i w:val="false"/>
+                <w:b w:val="false"/>
+                <w:u w:val="none"/>
+                <w:sz w:val="14"/>
+                <w:szCs w:val="14"/>
+                <w:color w:val="000000"/>
+              </w:rPr>
+              <w:t xml:space="preserve">666</w:t>
+            </w:r>
+          </w:p>
+        </w:tc>
+        <w:tc>
+          <w:tcPr>
+            <w:tcBorders>
+              <w:bottom w:val="none" w:sz="0" w:space="0" w:color="000000"/>
+              <w:top w:val="none" w:sz="0" w:space="0" w:color="000000"/>
+              <w:left w:val="none" w:sz="0" w:space="0" w:color="000000"/>
+              <w:right w:val="none" w:sz="0" w:space="0" w:color="000000"/>
+            </w:tcBorders>
+            <w:shd w:val="clear" w:color="auto" w:fill="FFFFFF"/>
+            <w:tcMar>
+              <w:top w:w="0" w:type="dxa"/>
+              <w:bottom w:w="0" w:type="dxa"/>
+              <w:left w:w="0" w:type="dxa"/>
+              <w:right w:w="0" w:type="dxa"/>
+            </w:tcMar>
+            <w:vAlign w:val="center"/>
+          </w:tcPr>
+          <w:p>
+            <w:pPr>
+              <w:pStyle w:val="Normal"/>
+              <w:jc w:val="center"/>
+              <w:keepNext/>
+              <w:pBdr>
+                <w:bottom w:val="none" w:sz="0" w:space="0" w:color="000000"/>
+                <w:top w:val="none" w:sz="0" w:space="0" w:color="000000"/>
+                <w:left w:val="none" w:sz="0" w:space="0" w:color="000000"/>
+                <w:right w:val="none" w:sz="0" w:space="0" w:color="000000"/>
+              </w:pBdr>
+              <w:spacing w:after="100" w:before="100" w:line="240"/>
+              <w:ind w:firstLine="0" w:left="100" w:right="100"/>
+            </w:pPr>
+            <w:r>
+              <w:rPr>
+                <w:rFonts w:ascii="Arial" w:hAnsi="Arial" w:eastAsia="Arial" w:cs="Arial"/>
+                <w:i w:val="false"/>
+                <w:b w:val="false"/>
+                <w:u w:val="none"/>
+                <w:sz w:val="14"/>
+                <w:szCs w:val="14"/>
+                <w:color w:val="000000"/>
+              </w:rPr>
+              <w:t xml:space="preserve">0</w:t>
+            </w:r>
+          </w:p>
+        </w:tc>
+        <w:tc>
+          <w:tcPr>
+            <w:tcBorders>
+              <w:bottom w:val="none" w:sz="0" w:space="0" w:color="000000"/>
+              <w:top w:val="none" w:sz="0" w:space="0" w:color="000000"/>
+              <w:left w:val="none" w:sz="0" w:space="0" w:color="000000"/>
+              <w:right w:val="none" w:sz="0" w:space="0" w:color="000000"/>
+            </w:tcBorders>
+            <w:shd w:val="clear" w:color="auto" w:fill="FFFFFF"/>
+            <w:tcMar>
+              <w:top w:w="0" w:type="dxa"/>
+              <w:bottom w:w="0" w:type="dxa"/>
+              <w:left w:w="0" w:type="dxa"/>
+              <w:right w:w="0" w:type="dxa"/>
+            </w:tcMar>
+            <w:vAlign w:val="center"/>
+          </w:tcPr>
+          <w:p>
+            <w:pPr>
+              <w:pStyle w:val="Normal"/>
+              <w:jc w:val="center"/>
+              <w:keepNext/>
+              <w:pBdr>
+                <w:bottom w:val="none" w:sz="0" w:space="0" w:color="000000"/>
+                <w:top w:val="none" w:sz="0" w:space="0" w:color="000000"/>
+                <w:left w:val="none" w:sz="0" w:space="0" w:color="000000"/>
+                <w:right w:val="none" w:sz="0" w:space="0" w:color="000000"/>
+              </w:pBdr>
+              <w:spacing w:after="100" w:before="100" w:line="240"/>
+              <w:ind w:firstLine="0" w:left="100" w:right="100"/>
+            </w:pPr>
+            <w:r>
+              <w:rPr>
+                <w:rFonts w:ascii="Arial" w:hAnsi="Arial" w:eastAsia="Arial" w:cs="Arial"/>
+                <w:i w:val="false"/>
+                <w:b w:val="false"/>
+                <w:u w:val="none"/>
+                <w:sz w:val="14"/>
+                <w:szCs w:val="14"/>
+                <w:color w:val="000000"/>
+              </w:rPr>
+              <w:t xml:space="preserve">55</w:t>
+            </w:r>
+          </w:p>
+        </w:tc>
+        <w:tc>
+          <w:tcPr>
+            <w:tcBorders>
+              <w:bottom w:val="none" w:sz="0" w:space="0" w:color="000000"/>
+              <w:top w:val="none" w:sz="0" w:space="0" w:color="000000"/>
+              <w:left w:val="none" w:sz="0" w:space="0" w:color="000000"/>
+              <w:right w:val="none" w:sz="0" w:space="0" w:color="000000"/>
+            </w:tcBorders>
+            <w:shd w:val="clear" w:color="auto" w:fill="FFFFFF"/>
+            <w:tcMar>
+              <w:top w:w="0" w:type="dxa"/>
+              <w:bottom w:w="0" w:type="dxa"/>
+              <w:left w:w="0" w:type="dxa"/>
+              <w:right w:w="0" w:type="dxa"/>
+            </w:tcMar>
+            <w:vAlign w:val="center"/>
+          </w:tcPr>
+          <w:p>
+            <w:pPr>
+              <w:pStyle w:val="Normal"/>
+              <w:jc w:val="center"/>
+              <w:keepNext/>
+              <w:pBdr>
+                <w:bottom w:val="none" w:sz="0" w:space="0" w:color="000000"/>
+                <w:top w:val="none" w:sz="0" w:space="0" w:color="000000"/>
+                <w:left w:val="none" w:sz="0" w:space="0" w:color="000000"/>
+                <w:right w:val="none" w:sz="0" w:space="0" w:color="000000"/>
+              </w:pBdr>
+              <w:spacing w:after="100" w:before="100" w:line="240"/>
+              <w:ind w:firstLine="0" w:left="100" w:right="100"/>
+            </w:pPr>
+            <w:r>
+              <w:rPr>
+                <w:rFonts w:ascii="Arial" w:hAnsi="Arial" w:eastAsia="Arial" w:cs="Arial"/>
+                <w:i w:val="false"/>
+                <w:b w:val="false"/>
+                <w:u w:val="none"/>
+                <w:sz w:val="14"/>
+                <w:szCs w:val="14"/>
+                <w:color w:val="000000"/>
+              </w:rPr>
+              <w:t xml:space="preserve">1.3</w:t>
+            </w:r>
+          </w:p>
+        </w:tc>
+        <w:tc>
+          <w:tcPr>
+            <w:tcBorders>
+              <w:bottom w:val="none" w:sz="0" w:space="0" w:color="000000"/>
+              <w:top w:val="none" w:sz="0" w:space="0" w:color="000000"/>
+              <w:left w:val="none" w:sz="0" w:space="0" w:color="000000"/>
+              <w:right w:val="none" w:sz="0" w:space="0" w:color="000000"/>
+            </w:tcBorders>
+            <w:shd w:val="clear" w:color="auto" w:fill="FFFFFF"/>
+            <w:tcMar>
+              <w:top w:w="0" w:type="dxa"/>
+              <w:bottom w:w="0" w:type="dxa"/>
+              <w:left w:w="0" w:type="dxa"/>
+              <w:right w:w="0" w:type="dxa"/>
+            </w:tcMar>
+            <w:vAlign w:val="center"/>
+          </w:tcPr>
+          <w:p>
+            <w:pPr>
+              <w:pStyle w:val="Normal"/>
+              <w:jc w:val="center"/>
+              <w:keepNext/>
+              <w:pBdr>
+                <w:bottom w:val="none" w:sz="0" w:space="0" w:color="000000"/>
+                <w:top w:val="none" w:sz="0" w:space="0" w:color="000000"/>
+                <w:left w:val="none" w:sz="0" w:space="0" w:color="000000"/>
+                <w:right w:val="none" w:sz="0" w:space="0" w:color="000000"/>
+              </w:pBdr>
+              <w:spacing w:after="100" w:before="100" w:line="240"/>
+              <w:ind w:firstLine="0" w:left="100" w:right="100"/>
+            </w:pPr>
+            <w:r>
+              <w:rPr>
+                <w:rFonts w:ascii="Arial" w:hAnsi="Arial" w:eastAsia="Arial" w:cs="Arial"/>
+                <w:i w:val="false"/>
+                <w:b w:val="false"/>
+                <w:u w:val="none"/>
+                <w:sz w:val="14"/>
+                <w:szCs w:val="14"/>
+                <w:color w:val="000000"/>
+              </w:rPr>
+              <w:t xml:space="preserve">1.44</w:t>
+            </w:r>
+          </w:p>
+        </w:tc>
+        <w:tc>
+          <w:tcPr>
+            <w:tcBorders>
+              <w:bottom w:val="none" w:sz="0" w:space="0" w:color="000000"/>
+              <w:top w:val="none" w:sz="0" w:space="0" w:color="000000"/>
+              <w:left w:val="none" w:sz="0" w:space="0" w:color="000000"/>
+              <w:right w:val="none" w:sz="0" w:space="0" w:color="000000"/>
+            </w:tcBorders>
+            <w:shd w:val="clear" w:color="auto" w:fill="FFFFFF"/>
+            <w:tcMar>
+              <w:top w:w="0" w:type="dxa"/>
+              <w:bottom w:w="0" w:type="dxa"/>
+              <w:left w:w="0" w:type="dxa"/>
+              <w:right w:w="0" w:type="dxa"/>
+            </w:tcMar>
+            <w:vAlign w:val="center"/>
+          </w:tcPr>
+          <w:p>
+            <w:pPr>
+              <w:pStyle w:val="Normal"/>
+              <w:jc w:val="center"/>
+              <w:keepNext/>
+              <w:pBdr>
+                <w:bottom w:val="none" w:sz="0" w:space="0" w:color="000000"/>
+                <w:top w:val="none" w:sz="0" w:space="0" w:color="000000"/>
+                <w:left w:val="none" w:sz="0" w:space="0" w:color="000000"/>
+                <w:right w:val="none" w:sz="0" w:space="0" w:color="000000"/>
+              </w:pBdr>
+              <w:spacing w:after="100" w:before="100" w:line="240"/>
+              <w:ind w:firstLine="0" w:left="100" w:right="100"/>
+            </w:pPr>
+            <w:r>
+              <w:rPr>
+                <w:rFonts w:ascii="Arial" w:hAnsi="Arial" w:eastAsia="Arial" w:cs="Arial"/>
+                <w:i w:val="false"/>
+                <w:b w:val="false"/>
+                <w:u w:val="none"/>
+                <w:sz w:val="14"/>
+                <w:szCs w:val="14"/>
+                <w:color w:val="000000"/>
+              </w:rPr>
+              <w:t xml:space="preserve">0.13 (-0.4, 0.67)</w:t>
+            </w:r>
+          </w:p>
+        </w:tc>
+        <w:tc>
+          <w:tcPr>
+            <w:tcBorders>
+              <w:bottom w:val="none" w:sz="0" w:space="0" w:color="000000"/>
+              <w:top w:val="none" w:sz="0" w:space="0" w:color="000000"/>
+              <w:left w:val="none" w:sz="0" w:space="0" w:color="000000"/>
+              <w:right w:val="none" w:sz="0" w:space="0" w:color="000000"/>
+            </w:tcBorders>
+            <w:shd w:val="clear" w:color="auto" w:fill="FFFFFF"/>
+            <w:tcMar>
+              <w:top w:w="0" w:type="dxa"/>
+              <w:bottom w:w="0" w:type="dxa"/>
+              <w:left w:w="0" w:type="dxa"/>
+              <w:right w:w="0" w:type="dxa"/>
+            </w:tcMar>
+            <w:vAlign w:val="center"/>
+          </w:tcPr>
+          <w:p>
+            <w:pPr>
+              <w:pStyle w:val="Normal"/>
+              <w:jc w:val="center"/>
+              <w:keepNext/>
+              <w:pBdr>
+                <w:bottom w:val="none" w:sz="0" w:space="0" w:color="000000"/>
+                <w:top w:val="none" w:sz="0" w:space="0" w:color="000000"/>
+                <w:left w:val="none" w:sz="0" w:space="0" w:color="000000"/>
+                <w:right w:val="none" w:sz="0" w:space="0" w:color="000000"/>
+              </w:pBdr>
+              <w:spacing w:after="100" w:before="100" w:line="240"/>
+              <w:ind w:firstLine="0" w:left="100" w:right="100"/>
+            </w:pPr>
+            <w:r>
+              <w:rPr>
+                <w:rFonts w:ascii="Arial" w:hAnsi="Arial" w:eastAsia="Arial" w:cs="Arial"/>
+                <w:i w:val="false"/>
+                <w:b w:val="false"/>
+                <w:u w:val="none"/>
+                <w:sz w:val="14"/>
+                <w:szCs w:val="14"/>
+                <w:color w:val="000000"/>
+              </w:rPr>
+              <w:t xml:space="preserve">0.64</w:t>
+            </w:r>
+          </w:p>
+        </w:tc>
+      </w:tr>
+      <w:tr>
+        <w:trPr>
+          <w:cantSplit/>
+          <w:trHeight w:val="360" w:hRule="auto"/>
+        </w:trPr>
+        body26
+        <w:tc>
+          <w:tcPr>
+            <w:tcBorders>
               <w:bottom w:val="single" w:sz="8" w:space="0" w:color="000000"/>
               <w:top w:val="none" w:sz="0" w:space="0" w:color="000000"/>
               <w:left w:val="none" w:sz="0" w:space="0" w:color="000000"/>
@@ -10933,7 +11345,7 @@
                 <w:szCs w:val="14"/>
                 <w:color w:val="000000"/>
               </w:rPr>
-              <w:t xml:space="preserve"> </w:t>
+              <w:t xml:space="preserve"/>
             </w:r>
           </w:p>
         </w:tc>
@@ -10978,7 +11390,7 @@
                 <w:szCs w:val="14"/>
                 <w:color w:val="000000"/>
               </w:rPr>
-              <w:t xml:space="preserve">Ln IFN-y Year 2</w:t>
+              <w:t xml:space="preserve"/>
             </w:r>
           </w:p>
         </w:tc>
@@ -11023,7 +11435,7 @@
                 <w:szCs w:val="14"/>
                 <w:color w:val="000000"/>
               </w:rPr>
-              <w:t xml:space="preserve">586</w:t>
+              <w:t xml:space="preserve"/>
             </w:r>
           </w:p>
         </w:tc>
@@ -11068,7 +11480,7 @@
                 <w:szCs w:val="14"/>
                 <w:color w:val="000000"/>
               </w:rPr>
-              <w:t xml:space="preserve">0</w:t>
+              <w:t xml:space="preserve"/>
             </w:r>
           </w:p>
         </w:tc>
@@ -11113,7 +11525,7 @@
                 <w:szCs w:val="14"/>
                 <w:color w:val="000000"/>
               </w:rPr>
-              <w:t xml:space="preserve">49</w:t>
+              <w:t xml:space="preserve"/>
             </w:r>
           </w:p>
         </w:tc>
@@ -11158,7 +11570,7 @@
                 <w:szCs w:val="14"/>
                 <w:color w:val="000000"/>
               </w:rPr>
-              <w:t xml:space="preserve">1.97</w:t>
+              <w:t xml:space="preserve"/>
             </w:r>
           </w:p>
         </w:tc>
@@ -11203,7 +11615,7 @@
                 <w:szCs w:val="14"/>
                 <w:color w:val="000000"/>
               </w:rPr>
-              <w:t xml:space="preserve">2.06</w:t>
+              <w:t xml:space="preserve"/>
             </w:r>
           </w:p>
         </w:tc>
@@ -11248,7 +11660,7 @@
                 <w:szCs w:val="14"/>
                 <w:color w:val="000000"/>
               </w:rPr>
-              <w:t xml:space="preserve">0.09 (-0.23, 0.41)</w:t>
+              <w:t xml:space="preserve"/>
             </w:r>
           </w:p>
         </w:tc>
@@ -11293,7 +11705,7 @@
                 <w:szCs w:val="14"/>
                 <w:color w:val="000000"/>
               </w:rPr>
-              <w:t xml:space="preserve">0.6</w:t>
+              <w:t xml:space="preserve"/>
             </w:r>
           </w:p>
         </w:tc>

</xml_diff>